<commit_message>
Mining Introduction & tasks of miners
</commit_message>
<xml_diff>
--- a/Bitcoin & Blockchain Technology With Focus On FPGA Miners.docx
+++ b/Bitcoin & Blockchain Technology With Focus On FPGA Miners.docx
@@ -95,11 +95,12 @@
           <w:sdtPr>
             <w:rPr>
               <w:rFonts w:asciiTheme="majorHAnsi" w:eastAsiaTheme="majorEastAsia" w:hAnsiTheme="majorHAnsi" w:cstheme="majorBidi"/>
+              <w:b/>
+              <w:bCs/>
               <w:caps/>
               <w:color w:val="4472C4" w:themeColor="accent1"/>
               <w:sz w:val="40"/>
               <w:szCs w:val="40"/>
-              <w:rtl/>
             </w:rPr>
             <w:alias w:val="Title"/>
             <w:tag w:val=""/>
@@ -110,6 +111,7 @@
             <w:dataBinding w:prefixMappings="xmlns:ns0='http://purl.org/dc/elements/1.1/' xmlns:ns1='http://schemas.openxmlformats.org/package/2006/metadata/core-properties' " w:xpath="/ns1:coreProperties[1]/ns0:title[1]" w:storeItemID="{6C3C8BC8-F283-45AE-878A-BAB7291924A1}"/>
             <w:text/>
           </w:sdtPr>
+          <w:sdtEndPr/>
           <w:sdtContent>
             <w:p>
               <w:pPr>
@@ -118,11 +120,14 @@
                   <w:top w:val="single" w:sz="6" w:space="6" w:color="4472C4" w:themeColor="accent1"/>
                   <w:bottom w:val="single" w:sz="6" w:space="6" w:color="4472C4" w:themeColor="accent1"/>
                 </w:pBdr>
+                <w:bidi w:val="0"/>
                 <w:spacing w:after="240"/>
                 <w:contextualSpacing/>
                 <w:jc w:val="center"/>
                 <w:rPr>
                   <w:rFonts w:asciiTheme="majorHAnsi" w:eastAsiaTheme="majorEastAsia" w:hAnsiTheme="majorHAnsi" w:cstheme="majorBidi"/>
+                  <w:b/>
+                  <w:bCs/>
                   <w:caps/>
                   <w:color w:val="4472C4" w:themeColor="accent1"/>
                   <w:sz w:val="40"/>
@@ -132,6 +137,8 @@
               <w:r>
                 <w:rPr>
                   <w:rFonts w:asciiTheme="majorHAnsi" w:eastAsiaTheme="majorEastAsia" w:hAnsiTheme="majorHAnsi" w:cstheme="majorBidi"/>
+                  <w:b/>
+                  <w:bCs/>
                   <w:caps/>
                   <w:color w:val="4472C4" w:themeColor="accent1"/>
                   <w:sz w:val="40"/>
@@ -149,19 +156,25 @@
               <w:top w:val="single" w:sz="6" w:space="6" w:color="4472C4" w:themeColor="accent1"/>
               <w:bottom w:val="single" w:sz="6" w:space="6" w:color="4472C4" w:themeColor="accent1"/>
             </w:pBdr>
+            <w:bidi w:val="0"/>
             <w:spacing w:after="240" w:line="276" w:lineRule="auto"/>
             <w:jc w:val="center"/>
             <w:rPr>
               <w:rFonts w:asciiTheme="majorHAnsi" w:eastAsiaTheme="majorEastAsia" w:hAnsiTheme="majorHAnsi" w:cstheme="majorBidi"/>
+              <w:b/>
+              <w:bCs/>
               <w:caps/>
               <w:color w:val="4472C4" w:themeColor="accent1"/>
               <w:sz w:val="40"/>
               <w:szCs w:val="40"/>
+              <w:rtl/>
             </w:rPr>
           </w:pPr>
           <w:r>
             <w:rPr>
               <w:rFonts w:asciiTheme="majorHAnsi" w:eastAsiaTheme="majorEastAsia" w:hAnsiTheme="majorHAnsi" w:cstheme="majorBidi"/>
+              <w:b/>
+              <w:bCs/>
               <w:caps/>
               <w:color w:val="4472C4" w:themeColor="accent1"/>
               <w:sz w:val="40"/>
@@ -170,46 +183,54 @@
             <w:t>with focus on fpga miners</w:t>
           </w:r>
         </w:p>
-        <w:sdt>
-          <w:sdtPr>
+        <w:p>
+          <w:pPr>
+            <w:pStyle w:val="NoSpacing"/>
+            <w:bidi w:val="0"/>
+            <w:jc w:val="center"/>
             <w:rPr>
+              <w:rFonts w:ascii="Calibri-Bold" w:hAnsi="Calibri-Bold" w:cs="Calibri-Bold"/>
+              <w:b/>
+              <w:bCs/>
+              <w:sz w:val="28"/>
+              <w:szCs w:val="28"/>
+            </w:rPr>
+          </w:pPr>
+          <w:r>
+            <w:rPr>
+              <w:rFonts w:ascii="Calibri-Bold" w:hAnsi="Calibri-Bold" w:cs="Calibri-Bold"/>
+              <w:b/>
+              <w:bCs/>
+              <w:sz w:val="28"/>
+              <w:szCs w:val="28"/>
+            </w:rPr>
+            <w:t>cryptography</w:t>
+          </w:r>
+        </w:p>
+        <w:p>
+          <w:pPr>
+            <w:pStyle w:val="NoSpacing"/>
+            <w:bidi w:val="0"/>
+            <w:jc w:val="center"/>
+            <w:rPr>
+              <w:b/>
+              <w:bCs/>
               <w:color w:val="4472C4" w:themeColor="accent1"/>
               <w:sz w:val="28"/>
               <w:szCs w:val="28"/>
-              <w:rtl/>
             </w:rPr>
-            <w:alias w:val="Subtitle"/>
-            <w:tag w:val=""/>
-            <w:id w:val="328029620"/>
-            <w:placeholder>
-              <w:docPart w:val="6CB2FDA8C8BC41D696DB56367C63949E"/>
-            </w:placeholder>
-            <w:dataBinding w:prefixMappings="xmlns:ns0='http://purl.org/dc/elements/1.1/' xmlns:ns1='http://schemas.openxmlformats.org/package/2006/metadata/core-properties' " w:xpath="/ns1:coreProperties[1]/ns0:subject[1]" w:storeItemID="{6C3C8BC8-F283-45AE-878A-BAB7291924A1}"/>
-            <w:text/>
-          </w:sdtPr>
-          <w:sdtEndPr/>
-          <w:sdtContent>
-            <w:p>
-              <w:pPr>
-                <w:pStyle w:val="NoSpacing"/>
-                <w:jc w:val="center"/>
-                <w:rPr>
-                  <w:color w:val="4472C4" w:themeColor="accent1"/>
-                  <w:sz w:val="28"/>
-                  <w:szCs w:val="28"/>
-                </w:rPr>
-              </w:pPr>
-              <w:r>
-                <w:rPr>
-                  <w:color w:val="4472C4" w:themeColor="accent1"/>
-                  <w:sz w:val="28"/>
-                  <w:szCs w:val="28"/>
-                </w:rPr>
-                <w:t>cryptography</w:t>
-              </w:r>
-            </w:p>
-          </w:sdtContent>
-        </w:sdt>
+          </w:pPr>
+          <w:r>
+            <w:rPr>
+              <w:rFonts w:ascii="Calibri-Bold" w:hAnsi="Calibri-Bold" w:cs="Calibri-Bold"/>
+              <w:b/>
+              <w:bCs/>
+              <w:sz w:val="28"/>
+              <w:szCs w:val="28"/>
+            </w:rPr>
+            <w:t>Bitcoin Mining</w:t>
+          </w:r>
+        </w:p>
         <w:p>
           <w:pPr>
             <w:pStyle w:val="NoSpacing"/>
@@ -550,7 +571,8 @@
             <w:pStyle w:val="TOC1"/>
             <w:bidi w:val="0"/>
             <w:rPr>
-              <w:rStyle w:val="BookTitle"/>
+              <w:rFonts w:cstheme="minorBidi"/>
+              <w:noProof/>
               <w:rtl/>
             </w:rPr>
           </w:pPr>
@@ -572,16 +594,17 @@
             </w:rPr>
             <w:fldChar w:fldCharType="separate"/>
           </w:r>
-          <w:hyperlink w:anchor="_Toc90582477" w:history="1">
-            <w:r>
-              <w:rPr>
-                <w:rStyle w:val="BookTitle"/>
+          <w:hyperlink w:anchor="_Toc91141998" w:history="1">
+            <w:r>
+              <w:rPr>
+                <w:rStyle w:val="Hyperlink"/>
+                <w:noProof/>
               </w:rPr>
               <w:t>CRYPTOGRAPHY AND CRYPTOCURRENCIES</w:t>
             </w:r>
             <w:r>
               <w:rPr>
-                <w:rStyle w:val="BookTitle"/>
+                <w:noProof/>
                 <w:webHidden/>
                 <w:rtl/>
               </w:rPr>
@@ -589,7 +612,7 @@
             </w:r>
             <w:r>
               <w:rPr>
-                <w:rStyle w:val="BookTitle"/>
+                <w:noProof/>
                 <w:webHidden/>
                 <w:rtl/>
               </w:rPr>
@@ -597,7 +620,7 @@
             </w:r>
             <w:r>
               <w:rPr>
-                <w:rStyle w:val="BookTitle"/>
+                <w:noProof/>
                 <w:webHidden/>
                 <w:rtl/>
               </w:rPr>
@@ -605,14 +628,14 @@
             </w:r>
             <w:r>
               <w:rPr>
-                <w:rStyle w:val="BookTitle"/>
+                <w:noProof/>
                 <w:webHidden/>
               </w:rPr>
               <w:instrText>PAGEREF</w:instrText>
             </w:r>
             <w:r>
               <w:rPr>
-                <w:rStyle w:val="BookTitle"/>
+                <w:noProof/>
                 <w:webHidden/>
                 <w:rtl/>
               </w:rPr>
@@ -620,14 +643,14 @@
             </w:r>
             <w:r>
               <w:rPr>
-                <w:rStyle w:val="BookTitle"/>
-                <w:webHidden/>
-              </w:rPr>
-              <w:instrText>Toc90582477 \h</w:instrText>
-            </w:r>
-            <w:r>
-              <w:rPr>
-                <w:rStyle w:val="BookTitle"/>
+                <w:noProof/>
+                <w:webHidden/>
+              </w:rPr>
+              <w:instrText>Toc91141998 \h</w:instrText>
+            </w:r>
+            <w:r>
+              <w:rPr>
+                <w:noProof/>
                 <w:webHidden/>
                 <w:rtl/>
               </w:rPr>
@@ -635,14 +658,14 @@
             </w:r>
             <w:r>
               <w:rPr>
-                <w:rStyle w:val="BookTitle"/>
+                <w:noProof/>
                 <w:webHidden/>
                 <w:rtl/>
               </w:rPr>
             </w:r>
             <w:r>
               <w:rPr>
-                <w:rStyle w:val="BookTitle"/>
+                <w:noProof/>
                 <w:webHidden/>
                 <w:rtl/>
               </w:rPr>
@@ -650,7 +673,7 @@
             </w:r>
             <w:r>
               <w:rPr>
-                <w:rStyle w:val="BookTitle"/>
+                <w:noProof/>
                 <w:webHidden/>
                 <w:rtl/>
               </w:rPr>
@@ -658,7 +681,7 @@
             </w:r>
             <w:r>
               <w:rPr>
-                <w:rStyle w:val="BookTitle"/>
+                <w:noProof/>
                 <w:webHidden/>
                 <w:rtl/>
               </w:rPr>
@@ -673,20 +696,22 @@
               <w:tab w:val="right" w:leader="dot" w:pos="9016"/>
             </w:tabs>
             <w:rPr>
-              <w:rStyle w:val="BookTitle"/>
+              <w:rFonts w:cstheme="minorBidi"/>
+              <w:noProof/>
               <w:rtl/>
             </w:rPr>
           </w:pPr>
-          <w:hyperlink w:anchor="_Toc90582478" w:history="1">
-            <w:r>
-              <w:rPr>
-                <w:rStyle w:val="BookTitle"/>
+          <w:hyperlink w:anchor="_Toc91141999" w:history="1">
+            <w:r>
+              <w:rPr>
+                <w:rStyle w:val="Hyperlink"/>
+                <w:noProof/>
               </w:rPr>
               <w:t>1-Cryptographic Hash Functions</w:t>
             </w:r>
             <w:r>
               <w:rPr>
-                <w:rStyle w:val="BookTitle"/>
+                <w:noProof/>
                 <w:webHidden/>
                 <w:rtl/>
               </w:rPr>
@@ -694,7 +719,7 @@
             </w:r>
             <w:r>
               <w:rPr>
-                <w:rStyle w:val="BookTitle"/>
+                <w:noProof/>
                 <w:webHidden/>
                 <w:rtl/>
               </w:rPr>
@@ -702,7 +727,7 @@
             </w:r>
             <w:r>
               <w:rPr>
-                <w:rStyle w:val="BookTitle"/>
+                <w:noProof/>
                 <w:webHidden/>
                 <w:rtl/>
               </w:rPr>
@@ -710,14 +735,14 @@
             </w:r>
             <w:r>
               <w:rPr>
-                <w:rStyle w:val="BookTitle"/>
+                <w:noProof/>
                 <w:webHidden/>
               </w:rPr>
               <w:instrText>PAGEREF</w:instrText>
             </w:r>
             <w:r>
               <w:rPr>
-                <w:rStyle w:val="BookTitle"/>
+                <w:noProof/>
                 <w:webHidden/>
                 <w:rtl/>
               </w:rPr>
@@ -725,14 +750,14 @@
             </w:r>
             <w:r>
               <w:rPr>
-                <w:rStyle w:val="BookTitle"/>
-                <w:webHidden/>
-              </w:rPr>
-              <w:instrText>Toc90582478 \h</w:instrText>
-            </w:r>
-            <w:r>
-              <w:rPr>
-                <w:rStyle w:val="BookTitle"/>
+                <w:noProof/>
+                <w:webHidden/>
+              </w:rPr>
+              <w:instrText>Toc91141999 \h</w:instrText>
+            </w:r>
+            <w:r>
+              <w:rPr>
+                <w:noProof/>
                 <w:webHidden/>
                 <w:rtl/>
               </w:rPr>
@@ -740,14 +765,14 @@
             </w:r>
             <w:r>
               <w:rPr>
-                <w:rStyle w:val="BookTitle"/>
+                <w:noProof/>
                 <w:webHidden/>
                 <w:rtl/>
               </w:rPr>
             </w:r>
             <w:r>
               <w:rPr>
-                <w:rStyle w:val="BookTitle"/>
+                <w:noProof/>
                 <w:webHidden/>
                 <w:rtl/>
               </w:rPr>
@@ -755,7 +780,7 @@
             </w:r>
             <w:r>
               <w:rPr>
-                <w:rStyle w:val="BookTitle"/>
+                <w:noProof/>
                 <w:webHidden/>
                 <w:rtl/>
               </w:rPr>
@@ -763,7 +788,7 @@
             </w:r>
             <w:r>
               <w:rPr>
-                <w:rStyle w:val="BookTitle"/>
+                <w:noProof/>
                 <w:webHidden/>
                 <w:rtl/>
               </w:rPr>
@@ -778,20 +803,22 @@
               <w:tab w:val="right" w:leader="dot" w:pos="9016"/>
             </w:tabs>
             <w:rPr>
-              <w:rStyle w:val="BookTitle"/>
+              <w:rFonts w:cstheme="minorBidi"/>
+              <w:noProof/>
               <w:rtl/>
             </w:rPr>
           </w:pPr>
-          <w:hyperlink w:anchor="_Toc90582479" w:history="1">
-            <w:r>
-              <w:rPr>
-                <w:rStyle w:val="BookTitle"/>
+          <w:hyperlink w:anchor="_Toc91142000" w:history="1">
+            <w:r>
+              <w:rPr>
+                <w:rStyle w:val="Hyperlink"/>
+                <w:noProof/>
               </w:rPr>
               <w:t>Property 1: Collision Resistance</w:t>
             </w:r>
             <w:r>
               <w:rPr>
-                <w:rStyle w:val="BookTitle"/>
+                <w:noProof/>
                 <w:webHidden/>
                 <w:rtl/>
               </w:rPr>
@@ -799,7 +826,7 @@
             </w:r>
             <w:r>
               <w:rPr>
-                <w:rStyle w:val="BookTitle"/>
+                <w:noProof/>
                 <w:webHidden/>
                 <w:rtl/>
               </w:rPr>
@@ -807,7 +834,7 @@
             </w:r>
             <w:r>
               <w:rPr>
-                <w:rStyle w:val="BookTitle"/>
+                <w:noProof/>
                 <w:webHidden/>
                 <w:rtl/>
               </w:rPr>
@@ -815,14 +842,14 @@
             </w:r>
             <w:r>
               <w:rPr>
-                <w:rStyle w:val="BookTitle"/>
+                <w:noProof/>
                 <w:webHidden/>
               </w:rPr>
               <w:instrText>PAGEREF</w:instrText>
             </w:r>
             <w:r>
               <w:rPr>
-                <w:rStyle w:val="BookTitle"/>
+                <w:noProof/>
                 <w:webHidden/>
                 <w:rtl/>
               </w:rPr>
@@ -830,14 +857,14 @@
             </w:r>
             <w:r>
               <w:rPr>
-                <w:rStyle w:val="BookTitle"/>
-                <w:webHidden/>
-              </w:rPr>
-              <w:instrText>Toc90582479 \h</w:instrText>
-            </w:r>
-            <w:r>
-              <w:rPr>
-                <w:rStyle w:val="BookTitle"/>
+                <w:noProof/>
+                <w:webHidden/>
+              </w:rPr>
+              <w:instrText>Toc91142000 \h</w:instrText>
+            </w:r>
+            <w:r>
+              <w:rPr>
+                <w:noProof/>
                 <w:webHidden/>
                 <w:rtl/>
               </w:rPr>
@@ -845,14 +872,14 @@
             </w:r>
             <w:r>
               <w:rPr>
-                <w:rStyle w:val="BookTitle"/>
+                <w:noProof/>
                 <w:webHidden/>
                 <w:rtl/>
               </w:rPr>
             </w:r>
             <w:r>
               <w:rPr>
-                <w:rStyle w:val="BookTitle"/>
+                <w:noProof/>
                 <w:webHidden/>
                 <w:rtl/>
               </w:rPr>
@@ -860,7 +887,7 @@
             </w:r>
             <w:r>
               <w:rPr>
-                <w:rStyle w:val="BookTitle"/>
+                <w:noProof/>
                 <w:webHidden/>
                 <w:rtl/>
               </w:rPr>
@@ -868,7 +895,7 @@
             </w:r>
             <w:r>
               <w:rPr>
-                <w:rStyle w:val="BookTitle"/>
+                <w:noProof/>
                 <w:webHidden/>
                 <w:rtl/>
               </w:rPr>
@@ -883,20 +910,22 @@
               <w:tab w:val="right" w:leader="dot" w:pos="9016"/>
             </w:tabs>
             <w:rPr>
-              <w:rStyle w:val="BookTitle"/>
+              <w:rFonts w:cstheme="minorBidi"/>
+              <w:noProof/>
               <w:rtl/>
             </w:rPr>
           </w:pPr>
-          <w:hyperlink w:anchor="_Toc90582480" w:history="1">
-            <w:r>
-              <w:rPr>
-                <w:rStyle w:val="BookTitle"/>
+          <w:hyperlink w:anchor="_Toc91142001" w:history="1">
+            <w:r>
+              <w:rPr>
+                <w:rStyle w:val="Hyperlink"/>
+                <w:noProof/>
               </w:rPr>
               <w:t>Property 2: Hiding - Preimage resistance (one wayness)</w:t>
             </w:r>
             <w:r>
               <w:rPr>
-                <w:rStyle w:val="BookTitle"/>
+                <w:noProof/>
                 <w:webHidden/>
                 <w:rtl/>
               </w:rPr>
@@ -904,7 +933,7 @@
             </w:r>
             <w:r>
               <w:rPr>
-                <w:rStyle w:val="BookTitle"/>
+                <w:noProof/>
                 <w:webHidden/>
                 <w:rtl/>
               </w:rPr>
@@ -912,7 +941,7 @@
             </w:r>
             <w:r>
               <w:rPr>
-                <w:rStyle w:val="BookTitle"/>
+                <w:noProof/>
                 <w:webHidden/>
                 <w:rtl/>
               </w:rPr>
@@ -920,14 +949,14 @@
             </w:r>
             <w:r>
               <w:rPr>
-                <w:rStyle w:val="BookTitle"/>
+                <w:noProof/>
                 <w:webHidden/>
               </w:rPr>
               <w:instrText>PAGEREF</w:instrText>
             </w:r>
             <w:r>
               <w:rPr>
-                <w:rStyle w:val="BookTitle"/>
+                <w:noProof/>
                 <w:webHidden/>
                 <w:rtl/>
               </w:rPr>
@@ -935,14 +964,14 @@
             </w:r>
             <w:r>
               <w:rPr>
-                <w:rStyle w:val="BookTitle"/>
-                <w:webHidden/>
-              </w:rPr>
-              <w:instrText>Toc90582480 \h</w:instrText>
-            </w:r>
-            <w:r>
-              <w:rPr>
-                <w:rStyle w:val="BookTitle"/>
+                <w:noProof/>
+                <w:webHidden/>
+              </w:rPr>
+              <w:instrText>Toc91142001 \h</w:instrText>
+            </w:r>
+            <w:r>
+              <w:rPr>
+                <w:noProof/>
                 <w:webHidden/>
                 <w:rtl/>
               </w:rPr>
@@ -950,14 +979,14 @@
             </w:r>
             <w:r>
               <w:rPr>
-                <w:rStyle w:val="BookTitle"/>
+                <w:noProof/>
                 <w:webHidden/>
                 <w:rtl/>
               </w:rPr>
             </w:r>
             <w:r>
               <w:rPr>
-                <w:rStyle w:val="BookTitle"/>
+                <w:noProof/>
                 <w:webHidden/>
                 <w:rtl/>
               </w:rPr>
@@ -965,7 +994,7 @@
             </w:r>
             <w:r>
               <w:rPr>
-                <w:rStyle w:val="BookTitle"/>
+                <w:noProof/>
                 <w:webHidden/>
                 <w:rtl/>
               </w:rPr>
@@ -973,7 +1002,7 @@
             </w:r>
             <w:r>
               <w:rPr>
-                <w:rStyle w:val="BookTitle"/>
+                <w:noProof/>
                 <w:webHidden/>
                 <w:rtl/>
               </w:rPr>
@@ -988,20 +1017,22 @@
               <w:tab w:val="right" w:leader="dot" w:pos="9016"/>
             </w:tabs>
             <w:rPr>
-              <w:rStyle w:val="BookTitle"/>
+              <w:rFonts w:cstheme="minorBidi"/>
+              <w:noProof/>
               <w:rtl/>
             </w:rPr>
           </w:pPr>
-          <w:hyperlink w:anchor="_Toc90582481" w:history="1">
-            <w:r>
-              <w:rPr>
-                <w:rStyle w:val="BookTitle"/>
+          <w:hyperlink w:anchor="_Toc91142002" w:history="1">
+            <w:r>
+              <w:rPr>
+                <w:rStyle w:val="Hyperlink"/>
+                <w:noProof/>
               </w:rPr>
               <w:t>Property 3: Puzzle Friendliness - Target Collision Resistance</w:t>
             </w:r>
             <w:r>
               <w:rPr>
-                <w:rStyle w:val="BookTitle"/>
+                <w:noProof/>
                 <w:webHidden/>
                 <w:rtl/>
               </w:rPr>
@@ -1009,7 +1040,7 @@
             </w:r>
             <w:r>
               <w:rPr>
-                <w:rStyle w:val="BookTitle"/>
+                <w:noProof/>
                 <w:webHidden/>
                 <w:rtl/>
               </w:rPr>
@@ -1017,7 +1048,7 @@
             </w:r>
             <w:r>
               <w:rPr>
-                <w:rStyle w:val="BookTitle"/>
+                <w:noProof/>
                 <w:webHidden/>
                 <w:rtl/>
               </w:rPr>
@@ -1025,14 +1056,14 @@
             </w:r>
             <w:r>
               <w:rPr>
-                <w:rStyle w:val="BookTitle"/>
+                <w:noProof/>
                 <w:webHidden/>
               </w:rPr>
               <w:instrText>PAGEREF</w:instrText>
             </w:r>
             <w:r>
               <w:rPr>
-                <w:rStyle w:val="BookTitle"/>
+                <w:noProof/>
                 <w:webHidden/>
                 <w:rtl/>
               </w:rPr>
@@ -1040,14 +1071,14 @@
             </w:r>
             <w:r>
               <w:rPr>
-                <w:rStyle w:val="BookTitle"/>
-                <w:webHidden/>
-              </w:rPr>
-              <w:instrText>Toc90582481 \h</w:instrText>
-            </w:r>
-            <w:r>
-              <w:rPr>
-                <w:rStyle w:val="BookTitle"/>
+                <w:noProof/>
+                <w:webHidden/>
+              </w:rPr>
+              <w:instrText>Toc91142002 \h</w:instrText>
+            </w:r>
+            <w:r>
+              <w:rPr>
+                <w:noProof/>
                 <w:webHidden/>
                 <w:rtl/>
               </w:rPr>
@@ -1055,14 +1086,14 @@
             </w:r>
             <w:r>
               <w:rPr>
-                <w:rStyle w:val="BookTitle"/>
+                <w:noProof/>
                 <w:webHidden/>
                 <w:rtl/>
               </w:rPr>
             </w:r>
             <w:r>
               <w:rPr>
-                <w:rStyle w:val="BookTitle"/>
+                <w:noProof/>
                 <w:webHidden/>
                 <w:rtl/>
               </w:rPr>
@@ -1070,7 +1101,7 @@
             </w:r>
             <w:r>
               <w:rPr>
-                <w:rStyle w:val="BookTitle"/>
+                <w:noProof/>
                 <w:webHidden/>
                 <w:rtl/>
               </w:rPr>
@@ -1078,7 +1109,7 @@
             </w:r>
             <w:r>
               <w:rPr>
-                <w:rStyle w:val="BookTitle"/>
+                <w:noProof/>
                 <w:webHidden/>
                 <w:rtl/>
               </w:rPr>
@@ -1093,20 +1124,22 @@
               <w:tab w:val="right" w:leader="dot" w:pos="9016"/>
             </w:tabs>
             <w:rPr>
-              <w:rStyle w:val="BookTitle"/>
+              <w:rFonts w:cstheme="minorBidi"/>
+              <w:noProof/>
               <w:rtl/>
             </w:rPr>
           </w:pPr>
-          <w:hyperlink w:anchor="_Toc90582482" w:history="1">
-            <w:r>
-              <w:rPr>
-                <w:rStyle w:val="BookTitle"/>
+          <w:hyperlink w:anchor="_Toc91142003" w:history="1">
+            <w:r>
+              <w:rPr>
+                <w:rStyle w:val="Hyperlink"/>
+                <w:noProof/>
               </w:rPr>
               <w:t>SHA-256</w:t>
             </w:r>
             <w:r>
               <w:rPr>
-                <w:rStyle w:val="BookTitle"/>
+                <w:noProof/>
                 <w:webHidden/>
                 <w:rtl/>
               </w:rPr>
@@ -1114,7 +1147,7 @@
             </w:r>
             <w:r>
               <w:rPr>
-                <w:rStyle w:val="BookTitle"/>
+                <w:noProof/>
                 <w:webHidden/>
                 <w:rtl/>
               </w:rPr>
@@ -1122,7 +1155,7 @@
             </w:r>
             <w:r>
               <w:rPr>
-                <w:rStyle w:val="BookTitle"/>
+                <w:noProof/>
                 <w:webHidden/>
                 <w:rtl/>
               </w:rPr>
@@ -1130,14 +1163,14 @@
             </w:r>
             <w:r>
               <w:rPr>
-                <w:rStyle w:val="BookTitle"/>
+                <w:noProof/>
                 <w:webHidden/>
               </w:rPr>
               <w:instrText>PAGEREF</w:instrText>
             </w:r>
             <w:r>
               <w:rPr>
-                <w:rStyle w:val="BookTitle"/>
+                <w:noProof/>
                 <w:webHidden/>
                 <w:rtl/>
               </w:rPr>
@@ -1145,14 +1178,14 @@
             </w:r>
             <w:r>
               <w:rPr>
-                <w:rStyle w:val="BookTitle"/>
-                <w:webHidden/>
-              </w:rPr>
-              <w:instrText>Toc90582482 \h</w:instrText>
-            </w:r>
-            <w:r>
-              <w:rPr>
-                <w:rStyle w:val="BookTitle"/>
+                <w:noProof/>
+                <w:webHidden/>
+              </w:rPr>
+              <w:instrText>Toc91142003 \h</w:instrText>
+            </w:r>
+            <w:r>
+              <w:rPr>
+                <w:noProof/>
                 <w:webHidden/>
                 <w:rtl/>
               </w:rPr>
@@ -1160,14 +1193,14 @@
             </w:r>
             <w:r>
               <w:rPr>
-                <w:rStyle w:val="BookTitle"/>
+                <w:noProof/>
                 <w:webHidden/>
                 <w:rtl/>
               </w:rPr>
             </w:r>
             <w:r>
               <w:rPr>
-                <w:rStyle w:val="BookTitle"/>
+                <w:noProof/>
                 <w:webHidden/>
                 <w:rtl/>
               </w:rPr>
@@ -1175,7 +1208,7 @@
             </w:r>
             <w:r>
               <w:rPr>
-                <w:rStyle w:val="BookTitle"/>
+                <w:noProof/>
                 <w:webHidden/>
                 <w:rtl/>
               </w:rPr>
@@ -1183,7 +1216,7 @@
             </w:r>
             <w:r>
               <w:rPr>
-                <w:rStyle w:val="BookTitle"/>
+                <w:noProof/>
                 <w:webHidden/>
                 <w:rtl/>
               </w:rPr>
@@ -1198,20 +1231,22 @@
               <w:tab w:val="right" w:leader="dot" w:pos="9016"/>
             </w:tabs>
             <w:rPr>
-              <w:rStyle w:val="BookTitle"/>
+              <w:rFonts w:cstheme="minorBidi"/>
+              <w:noProof/>
               <w:rtl/>
             </w:rPr>
           </w:pPr>
-          <w:hyperlink w:anchor="_Toc90582483" w:history="1">
-            <w:r>
-              <w:rPr>
-                <w:rStyle w:val="BookTitle"/>
+          <w:hyperlink w:anchor="_Toc91142004" w:history="1">
+            <w:r>
+              <w:rPr>
+                <w:rStyle w:val="Hyperlink"/>
+                <w:noProof/>
               </w:rPr>
               <w:t>2-HASH POINTERS AND DATA STRUCTURES</w:t>
             </w:r>
             <w:r>
               <w:rPr>
-                <w:rStyle w:val="BookTitle"/>
+                <w:noProof/>
                 <w:webHidden/>
                 <w:rtl/>
               </w:rPr>
@@ -1219,7 +1254,7 @@
             </w:r>
             <w:r>
               <w:rPr>
-                <w:rStyle w:val="BookTitle"/>
+                <w:noProof/>
                 <w:webHidden/>
                 <w:rtl/>
               </w:rPr>
@@ -1227,7 +1262,7 @@
             </w:r>
             <w:r>
               <w:rPr>
-                <w:rStyle w:val="BookTitle"/>
+                <w:noProof/>
                 <w:webHidden/>
                 <w:rtl/>
               </w:rPr>
@@ -1235,14 +1270,14 @@
             </w:r>
             <w:r>
               <w:rPr>
-                <w:rStyle w:val="BookTitle"/>
+                <w:noProof/>
                 <w:webHidden/>
               </w:rPr>
               <w:instrText>PAGEREF</w:instrText>
             </w:r>
             <w:r>
               <w:rPr>
-                <w:rStyle w:val="BookTitle"/>
+                <w:noProof/>
                 <w:webHidden/>
                 <w:rtl/>
               </w:rPr>
@@ -1250,14 +1285,14 @@
             </w:r>
             <w:r>
               <w:rPr>
-                <w:rStyle w:val="BookTitle"/>
-                <w:webHidden/>
-              </w:rPr>
-              <w:instrText>Toc90582483 \h</w:instrText>
-            </w:r>
-            <w:r>
-              <w:rPr>
-                <w:rStyle w:val="BookTitle"/>
+                <w:noProof/>
+                <w:webHidden/>
+              </w:rPr>
+              <w:instrText>Toc91142004 \h</w:instrText>
+            </w:r>
+            <w:r>
+              <w:rPr>
+                <w:noProof/>
                 <w:webHidden/>
                 <w:rtl/>
               </w:rPr>
@@ -1265,14 +1300,14 @@
             </w:r>
             <w:r>
               <w:rPr>
-                <w:rStyle w:val="BookTitle"/>
+                <w:noProof/>
                 <w:webHidden/>
                 <w:rtl/>
               </w:rPr>
             </w:r>
             <w:r>
               <w:rPr>
-                <w:rStyle w:val="BookTitle"/>
+                <w:noProof/>
                 <w:webHidden/>
                 <w:rtl/>
               </w:rPr>
@@ -1280,7 +1315,7 @@
             </w:r>
             <w:r>
               <w:rPr>
-                <w:rStyle w:val="BookTitle"/>
+                <w:noProof/>
                 <w:webHidden/>
                 <w:rtl/>
               </w:rPr>
@@ -1288,7 +1323,7 @@
             </w:r>
             <w:r>
               <w:rPr>
-                <w:rStyle w:val="BookTitle"/>
+                <w:noProof/>
                 <w:webHidden/>
                 <w:rtl/>
               </w:rPr>
@@ -1303,20 +1338,22 @@
               <w:tab w:val="right" w:leader="dot" w:pos="9016"/>
             </w:tabs>
             <w:rPr>
-              <w:rStyle w:val="BookTitle"/>
+              <w:rFonts w:cstheme="minorBidi"/>
+              <w:noProof/>
               <w:rtl/>
             </w:rPr>
           </w:pPr>
-          <w:hyperlink w:anchor="_Toc90582484" w:history="1">
-            <w:r>
-              <w:rPr>
-                <w:rStyle w:val="BookTitle"/>
+          <w:hyperlink w:anchor="_Toc91142005" w:history="1">
+            <w:r>
+              <w:rPr>
+                <w:rStyle w:val="Hyperlink"/>
+                <w:noProof/>
               </w:rPr>
               <w:t>Hash pointer</w:t>
             </w:r>
             <w:r>
               <w:rPr>
-                <w:rStyle w:val="BookTitle"/>
+                <w:noProof/>
                 <w:webHidden/>
                 <w:rtl/>
               </w:rPr>
@@ -1324,7 +1361,7 @@
             </w:r>
             <w:r>
               <w:rPr>
-                <w:rStyle w:val="BookTitle"/>
+                <w:noProof/>
                 <w:webHidden/>
                 <w:rtl/>
               </w:rPr>
@@ -1332,7 +1369,7 @@
             </w:r>
             <w:r>
               <w:rPr>
-                <w:rStyle w:val="BookTitle"/>
+                <w:noProof/>
                 <w:webHidden/>
                 <w:rtl/>
               </w:rPr>
@@ -1340,14 +1377,14 @@
             </w:r>
             <w:r>
               <w:rPr>
-                <w:rStyle w:val="BookTitle"/>
+                <w:noProof/>
                 <w:webHidden/>
               </w:rPr>
               <w:instrText>PAGEREF</w:instrText>
             </w:r>
             <w:r>
               <w:rPr>
-                <w:rStyle w:val="BookTitle"/>
+                <w:noProof/>
                 <w:webHidden/>
                 <w:rtl/>
               </w:rPr>
@@ -1355,14 +1392,14 @@
             </w:r>
             <w:r>
               <w:rPr>
-                <w:rStyle w:val="BookTitle"/>
-                <w:webHidden/>
-              </w:rPr>
-              <w:instrText>Toc90582484 \h</w:instrText>
-            </w:r>
-            <w:r>
-              <w:rPr>
-                <w:rStyle w:val="BookTitle"/>
+                <w:noProof/>
+                <w:webHidden/>
+              </w:rPr>
+              <w:instrText>Toc91142005 \h</w:instrText>
+            </w:r>
+            <w:r>
+              <w:rPr>
+                <w:noProof/>
                 <w:webHidden/>
                 <w:rtl/>
               </w:rPr>
@@ -1370,14 +1407,14 @@
             </w:r>
             <w:r>
               <w:rPr>
-                <w:rStyle w:val="BookTitle"/>
+                <w:noProof/>
                 <w:webHidden/>
                 <w:rtl/>
               </w:rPr>
             </w:r>
             <w:r>
               <w:rPr>
-                <w:rStyle w:val="BookTitle"/>
+                <w:noProof/>
                 <w:webHidden/>
                 <w:rtl/>
               </w:rPr>
@@ -1385,7 +1422,7 @@
             </w:r>
             <w:r>
               <w:rPr>
-                <w:rStyle w:val="BookTitle"/>
+                <w:noProof/>
                 <w:webHidden/>
                 <w:rtl/>
               </w:rPr>
@@ -1393,7 +1430,7 @@
             </w:r>
             <w:r>
               <w:rPr>
-                <w:rStyle w:val="BookTitle"/>
+                <w:noProof/>
                 <w:webHidden/>
                 <w:rtl/>
               </w:rPr>
@@ -1408,20 +1445,22 @@
               <w:tab w:val="right" w:leader="dot" w:pos="9016"/>
             </w:tabs>
             <w:rPr>
-              <w:rStyle w:val="BookTitle"/>
+              <w:rFonts w:cstheme="minorBidi"/>
+              <w:noProof/>
               <w:rtl/>
             </w:rPr>
           </w:pPr>
-          <w:hyperlink w:anchor="_Toc90582485" w:history="1">
-            <w:r>
-              <w:rPr>
-                <w:rStyle w:val="BookTitle"/>
+          <w:hyperlink w:anchor="_Toc91142006" w:history="1">
+            <w:r>
+              <w:rPr>
+                <w:rStyle w:val="Hyperlink"/>
+                <w:noProof/>
               </w:rPr>
               <w:t>Block chain</w:t>
             </w:r>
             <w:r>
               <w:rPr>
-                <w:rStyle w:val="BookTitle"/>
+                <w:noProof/>
                 <w:webHidden/>
                 <w:rtl/>
               </w:rPr>
@@ -1429,7 +1468,7 @@
             </w:r>
             <w:r>
               <w:rPr>
-                <w:rStyle w:val="BookTitle"/>
+                <w:noProof/>
                 <w:webHidden/>
                 <w:rtl/>
               </w:rPr>
@@ -1437,7 +1476,7 @@
             </w:r>
             <w:r>
               <w:rPr>
-                <w:rStyle w:val="BookTitle"/>
+                <w:noProof/>
                 <w:webHidden/>
                 <w:rtl/>
               </w:rPr>
@@ -1445,14 +1484,14 @@
             </w:r>
             <w:r>
               <w:rPr>
-                <w:rStyle w:val="BookTitle"/>
+                <w:noProof/>
                 <w:webHidden/>
               </w:rPr>
               <w:instrText>PAGEREF</w:instrText>
             </w:r>
             <w:r>
               <w:rPr>
-                <w:rStyle w:val="BookTitle"/>
+                <w:noProof/>
                 <w:webHidden/>
                 <w:rtl/>
               </w:rPr>
@@ -1460,14 +1499,14 @@
             </w:r>
             <w:r>
               <w:rPr>
-                <w:rStyle w:val="BookTitle"/>
-                <w:webHidden/>
-              </w:rPr>
-              <w:instrText>Toc90582485 \h</w:instrText>
-            </w:r>
-            <w:r>
-              <w:rPr>
-                <w:rStyle w:val="BookTitle"/>
+                <w:noProof/>
+                <w:webHidden/>
+              </w:rPr>
+              <w:instrText>Toc91142006 \h</w:instrText>
+            </w:r>
+            <w:r>
+              <w:rPr>
+                <w:noProof/>
                 <w:webHidden/>
                 <w:rtl/>
               </w:rPr>
@@ -1475,14 +1514,14 @@
             </w:r>
             <w:r>
               <w:rPr>
-                <w:rStyle w:val="BookTitle"/>
+                <w:noProof/>
                 <w:webHidden/>
                 <w:rtl/>
               </w:rPr>
             </w:r>
             <w:r>
               <w:rPr>
-                <w:rStyle w:val="BookTitle"/>
+                <w:noProof/>
                 <w:webHidden/>
                 <w:rtl/>
               </w:rPr>
@@ -1490,7 +1529,7 @@
             </w:r>
             <w:r>
               <w:rPr>
-                <w:rStyle w:val="BookTitle"/>
+                <w:noProof/>
                 <w:webHidden/>
                 <w:rtl/>
               </w:rPr>
@@ -1498,7 +1537,7 @@
             </w:r>
             <w:r>
               <w:rPr>
-                <w:rStyle w:val="BookTitle"/>
+                <w:noProof/>
                 <w:webHidden/>
                 <w:rtl/>
               </w:rPr>
@@ -1513,20 +1552,22 @@
               <w:tab w:val="right" w:leader="dot" w:pos="9016"/>
             </w:tabs>
             <w:rPr>
-              <w:rStyle w:val="BookTitle"/>
+              <w:rFonts w:cstheme="minorBidi"/>
+              <w:noProof/>
               <w:rtl/>
             </w:rPr>
           </w:pPr>
-          <w:hyperlink w:anchor="_Toc90582486" w:history="1">
-            <w:r>
-              <w:rPr>
-                <w:rStyle w:val="BookTitle"/>
+          <w:hyperlink w:anchor="_Toc91142007" w:history="1">
+            <w:r>
+              <w:rPr>
+                <w:rStyle w:val="Hyperlink"/>
+                <w:noProof/>
               </w:rPr>
               <w:t>Merkle tree</w:t>
             </w:r>
             <w:r>
               <w:rPr>
-                <w:rStyle w:val="BookTitle"/>
+                <w:noProof/>
                 <w:webHidden/>
                 <w:rtl/>
               </w:rPr>
@@ -1534,7 +1575,7 @@
             </w:r>
             <w:r>
               <w:rPr>
-                <w:rStyle w:val="BookTitle"/>
+                <w:noProof/>
                 <w:webHidden/>
                 <w:rtl/>
               </w:rPr>
@@ -1542,7 +1583,7 @@
             </w:r>
             <w:r>
               <w:rPr>
-                <w:rStyle w:val="BookTitle"/>
+                <w:noProof/>
                 <w:webHidden/>
                 <w:rtl/>
               </w:rPr>
@@ -1550,14 +1591,14 @@
             </w:r>
             <w:r>
               <w:rPr>
-                <w:rStyle w:val="BookTitle"/>
+                <w:noProof/>
                 <w:webHidden/>
               </w:rPr>
               <w:instrText>PAGEREF</w:instrText>
             </w:r>
             <w:r>
               <w:rPr>
-                <w:rStyle w:val="BookTitle"/>
+                <w:noProof/>
                 <w:webHidden/>
                 <w:rtl/>
               </w:rPr>
@@ -1565,14 +1606,14 @@
             </w:r>
             <w:r>
               <w:rPr>
-                <w:rStyle w:val="BookTitle"/>
-                <w:webHidden/>
-              </w:rPr>
-              <w:instrText>Toc90582486 \h</w:instrText>
-            </w:r>
-            <w:r>
-              <w:rPr>
-                <w:rStyle w:val="BookTitle"/>
+                <w:noProof/>
+                <w:webHidden/>
+              </w:rPr>
+              <w:instrText>Toc91142007 \h</w:instrText>
+            </w:r>
+            <w:r>
+              <w:rPr>
+                <w:noProof/>
                 <w:webHidden/>
                 <w:rtl/>
               </w:rPr>
@@ -1580,14 +1621,14 @@
             </w:r>
             <w:r>
               <w:rPr>
-                <w:rStyle w:val="BookTitle"/>
+                <w:noProof/>
                 <w:webHidden/>
                 <w:rtl/>
               </w:rPr>
             </w:r>
             <w:r>
               <w:rPr>
-                <w:rStyle w:val="BookTitle"/>
+                <w:noProof/>
                 <w:webHidden/>
                 <w:rtl/>
               </w:rPr>
@@ -1595,7 +1636,7 @@
             </w:r>
             <w:r>
               <w:rPr>
-                <w:rStyle w:val="BookTitle"/>
+                <w:noProof/>
                 <w:webHidden/>
                 <w:rtl/>
               </w:rPr>
@@ -1603,7 +1644,7 @@
             </w:r>
             <w:r>
               <w:rPr>
-                <w:rStyle w:val="BookTitle"/>
+                <w:noProof/>
                 <w:webHidden/>
                 <w:rtl/>
               </w:rPr>
@@ -1618,20 +1659,22 @@
               <w:tab w:val="right" w:leader="dot" w:pos="9016"/>
             </w:tabs>
             <w:rPr>
-              <w:rStyle w:val="BookTitle"/>
+              <w:rFonts w:cstheme="minorBidi"/>
+              <w:noProof/>
               <w:rtl/>
             </w:rPr>
           </w:pPr>
-          <w:hyperlink w:anchor="_Toc90582487" w:history="1">
-            <w:r>
-              <w:rPr>
-                <w:rStyle w:val="BookTitle"/>
+          <w:hyperlink w:anchor="_Toc91142008" w:history="1">
+            <w:r>
+              <w:rPr>
+                <w:rStyle w:val="Hyperlink"/>
+                <w:noProof/>
               </w:rPr>
               <w:t>3.DIGITAL SIGNATURES</w:t>
             </w:r>
             <w:r>
               <w:rPr>
-                <w:rStyle w:val="BookTitle"/>
+                <w:noProof/>
                 <w:webHidden/>
                 <w:rtl/>
               </w:rPr>
@@ -1639,7 +1682,7 @@
             </w:r>
             <w:r>
               <w:rPr>
-                <w:rStyle w:val="BookTitle"/>
+                <w:noProof/>
                 <w:webHidden/>
                 <w:rtl/>
               </w:rPr>
@@ -1647,7 +1690,7 @@
             </w:r>
             <w:r>
               <w:rPr>
-                <w:rStyle w:val="BookTitle"/>
+                <w:noProof/>
                 <w:webHidden/>
                 <w:rtl/>
               </w:rPr>
@@ -1655,14 +1698,14 @@
             </w:r>
             <w:r>
               <w:rPr>
-                <w:rStyle w:val="BookTitle"/>
+                <w:noProof/>
                 <w:webHidden/>
               </w:rPr>
               <w:instrText>PAGEREF</w:instrText>
             </w:r>
             <w:r>
               <w:rPr>
-                <w:rStyle w:val="BookTitle"/>
+                <w:noProof/>
                 <w:webHidden/>
                 <w:rtl/>
               </w:rPr>
@@ -1670,14 +1713,14 @@
             </w:r>
             <w:r>
               <w:rPr>
-                <w:rStyle w:val="BookTitle"/>
-                <w:webHidden/>
-              </w:rPr>
-              <w:instrText>Toc90582487 \h</w:instrText>
-            </w:r>
-            <w:r>
-              <w:rPr>
-                <w:rStyle w:val="BookTitle"/>
+                <w:noProof/>
+                <w:webHidden/>
+              </w:rPr>
+              <w:instrText>Toc91142008 \h</w:instrText>
+            </w:r>
+            <w:r>
+              <w:rPr>
+                <w:noProof/>
                 <w:webHidden/>
                 <w:rtl/>
               </w:rPr>
@@ -1685,14 +1728,14 @@
             </w:r>
             <w:r>
               <w:rPr>
-                <w:rStyle w:val="BookTitle"/>
+                <w:noProof/>
                 <w:webHidden/>
                 <w:rtl/>
               </w:rPr>
             </w:r>
             <w:r>
               <w:rPr>
-                <w:rStyle w:val="BookTitle"/>
+                <w:noProof/>
                 <w:webHidden/>
                 <w:rtl/>
               </w:rPr>
@@ -1700,7 +1743,7 @@
             </w:r>
             <w:r>
               <w:rPr>
-                <w:rStyle w:val="BookTitle"/>
+                <w:noProof/>
                 <w:webHidden/>
                 <w:rtl/>
               </w:rPr>
@@ -1708,7 +1751,7 @@
             </w:r>
             <w:r>
               <w:rPr>
-                <w:rStyle w:val="BookTitle"/>
+                <w:noProof/>
                 <w:webHidden/>
                 <w:rtl/>
               </w:rPr>
@@ -1723,20 +1766,22 @@
               <w:tab w:val="right" w:leader="dot" w:pos="9016"/>
             </w:tabs>
             <w:rPr>
-              <w:rStyle w:val="BookTitle"/>
+              <w:rFonts w:cstheme="minorBidi"/>
+              <w:noProof/>
               <w:rtl/>
             </w:rPr>
           </w:pPr>
-          <w:hyperlink w:anchor="_Toc90582488" w:history="1">
-            <w:r>
-              <w:rPr>
-                <w:rStyle w:val="BookTitle"/>
+          <w:hyperlink w:anchor="_Toc91142009" w:history="1">
+            <w:r>
+              <w:rPr>
+                <w:rStyle w:val="Hyperlink"/>
+                <w:noProof/>
               </w:rPr>
               <w:t>Digital signature scheme</w:t>
             </w:r>
             <w:r>
               <w:rPr>
-                <w:rStyle w:val="BookTitle"/>
+                <w:noProof/>
                 <w:webHidden/>
                 <w:rtl/>
               </w:rPr>
@@ -1744,7 +1789,7 @@
             </w:r>
             <w:r>
               <w:rPr>
-                <w:rStyle w:val="BookTitle"/>
+                <w:noProof/>
                 <w:webHidden/>
                 <w:rtl/>
               </w:rPr>
@@ -1752,7 +1797,7 @@
             </w:r>
             <w:r>
               <w:rPr>
-                <w:rStyle w:val="BookTitle"/>
+                <w:noProof/>
                 <w:webHidden/>
                 <w:rtl/>
               </w:rPr>
@@ -1760,14 +1805,14 @@
             </w:r>
             <w:r>
               <w:rPr>
-                <w:rStyle w:val="BookTitle"/>
+                <w:noProof/>
                 <w:webHidden/>
               </w:rPr>
               <w:instrText>PAGEREF</w:instrText>
             </w:r>
             <w:r>
               <w:rPr>
-                <w:rStyle w:val="BookTitle"/>
+                <w:noProof/>
                 <w:webHidden/>
                 <w:rtl/>
               </w:rPr>
@@ -1775,14 +1820,14 @@
             </w:r>
             <w:r>
               <w:rPr>
-                <w:rStyle w:val="BookTitle"/>
-                <w:webHidden/>
-              </w:rPr>
-              <w:instrText>Toc90582488 \h</w:instrText>
-            </w:r>
-            <w:r>
-              <w:rPr>
-                <w:rStyle w:val="BookTitle"/>
+                <w:noProof/>
+                <w:webHidden/>
+              </w:rPr>
+              <w:instrText>Toc91142009 \h</w:instrText>
+            </w:r>
+            <w:r>
+              <w:rPr>
+                <w:noProof/>
                 <w:webHidden/>
                 <w:rtl/>
               </w:rPr>
@@ -1790,14 +1835,14 @@
             </w:r>
             <w:r>
               <w:rPr>
-                <w:rStyle w:val="BookTitle"/>
+                <w:noProof/>
                 <w:webHidden/>
                 <w:rtl/>
               </w:rPr>
             </w:r>
             <w:r>
               <w:rPr>
-                <w:rStyle w:val="BookTitle"/>
+                <w:noProof/>
                 <w:webHidden/>
                 <w:rtl/>
               </w:rPr>
@@ -1805,7 +1850,7 @@
             </w:r>
             <w:r>
               <w:rPr>
-                <w:rStyle w:val="BookTitle"/>
+                <w:noProof/>
                 <w:webHidden/>
                 <w:rtl/>
               </w:rPr>
@@ -1813,7 +1858,7 @@
             </w:r>
             <w:r>
               <w:rPr>
-                <w:rStyle w:val="BookTitle"/>
+                <w:noProof/>
                 <w:webHidden/>
                 <w:rtl/>
               </w:rPr>
@@ -1828,20 +1873,22 @@
               <w:tab w:val="right" w:leader="dot" w:pos="9016"/>
             </w:tabs>
             <w:rPr>
-              <w:rStyle w:val="BookTitle"/>
+              <w:rFonts w:cstheme="minorBidi"/>
+              <w:noProof/>
               <w:rtl/>
             </w:rPr>
           </w:pPr>
-          <w:hyperlink w:anchor="_Toc90582489" w:history="1">
-            <w:r>
-              <w:rPr>
-                <w:rStyle w:val="BookTitle"/>
+          <w:hyperlink w:anchor="_Toc91142010" w:history="1">
+            <w:r>
+              <w:rPr>
+                <w:rStyle w:val="Hyperlink"/>
+                <w:noProof/>
               </w:rPr>
               <w:t>ECDSA</w:t>
             </w:r>
             <w:r>
               <w:rPr>
-                <w:rStyle w:val="BookTitle"/>
+                <w:noProof/>
                 <w:webHidden/>
                 <w:rtl/>
               </w:rPr>
@@ -1849,7 +1896,7 @@
             </w:r>
             <w:r>
               <w:rPr>
-                <w:rStyle w:val="BookTitle"/>
+                <w:noProof/>
                 <w:webHidden/>
                 <w:rtl/>
               </w:rPr>
@@ -1857,7 +1904,7 @@
             </w:r>
             <w:r>
               <w:rPr>
-                <w:rStyle w:val="BookTitle"/>
+                <w:noProof/>
                 <w:webHidden/>
                 <w:rtl/>
               </w:rPr>
@@ -1865,14 +1912,14 @@
             </w:r>
             <w:r>
               <w:rPr>
-                <w:rStyle w:val="BookTitle"/>
+                <w:noProof/>
                 <w:webHidden/>
               </w:rPr>
               <w:instrText>PAGEREF</w:instrText>
             </w:r>
             <w:r>
               <w:rPr>
-                <w:rStyle w:val="BookTitle"/>
+                <w:noProof/>
                 <w:webHidden/>
                 <w:rtl/>
               </w:rPr>
@@ -1880,14 +1927,14 @@
             </w:r>
             <w:r>
               <w:rPr>
-                <w:rStyle w:val="BookTitle"/>
-                <w:webHidden/>
-              </w:rPr>
-              <w:instrText>Toc90582489 \h</w:instrText>
-            </w:r>
-            <w:r>
-              <w:rPr>
-                <w:rStyle w:val="BookTitle"/>
+                <w:noProof/>
+                <w:webHidden/>
+              </w:rPr>
+              <w:instrText>Toc91142010 \h</w:instrText>
+            </w:r>
+            <w:r>
+              <w:rPr>
+                <w:noProof/>
                 <w:webHidden/>
                 <w:rtl/>
               </w:rPr>
@@ -1895,14 +1942,14 @@
             </w:r>
             <w:r>
               <w:rPr>
-                <w:rStyle w:val="BookTitle"/>
+                <w:noProof/>
                 <w:webHidden/>
                 <w:rtl/>
               </w:rPr>
             </w:r>
             <w:r>
               <w:rPr>
-                <w:rStyle w:val="BookTitle"/>
+                <w:noProof/>
                 <w:webHidden/>
                 <w:rtl/>
               </w:rPr>
@@ -1910,7 +1957,7 @@
             </w:r>
             <w:r>
               <w:rPr>
-                <w:rStyle w:val="BookTitle"/>
+                <w:noProof/>
                 <w:webHidden/>
                 <w:rtl/>
               </w:rPr>
@@ -1918,7 +1965,7 @@
             </w:r>
             <w:r>
               <w:rPr>
-                <w:rStyle w:val="BookTitle"/>
+                <w:noProof/>
                 <w:webHidden/>
                 <w:rtl/>
               </w:rPr>
@@ -1933,20 +1980,22 @@
               <w:tab w:val="right" w:leader="dot" w:pos="9016"/>
             </w:tabs>
             <w:rPr>
-              <w:rStyle w:val="BookTitle"/>
+              <w:rFonts w:cstheme="minorBidi"/>
+              <w:noProof/>
               <w:rtl/>
             </w:rPr>
           </w:pPr>
-          <w:hyperlink w:anchor="_Toc90582490" w:history="1">
-            <w:r>
-              <w:rPr>
-                <w:rStyle w:val="BookTitle"/>
+          <w:hyperlink w:anchor="_Toc91142011" w:history="1">
+            <w:r>
+              <w:rPr>
+                <w:rStyle w:val="Hyperlink"/>
+                <w:noProof/>
               </w:rPr>
               <w:t>Public Keys as Identities</w:t>
             </w:r>
             <w:r>
               <w:rPr>
-                <w:rStyle w:val="BookTitle"/>
+                <w:noProof/>
                 <w:webHidden/>
                 <w:rtl/>
               </w:rPr>
@@ -1954,7 +2003,7 @@
             </w:r>
             <w:r>
               <w:rPr>
-                <w:rStyle w:val="BookTitle"/>
+                <w:noProof/>
                 <w:webHidden/>
                 <w:rtl/>
               </w:rPr>
@@ -1962,7 +2011,7 @@
             </w:r>
             <w:r>
               <w:rPr>
-                <w:rStyle w:val="BookTitle"/>
+                <w:noProof/>
                 <w:webHidden/>
                 <w:rtl/>
               </w:rPr>
@@ -1970,14 +2019,14 @@
             </w:r>
             <w:r>
               <w:rPr>
-                <w:rStyle w:val="BookTitle"/>
+                <w:noProof/>
                 <w:webHidden/>
               </w:rPr>
               <w:instrText>PAGEREF</w:instrText>
             </w:r>
             <w:r>
               <w:rPr>
-                <w:rStyle w:val="BookTitle"/>
+                <w:noProof/>
                 <w:webHidden/>
                 <w:rtl/>
               </w:rPr>
@@ -1985,14 +2034,14 @@
             </w:r>
             <w:r>
               <w:rPr>
-                <w:rStyle w:val="BookTitle"/>
-                <w:webHidden/>
-              </w:rPr>
-              <w:instrText>Toc90582490 \h</w:instrText>
-            </w:r>
-            <w:r>
-              <w:rPr>
-                <w:rStyle w:val="BookTitle"/>
+                <w:noProof/>
+                <w:webHidden/>
+              </w:rPr>
+              <w:instrText>Toc91142011 \h</w:instrText>
+            </w:r>
+            <w:r>
+              <w:rPr>
+                <w:noProof/>
                 <w:webHidden/>
                 <w:rtl/>
               </w:rPr>
@@ -2000,14 +2049,14 @@
             </w:r>
             <w:r>
               <w:rPr>
-                <w:rStyle w:val="BookTitle"/>
+                <w:noProof/>
                 <w:webHidden/>
                 <w:rtl/>
               </w:rPr>
             </w:r>
             <w:r>
               <w:rPr>
-                <w:rStyle w:val="BookTitle"/>
+                <w:noProof/>
                 <w:webHidden/>
                 <w:rtl/>
               </w:rPr>
@@ -2015,7 +2064,7 @@
             </w:r>
             <w:r>
               <w:rPr>
-                <w:rStyle w:val="BookTitle"/>
+                <w:noProof/>
                 <w:webHidden/>
                 <w:rtl/>
               </w:rPr>
@@ -2023,7 +2072,219 @@
             </w:r>
             <w:r>
               <w:rPr>
-                <w:rStyle w:val="BookTitle"/>
+                <w:noProof/>
+                <w:webHidden/>
+                <w:rtl/>
+              </w:rPr>
+              <w:fldChar w:fldCharType="end"/>
+            </w:r>
+          </w:hyperlink>
+        </w:p>
+        <w:p>
+          <w:pPr>
+            <w:pStyle w:val="TOC1"/>
+            <w:bidi w:val="0"/>
+            <w:rPr>
+              <w:rFonts w:cstheme="minorBidi"/>
+              <w:noProof/>
+              <w:rtl/>
+            </w:rPr>
+          </w:pPr>
+          <w:hyperlink w:anchor="_Toc91142012" w:history="1">
+            <w:r>
+              <w:rPr>
+                <w:rStyle w:val="Hyperlink"/>
+                <w:noProof/>
+              </w:rPr>
+              <w:t>Bitcoin Mining</w:t>
+            </w:r>
+            <w:r>
+              <w:rPr>
+                <w:noProof/>
+                <w:webHidden/>
+                <w:rtl/>
+              </w:rPr>
+              <w:tab/>
+            </w:r>
+            <w:r>
+              <w:rPr>
+                <w:noProof/>
+                <w:webHidden/>
+                <w:rtl/>
+              </w:rPr>
+              <w:fldChar w:fldCharType="begin"/>
+            </w:r>
+            <w:r>
+              <w:rPr>
+                <w:noProof/>
+                <w:webHidden/>
+                <w:rtl/>
+              </w:rPr>
+              <w:instrText xml:space="preserve"> </w:instrText>
+            </w:r>
+            <w:r>
+              <w:rPr>
+                <w:noProof/>
+                <w:webHidden/>
+              </w:rPr>
+              <w:instrText>PAGEREF</w:instrText>
+            </w:r>
+            <w:r>
+              <w:rPr>
+                <w:noProof/>
+                <w:webHidden/>
+                <w:rtl/>
+              </w:rPr>
+              <w:instrText xml:space="preserve"> _</w:instrText>
+            </w:r>
+            <w:r>
+              <w:rPr>
+                <w:noProof/>
+                <w:webHidden/>
+              </w:rPr>
+              <w:instrText>Toc91142012 \h</w:instrText>
+            </w:r>
+            <w:r>
+              <w:rPr>
+                <w:noProof/>
+                <w:webHidden/>
+                <w:rtl/>
+              </w:rPr>
+              <w:instrText xml:space="preserve"> </w:instrText>
+            </w:r>
+            <w:r>
+              <w:rPr>
+                <w:noProof/>
+                <w:webHidden/>
+                <w:rtl/>
+              </w:rPr>
+            </w:r>
+            <w:r>
+              <w:rPr>
+                <w:noProof/>
+                <w:webHidden/>
+                <w:rtl/>
+              </w:rPr>
+              <w:fldChar w:fldCharType="separate"/>
+            </w:r>
+            <w:r>
+              <w:rPr>
+                <w:noProof/>
+                <w:webHidden/>
+                <w:rtl/>
+              </w:rPr>
+              <w:t>17</w:t>
+            </w:r>
+            <w:r>
+              <w:rPr>
+                <w:noProof/>
+                <w:webHidden/>
+                <w:rtl/>
+              </w:rPr>
+              <w:fldChar w:fldCharType="end"/>
+            </w:r>
+          </w:hyperlink>
+        </w:p>
+        <w:p>
+          <w:pPr>
+            <w:pStyle w:val="TOC2"/>
+            <w:tabs>
+              <w:tab w:val="right" w:leader="dot" w:pos="9016"/>
+            </w:tabs>
+            <w:rPr>
+              <w:rFonts w:cstheme="minorBidi"/>
+              <w:noProof/>
+              <w:rtl/>
+            </w:rPr>
+          </w:pPr>
+          <w:hyperlink w:anchor="_Toc91142013" w:history="1">
+            <w:r>
+              <w:rPr>
+                <w:rStyle w:val="Hyperlink"/>
+                <w:noProof/>
+              </w:rPr>
+              <w:t>The task of Bitcoin miners</w:t>
+            </w:r>
+            <w:r>
+              <w:rPr>
+                <w:noProof/>
+                <w:webHidden/>
+                <w:rtl/>
+              </w:rPr>
+              <w:tab/>
+            </w:r>
+            <w:r>
+              <w:rPr>
+                <w:noProof/>
+                <w:webHidden/>
+                <w:rtl/>
+              </w:rPr>
+              <w:fldChar w:fldCharType="begin"/>
+            </w:r>
+            <w:r>
+              <w:rPr>
+                <w:noProof/>
+                <w:webHidden/>
+                <w:rtl/>
+              </w:rPr>
+              <w:instrText xml:space="preserve"> </w:instrText>
+            </w:r>
+            <w:r>
+              <w:rPr>
+                <w:noProof/>
+                <w:webHidden/>
+              </w:rPr>
+              <w:instrText>PAGEREF</w:instrText>
+            </w:r>
+            <w:r>
+              <w:rPr>
+                <w:noProof/>
+                <w:webHidden/>
+                <w:rtl/>
+              </w:rPr>
+              <w:instrText xml:space="preserve"> _</w:instrText>
+            </w:r>
+            <w:r>
+              <w:rPr>
+                <w:noProof/>
+                <w:webHidden/>
+              </w:rPr>
+              <w:instrText>Toc91142013 \h</w:instrText>
+            </w:r>
+            <w:r>
+              <w:rPr>
+                <w:noProof/>
+                <w:webHidden/>
+                <w:rtl/>
+              </w:rPr>
+              <w:instrText xml:space="preserve"> </w:instrText>
+            </w:r>
+            <w:r>
+              <w:rPr>
+                <w:noProof/>
+                <w:webHidden/>
+                <w:rtl/>
+              </w:rPr>
+            </w:r>
+            <w:r>
+              <w:rPr>
+                <w:noProof/>
+                <w:webHidden/>
+                <w:rtl/>
+              </w:rPr>
+              <w:fldChar w:fldCharType="separate"/>
+            </w:r>
+            <w:r>
+              <w:rPr>
+                <w:noProof/>
+                <w:webHidden/>
+                <w:rtl/>
+              </w:rPr>
+              <w:t>17</w:t>
+            </w:r>
+            <w:r>
+              <w:rPr>
+                <w:noProof/>
                 <w:webHidden/>
                 <w:rtl/>
               </w:rPr>
@@ -2059,7 +2320,7 @@
         <w:pStyle w:val="Heading1"/>
       </w:pPr>
       <w:bookmarkStart w:id="0" w:name="OLE_LINK6"/>
-      <w:bookmarkStart w:id="1" w:name="_Toc90582477"/>
+      <w:bookmarkStart w:id="1" w:name="_Toc91141998"/>
       <w:r>
         <w:lastRenderedPageBreak/>
         <w:t>CRYPTOGRAPHY</w:t>
@@ -2117,7 +2378,7 @@
       <w:pPr>
         <w:pStyle w:val="Heading2"/>
       </w:pPr>
-      <w:bookmarkStart w:id="2" w:name="_Toc90582478"/>
+      <w:bookmarkStart w:id="2" w:name="_Toc91141999"/>
       <w:r>
         <w:t>1-</w:t>
       </w:r>
@@ -2250,7 +2511,7 @@
         <w:pStyle w:val="Heading3"/>
       </w:pPr>
       <w:bookmarkStart w:id="3" w:name="OLE_LINK1"/>
-      <w:bookmarkStart w:id="4" w:name="_Toc90582479"/>
+      <w:bookmarkStart w:id="4" w:name="_Toc91142000"/>
       <w:r>
         <w:t>Property</w:t>
       </w:r>
@@ -3095,7 +3356,7 @@
       <w:pPr>
         <w:pStyle w:val="Heading3"/>
       </w:pPr>
-      <w:bookmarkStart w:id="5" w:name="_Toc90582480"/>
+      <w:bookmarkStart w:id="5" w:name="_Toc91142001"/>
       <w:r>
         <w:t xml:space="preserve">Property 2: </w:t>
       </w:r>
@@ -4348,7 +4609,7 @@
       <w:pPr>
         <w:pStyle w:val="Heading3"/>
       </w:pPr>
-      <w:bookmarkStart w:id="7" w:name="_Toc90582481"/>
+      <w:bookmarkStart w:id="7" w:name="_Toc91142002"/>
       <w:r>
         <w:t>Property 3: Puzzle</w:t>
       </w:r>
@@ -5504,7 +5765,7 @@
       <w:pPr>
         <w:pStyle w:val="Heading3"/>
       </w:pPr>
-      <w:bookmarkStart w:id="8" w:name="_Toc90582482"/>
+      <w:bookmarkStart w:id="8" w:name="_Toc91142003"/>
       <w:r>
         <w:t>SHA-256</w:t>
       </w:r>
@@ -7276,7 +7537,7 @@
       <w:pPr>
         <w:pStyle w:val="Heading2"/>
       </w:pPr>
-      <w:bookmarkStart w:id="9" w:name="_Toc90582483"/>
+      <w:bookmarkStart w:id="9" w:name="_Toc91142004"/>
       <w:r>
         <w:lastRenderedPageBreak/>
         <w:t>2-</w:t>
@@ -7307,7 +7568,7 @@
       <w:pPr>
         <w:pStyle w:val="Heading3"/>
       </w:pPr>
-      <w:bookmarkStart w:id="10" w:name="_Toc90582484"/>
+      <w:bookmarkStart w:id="10" w:name="_Toc91142005"/>
       <w:r>
         <w:t>H</w:t>
       </w:r>
@@ -7423,7 +7684,7 @@
       <w:pPr>
         <w:pStyle w:val="Heading3"/>
       </w:pPr>
-      <w:bookmarkStart w:id="11" w:name="_Toc90582485"/>
+      <w:bookmarkStart w:id="11" w:name="_Toc91142006"/>
       <w:r>
         <w:t>Block chain</w:t>
       </w:r>
@@ -7730,7 +7991,7 @@
       <w:pPr>
         <w:pStyle w:val="Heading3"/>
       </w:pPr>
-      <w:bookmarkStart w:id="12" w:name="_Toc90582486"/>
+      <w:bookmarkStart w:id="12" w:name="_Toc91142007"/>
       <w:r>
         <w:t>Merkle tree</w:t>
       </w:r>
@@ -8283,7 +8544,7 @@
       <w:pPr>
         <w:pStyle w:val="Heading2"/>
       </w:pPr>
-      <w:bookmarkStart w:id="13" w:name="_Toc90582487"/>
+      <w:bookmarkStart w:id="13" w:name="_Toc91142008"/>
       <w:r>
         <w:lastRenderedPageBreak/>
         <w:t>3.DIGITAL SIGNATURES</w:t>
@@ -8392,7 +8653,7 @@
       <w:pPr>
         <w:pStyle w:val="Heading3"/>
       </w:pPr>
-      <w:bookmarkStart w:id="14" w:name="_Toc90582488"/>
+      <w:bookmarkStart w:id="14" w:name="_Toc91142009"/>
       <w:r>
         <w:t>Digital signature scheme</w:t>
       </w:r>
@@ -9287,7 +9548,7 @@
       <w:pPr>
         <w:pStyle w:val="Heading3"/>
       </w:pPr>
-      <w:bookmarkStart w:id="17" w:name="_Toc90582489"/>
+      <w:bookmarkStart w:id="17" w:name="_Toc91142010"/>
       <w:r>
         <w:t>ECDSA</w:t>
       </w:r>
@@ -9485,7 +9746,7 @@
       <w:pPr>
         <w:pStyle w:val="Heading3"/>
       </w:pPr>
-      <w:bookmarkStart w:id="19" w:name="_Toc90582490"/>
+      <w:bookmarkStart w:id="19" w:name="_Toc91142011"/>
       <w:r>
         <w:t>Public Keys as Identities</w:t>
       </w:r>
@@ -9724,7 +9985,806 @@
         <w:br w:type="page"/>
       </w:r>
     </w:p>
-    <w:p/>
+    <w:p>
+      <w:pPr>
+        <w:pStyle w:val="Heading1"/>
+        <w:rPr>
+          <w:color w:val="4472C4" w:themeColor="accent1"/>
+          <w:sz w:val="28"/>
+          <w:szCs w:val="28"/>
+        </w:rPr>
+      </w:pPr>
+      <w:bookmarkStart w:id="20" w:name="_Toc91142012"/>
+      <w:r>
+        <w:lastRenderedPageBreak/>
+        <w:t>Bitcoin Mining</w:t>
+      </w:r>
+      <w:bookmarkEnd w:id="20"/>
+    </w:p>
+    <w:p>
+      <w:r>
+        <w:t>Bitcoin, at a simple glance, is three things. First it is a protocol (or set of rules) that defines how the network should operate. Second it is a software project that implements that protocol. Third it is a network of computers and devices running software that uses t</w:t>
+      </w:r>
+      <w:r>
+        <w:t>he</w:t>
+      </w:r>
+      <w:r>
+        <w:t xml:space="preserve"> protocol to create and manage the Bitcoin currency.</w:t>
+      </w:r>
+      <w:r>
+        <w:t xml:space="preserve"> There's no central authority for Bitcoins, similar to a central bank which controls currencies. Instead, programmers solve complex puzzles to endorse Bitcoin transactions and get Bitcoins as a reward. This activity is called Bitcoin mining,</w:t>
+      </w:r>
+      <w:r>
+        <w:t xml:space="preserve"> Mining is defined in the protocol, implemented in software, and is an essential function in managing the Bitcoin network.</w:t>
+      </w:r>
+      <w:r>
+        <w:t xml:space="preserve"> </w:t>
+      </w:r>
+      <w:r>
+        <w:t>Miners</w:t>
+      </w:r>
+      <w:r>
+        <w:t xml:space="preserve"> </w:t>
+      </w:r>
+      <w:r>
+        <w:t>validate every transaction, they build and store all the blocks, and they reach a consensus on which</w:t>
+      </w:r>
+      <w:r>
+        <w:t xml:space="preserve"> </w:t>
+      </w:r>
+      <w:r>
+        <w:t>blocks to include in the block chain.</w:t>
+      </w:r>
+    </w:p>
+    <w:p>
+      <w:pPr>
+        <w:pStyle w:val="Heading2"/>
+      </w:pPr>
+      <w:bookmarkStart w:id="21" w:name="_Toc91142013"/>
+      <w:r>
+        <w:t>The task of Bitcoin miners</w:t>
+      </w:r>
+      <w:bookmarkEnd w:id="21"/>
+    </w:p>
+    <w:p>
+      <w:r>
+        <w:t>To be a Bitcoin miner, you have to join the Bitcoin network and connect to other nodes. Once you’re connected, there are six tasks to perform:</w:t>
+      </w:r>
+    </w:p>
+    <w:p>
+      <w:pPr>
+        <w:pStyle w:val="ListParagraph"/>
+        <w:numPr>
+          <w:ilvl w:val="0"/>
+          <w:numId w:val="20"/>
+        </w:numPr>
+      </w:pPr>
+      <w:r>
+        <w:rPr>
+          <w:b/>
+          <w:bCs/>
+          <w:i/>
+          <w:iCs/>
+        </w:rPr>
+        <w:t>Listen for transactions.</w:t>
+      </w:r>
+      <w:r>
+        <w:rPr>
+          <w:i/>
+          <w:iCs/>
+        </w:rPr>
+        <w:t xml:space="preserve"> </w:t>
+      </w:r>
+      <w:r>
+        <w:t>First, you listen for transactions on the network and validate them by checking that signatures are correct and that the outputs being spent haven’t been spent before.</w:t>
+      </w:r>
+    </w:p>
+    <w:p>
+      <w:pPr>
+        <w:pStyle w:val="ListParagraph"/>
+        <w:numPr>
+          <w:ilvl w:val="0"/>
+          <w:numId w:val="20"/>
+        </w:numPr>
+      </w:pPr>
+      <w:r>
+        <w:rPr>
+          <w:b/>
+          <w:bCs/>
+          <w:i/>
+          <w:iCs/>
+        </w:rPr>
+        <w:t>Maintain block chain and listen for new blocks.</w:t>
+      </w:r>
+      <w:r>
+        <w:rPr>
+          <w:i/>
+          <w:iCs/>
+        </w:rPr>
+        <w:t xml:space="preserve"> </w:t>
+      </w:r>
+      <w:r>
+        <w:t>You must maintain the block chain. You start by asking other nodes to give you all of the historical blocks that are already part of the block chain before you joined the network. You then listen for new blocks that are being broadcast to the network. You must validate each block that you receive by validating each transaction in the block and checking that the block contains a valid nonce</w:t>
+      </w:r>
+      <w:r>
+        <w:rPr>
+          <w:highlight w:val="yellow"/>
+        </w:rPr>
+        <w:t>. We’ll return to the details of nonce checking later in this section.</w:t>
+      </w:r>
+    </w:p>
+    <w:p>
+      <w:pPr>
+        <w:pStyle w:val="ListParagraph"/>
+        <w:numPr>
+          <w:ilvl w:val="0"/>
+          <w:numId w:val="20"/>
+        </w:numPr>
+      </w:pPr>
+      <w:r>
+        <w:rPr>
+          <w:b/>
+          <w:bCs/>
+          <w:i/>
+          <w:iCs/>
+        </w:rPr>
+        <w:t>Assemble a candidate block.</w:t>
+      </w:r>
+      <w:r>
+        <w:rPr>
+          <w:i/>
+          <w:iCs/>
+        </w:rPr>
+        <w:t xml:space="preserve"> </w:t>
+      </w:r>
+      <w:r>
+        <w:t>Once you have an up‐to‐date copy of the block chain, you can begin building your own blocks. To do this, you group transactions that you heard about into a new block that extends the latest block you know about. You must make sure that each transaction included in your block is valid.</w:t>
+      </w:r>
+    </w:p>
+    <w:p>
+      <w:pPr>
+        <w:pStyle w:val="ListParagraph"/>
+        <w:numPr>
+          <w:ilvl w:val="0"/>
+          <w:numId w:val="20"/>
+        </w:numPr>
+      </w:pPr>
+      <w:r>
+        <w:rPr>
+          <w:b/>
+          <w:bCs/>
+          <w:i/>
+          <w:iCs/>
+        </w:rPr>
+        <w:t>Find a nonce that makes your block valid.</w:t>
+      </w:r>
+      <w:r>
+        <w:rPr>
+          <w:i/>
+          <w:iCs/>
+        </w:rPr>
+        <w:t xml:space="preserve"> </w:t>
+      </w:r>
+      <w:r>
+        <w:t>This step requires the most work and it’s where all the real difficulty happens for miners.</w:t>
+      </w:r>
+    </w:p>
+    <w:p>
+      <w:pPr>
+        <w:pStyle w:val="ListParagraph"/>
+        <w:numPr>
+          <w:ilvl w:val="0"/>
+          <w:numId w:val="20"/>
+        </w:numPr>
+      </w:pPr>
+      <w:r>
+        <w:rPr>
+          <w:rFonts w:ascii="Calibri-Italic" w:hAnsi="Calibri-Italic" w:cs="Calibri-Italic"/>
+          <w:b/>
+          <w:bCs/>
+          <w:i/>
+          <w:iCs/>
+        </w:rPr>
+        <w:t>Hope your block is accepted.</w:t>
+      </w:r>
+      <w:r>
+        <w:rPr>
+          <w:rFonts w:ascii="Calibri-Italic" w:hAnsi="Calibri-Italic" w:cs="Calibri-Italic"/>
+          <w:i/>
+          <w:iCs/>
+        </w:rPr>
+        <w:t xml:space="preserve"> </w:t>
+      </w:r>
+      <w:r>
+        <w:t>Even if you find a block, there’s no guarantee that your block will become part of the consensus chain. There’s bit of luck here; you have to hope that other miners accept your block and start mining on top of it, instead of some competitor’s block.</w:t>
+      </w:r>
+    </w:p>
+    <w:p>
+      <w:pPr>
+        <w:pStyle w:val="ListParagraph"/>
+        <w:numPr>
+          <w:ilvl w:val="0"/>
+          <w:numId w:val="20"/>
+        </w:numPr>
+      </w:pPr>
+      <w:r>
+        <w:rPr>
+          <w:b/>
+          <w:bCs/>
+          <w:i/>
+          <w:iCs/>
+        </w:rPr>
+        <w:t>Profit</w:t>
+      </w:r>
+      <w:r>
+        <w:rPr>
+          <w:i/>
+          <w:iCs/>
+        </w:rPr>
+        <w:t xml:space="preserve">. </w:t>
+      </w:r>
+      <w:r>
+        <w:t>If all other miners do accept your block, then you profit! At the time of this writing in early 20</w:t>
+      </w:r>
+      <w:r>
+        <w:t>22</w:t>
+      </w:r>
+      <w:r>
+        <w:t xml:space="preserve">, the block reward is </w:t>
+      </w:r>
+      <w:r>
+        <w:t>6.25</w:t>
+      </w:r>
+      <w:r>
+        <w:t xml:space="preserve"> bitcoins which is currently worth over $</w:t>
+      </w:r>
+      <w:r>
+        <w:t>312</w:t>
+      </w:r>
+      <w:r>
+        <w:t>,</w:t>
+      </w:r>
+      <w:r>
+        <w:t>5</w:t>
+      </w:r>
+      <w:r>
+        <w:t xml:space="preserve">00. In addition, if any of the transactions in the block contained transaction fees, the miner collects those too. </w:t>
+      </w:r>
+      <w:r>
+        <w:t>Mathematically, transaction fees are the difference between the amount of bitcoin sent and the amount received. Conceptually, transaction fees are a reflection of the speed with which a user wants their transaction validated on the blockchai</w:t>
+      </w:r>
+      <w:r>
+        <w:t>n.</w:t>
+      </w:r>
+      <w:r>
+        <w:t xml:space="preserve"> </w:t>
+      </w:r>
+      <w:r>
+        <w:t>Transaction fees are based on the data volume of a transaction and the congestion of the network.</w:t>
+      </w:r>
+      <w:r>
+        <w:t xml:space="preserve"> </w:t>
+      </w:r>
+      <w:r>
+        <w:t xml:space="preserve">through the </w:t>
+      </w:r>
+      <w:hyperlink r:id="rId26" w:history="1">
+        <w:r>
+          <w:t>Segregated Witness (SegWit) protocol upgrade</w:t>
+        </w:r>
+      </w:hyperlink>
+      <w:r>
+        <w:t xml:space="preserve"> </w:t>
+      </w:r>
+      <w:r>
+        <w:t>in 2017</w:t>
+      </w:r>
+      <w:r>
+        <w:t>,</w:t>
+      </w:r>
+      <w:r>
+        <w:t xml:space="preserve"> </w:t>
+      </w:r>
+      <w:r>
+        <w:t>now</w:t>
+      </w:r>
+      <w:r>
+        <w:t xml:space="preserve"> </w:t>
+      </w:r>
+      <w:r>
+        <w:t xml:space="preserve">A block can contain a maximum </w:t>
+      </w:r>
+      <w:r>
+        <w:t xml:space="preserve">theoretical limit </w:t>
+      </w:r>
+      <w:r>
+        <w:t>of 4 MB of data</w:t>
+      </w:r>
+      <w:r>
+        <w:t xml:space="preserve"> and a more realistic limit of 2 </w:t>
+      </w:r>
+      <w:r>
+        <w:t>MB</w:t>
+      </w:r>
+      <w:r>
+        <w:t>.</w:t>
+      </w:r>
+      <w:r>
+        <w:t xml:space="preserve"> The </w:t>
+      </w:r>
+      <w:r>
+        <w:t>default</w:t>
+      </w:r>
+      <w:r>
+        <w:t xml:space="preserve"> limit before the upgrade was </w:t>
+      </w:r>
+      <w:r>
+        <w:t>1MB.</w:t>
+      </w:r>
+      <w:r>
+        <w:t xml:space="preserve"> </w:t>
+      </w:r>
+      <w:r>
+        <w:t>so,</w:t>
+      </w:r>
+      <w:r>
+        <w:t xml:space="preserve"> there is a limit to how many transactions can be processed in one block. A larger transaction will take up more block data. Thus, larger transactions typically pay fees on a per-byte basis. If you wish to have your transaction confirmed immediately, your optimal fee rate may vary significantly.</w:t>
+      </w:r>
+    </w:p>
+    <w:p>
+      <w:pPr>
+        <w:rPr>
+          <w:rtl/>
+        </w:rPr>
+      </w:pPr>
+      <w:r>
+        <w:lastRenderedPageBreak/>
+        <w:t>We can classify the steps that a miner must take into two categories.</w:t>
+      </w:r>
+    </w:p>
+    <w:p>
+      <w:pPr>
+        <w:pStyle w:val="ListParagraph"/>
+        <w:numPr>
+          <w:ilvl w:val="0"/>
+          <w:numId w:val="24"/>
+        </w:numPr>
+      </w:pPr>
+      <w:r>
+        <w:rPr>
+          <w:b/>
+          <w:bCs/>
+          <w:i/>
+          <w:iCs/>
+        </w:rPr>
+        <w:t>Validating</w:t>
+      </w:r>
+      <w:r>
+        <w:rPr>
+          <w:b/>
+          <w:bCs/>
+          <w:i/>
+          <w:iCs/>
+          <w:rtl/>
+        </w:rPr>
+        <w:t xml:space="preserve"> </w:t>
+      </w:r>
+      <w:r>
+        <w:rPr>
+          <w:b/>
+          <w:bCs/>
+          <w:i/>
+          <w:iCs/>
+        </w:rPr>
+        <w:t>transactions and blocks</w:t>
+      </w:r>
+      <w:r>
+        <w:rPr>
+          <w:b/>
+          <w:bCs/>
+          <w:i/>
+          <w:iCs/>
+          <w:rtl/>
+        </w:rPr>
+        <w:t>.</w:t>
+      </w:r>
+      <w:r>
+        <w:t xml:space="preserve"> </w:t>
+      </w:r>
+      <w:r>
+        <w:t xml:space="preserve">Some tasks </w:t>
+      </w:r>
+      <w:r>
+        <w:t>help the Bitcoin network and are fundamental to its existence. These tasks</w:t>
+      </w:r>
+      <w:r>
+        <w:rPr>
+          <w:rtl/>
+        </w:rPr>
+        <w:t xml:space="preserve"> </w:t>
+      </w:r>
+      <w:r>
+        <w:t>are the reason that the Bitcoin protocol requires miners in the first place</w:t>
+      </w:r>
+    </w:p>
+    <w:p>
+      <w:pPr>
+        <w:pStyle w:val="ListParagraph"/>
+        <w:numPr>
+          <w:ilvl w:val="0"/>
+          <w:numId w:val="24"/>
+        </w:numPr>
+      </w:pPr>
+      <w:r>
+        <w:rPr>
+          <w:b/>
+          <w:bCs/>
+        </w:rPr>
+        <w:t xml:space="preserve">The </w:t>
+      </w:r>
+      <w:r>
+        <w:rPr>
+          <w:b/>
+          <w:bCs/>
+        </w:rPr>
+        <w:t>race to</w:t>
+      </w:r>
+      <w:r>
+        <w:rPr>
+          <w:b/>
+          <w:bCs/>
+          <w:rtl/>
+        </w:rPr>
+        <w:t xml:space="preserve"> </w:t>
+      </w:r>
+      <w:r>
+        <w:rPr>
+          <w:b/>
+          <w:bCs/>
+        </w:rPr>
+        <w:t xml:space="preserve">find blocks and </w:t>
+      </w:r>
+      <w:r>
+        <w:rPr>
+          <w:b/>
+          <w:bCs/>
+        </w:rPr>
+        <w:t>profit.</w:t>
+      </w:r>
+      <w:r>
+        <w:t xml:space="preserve"> </w:t>
+      </w:r>
+      <w:r>
+        <w:t xml:space="preserve">Some tasks </w:t>
+      </w:r>
+      <w:r>
+        <w:t>aren’t necessary for the Bitcoin network itself but are intended to incentivize</w:t>
+      </w:r>
+      <w:r>
+        <w:rPr>
+          <w:rtl/>
+        </w:rPr>
+        <w:t xml:space="preserve"> </w:t>
+      </w:r>
+      <w:r>
+        <w:t>miners to perform the essential steps. Of course, both of these are necessary for Bitcoin to function as</w:t>
+      </w:r>
+      <w:r>
+        <w:rPr>
+          <w:rtl/>
+        </w:rPr>
+        <w:t xml:space="preserve"> </w:t>
+      </w:r>
+      <w:r>
+        <w:t>a currency, since miners need an incentive to perform the critical steps.</w:t>
+      </w:r>
+    </w:p>
+    <w:p>
+      <w:pPr>
+        <w:pStyle w:val="Heading3"/>
+      </w:pPr>
+      <w:r>
+        <w:t>Finding a valid block</w:t>
+      </w:r>
+    </w:p>
+    <w:p>
+      <w:pPr>
+        <w:rPr>
+          <w:rFonts w:ascii="Calibri" w:hAnsi="Calibri" w:cs="Calibri"/>
+        </w:rPr>
+      </w:pPr>
+      <w:r>
+        <w:t xml:space="preserve">In previous sections, we saw </w:t>
+      </w:r>
+      <w:r>
+        <w:t xml:space="preserve">that </w:t>
+      </w:r>
+      <w:r>
+        <w:t>there are two main hash‐based structures. There's the block</w:t>
+      </w:r>
+      <w:r>
+        <w:t xml:space="preserve"> </w:t>
+      </w:r>
+      <w:r>
+        <w:t>chain</w:t>
+      </w:r>
+      <w:r>
+        <w:t xml:space="preserve"> </w:t>
+      </w:r>
+      <w:r>
+        <w:t>where each</w:t>
+      </w:r>
+      <w:r>
+        <w:t xml:space="preserve"> </w:t>
+      </w:r>
+      <w:r>
+        <w:t>block header points to the previous block header in the chain, and then within each block</w:t>
+      </w:r>
+      <w:r>
+        <w:t xml:space="preserve"> </w:t>
+      </w:r>
+      <w:r>
+        <w:t>there's a</w:t>
+      </w:r>
+      <w:r>
+        <w:t xml:space="preserve"> </w:t>
+      </w:r>
+      <w:r>
+        <w:t>Merkle tree of all of the transactions included in that block.</w:t>
+      </w:r>
+      <w:r>
+        <w:t xml:space="preserve"> </w:t>
+      </w:r>
+      <w:r>
+        <w:t>The first thing that you do as a miner is to compile a set of valid transactions that you have from</w:t>
+      </w:r>
+      <w:r>
+        <w:t xml:space="preserve"> </w:t>
+      </w:r>
+      <w:r>
+        <w:t>your pending transaction pool into a Merkle tree. Of course, you may choose how many transactions</w:t>
+      </w:r>
+      <w:r>
+        <w:t xml:space="preserve"> </w:t>
+      </w:r>
+      <w:r>
+        <w:t>to include up to the limit on the total size of the block.</w:t>
+      </w:r>
+      <w:r>
+        <w:rPr>
+          <w:rFonts w:ascii="Calibri" w:hAnsi="Calibri" w:cs="Calibri"/>
+        </w:rPr>
+        <w:t xml:space="preserve"> You then create a block with a header that points to the previous block. In the block header, there’s a 32-bit nonce field, and you keep trying different nonces looking for one that causes the block’s hash to be under the target. For practical simple example, to begin with the required number of zeros. A miner may begin with a nonce of 0 and successively increment it by one in search of a nonce that makes the block valid.</w:t>
+      </w:r>
+    </w:p>
+    <w:p>
+      <w:pPr>
+        <w:pStyle w:val="Caption"/>
+      </w:pPr>
+      <w:r>
+        <w:rPr>
+          <w:noProof/>
+        </w:rPr>
+        <w:drawing>
+          <wp:inline distT="0" distB="0" distL="0" distR="0" wp14:anchorId="2CD9FF8F" wp14:editId="28056948">
+            <wp:extent cx="5715000" cy="3175397"/>
+            <wp:effectExtent l="0" t="0" r="0" b="6350"/>
+            <wp:docPr id="17" name="Picture 17"/>
+            <wp:cNvGraphicFramePr>
+              <a:graphicFrameLocks xmlns:a="http://schemas.openxmlformats.org/drawingml/2006/main" noChangeAspect="1"/>
+            </wp:cNvGraphicFramePr>
+            <a:graphic xmlns:a="http://schemas.openxmlformats.org/drawingml/2006/main">
+              <a:graphicData uri="http://schemas.openxmlformats.org/drawingml/2006/picture">
+                <pic:pic xmlns:pic="http://schemas.openxmlformats.org/drawingml/2006/picture">
+                  <pic:nvPicPr>
+                    <pic:cNvPr id="17" name="Picture 17"/>
+                    <pic:cNvPicPr/>
+                  </pic:nvPicPr>
+                  <pic:blipFill>
+                    <a:blip r:embed="rId27" cstate="print">
+                      <a:extLst>
+                        <a:ext uri="{28A0092B-C50C-407E-A947-70E740481C1C}">
+                          <a14:useLocalDpi xmlns:a14="http://schemas.microsoft.com/office/drawing/2010/main" val="0"/>
+                        </a:ext>
+                      </a:extLst>
+                    </a:blip>
+                    <a:stretch>
+                      <a:fillRect/>
+                    </a:stretch>
+                  </pic:blipFill>
+                  <pic:spPr>
+                    <a:xfrm>
+                      <a:off x="0" y="0"/>
+                      <a:ext cx="5715000" cy="3175397"/>
+                    </a:xfrm>
+                    <a:prstGeom prst="rect">
+                      <a:avLst/>
+                    </a:prstGeom>
+                  </pic:spPr>
+                </pic:pic>
+              </a:graphicData>
+            </a:graphic>
+          </wp:inline>
+        </w:drawing>
+      </w:r>
+    </w:p>
+    <w:p>
+      <w:pPr>
+        <w:pStyle w:val="Caption"/>
+      </w:pPr>
+      <w:r>
+        <w:t>Figure 15 - Finding a valid block. In this example, the miner tries a nonce of all 0s. It does not produce a valid hash output, so the miner would then proceed to try a different nonce.</w:t>
+      </w:r>
+    </w:p>
+    <w:p>
+      <w:r>
+        <w:t xml:space="preserve">In most cases you'll try every single possible 32-bit value for the nonce and none of them will produce a valid hash. At this point you're going to have to make further changes. Notice in Figure </w:t>
+      </w:r>
+      <w:r>
+        <w:t xml:space="preserve">above </w:t>
+      </w:r>
+      <w:r>
+        <w:t xml:space="preserve">that there’s an additional nonce in the </w:t>
+      </w:r>
+      <w:r>
+        <w:t>Coinbase</w:t>
+      </w:r>
+      <w:r>
+        <w:t xml:space="preserve"> transaction that you can change as well</w:t>
+      </w:r>
+      <w:r>
+        <w:t>. After you've exhausted all possible nonces for the block header, you'll change the extra nonce in the Coinbase transaction, for example, by incrementing it by one</w:t>
+      </w:r>
+      <w:r>
+        <w:t>,</w:t>
+      </w:r>
+      <w:r>
+        <w:t xml:space="preserve"> and then you'll start searching nonces in the block header once again.</w:t>
+      </w:r>
+    </w:p>
+    <w:p>
+      <w:r>
+        <w:lastRenderedPageBreak/>
+        <w:t xml:space="preserve">When you change the nonce parameter in the Coinbase transaction, the entire Merkle tree of transactions has to change (See Figure below). Since the change of the Coinbase nonce will propagate all the way up the tree, changing the extra nonce in the Coinbase transaction is much more expensive operation than changing the nonce in the block header. For this reason, miners spend most of their time changing the nonce in the block header and only change the Coinbase nonce when they have exhausted all of the </w:t>
+      </w:r>
+      <m:oMath>
+        <m:sSup>
+          <m:sSupPr>
+            <m:ctrlPr>
+              <w:rPr>
+                <w:rFonts w:ascii="Cambria Math" w:hAnsi="Cambria Math"/>
+                <w:i/>
+              </w:rPr>
+            </m:ctrlPr>
+          </m:sSupPr>
+          <m:e>
+            <m:r>
+              <w:rPr>
+                <w:rFonts w:ascii="Cambria Math" w:hAnsi="Cambria Math"/>
+              </w:rPr>
+              <m:t>2</m:t>
+            </m:r>
+          </m:e>
+          <m:sup>
+            <m:r>
+              <w:rPr>
+                <w:rFonts w:ascii="Cambria Math" w:hAnsi="Cambria Math"/>
+              </w:rPr>
+              <m:t>32</m:t>
+            </m:r>
+          </m:sup>
+        </m:sSup>
+      </m:oMath>
+      <w:r>
+        <w:t xml:space="preserve"> possible nonces in the block header without finding a valid block.</w:t>
+      </w:r>
+    </w:p>
+    <w:p>
+      <w:pPr>
+        <w:pStyle w:val="Caption"/>
+        <w:keepNext/>
+      </w:pPr>
+      <w:r>
+        <w:rPr>
+          <w:noProof/>
+        </w:rPr>
+        <w:drawing>
+          <wp:inline distT="0" distB="0" distL="0" distR="0" wp14:anchorId="14FD9315" wp14:editId="0030AC6D">
+            <wp:extent cx="5731510" cy="3084195"/>
+            <wp:effectExtent l="0" t="0" r="2540" b="1905"/>
+            <wp:docPr id="18" name="Picture 18"/>
+            <wp:cNvGraphicFramePr>
+              <a:graphicFrameLocks xmlns:a="http://schemas.openxmlformats.org/drawingml/2006/main" noChangeAspect="1"/>
+            </wp:cNvGraphicFramePr>
+            <a:graphic xmlns:a="http://schemas.openxmlformats.org/drawingml/2006/main">
+              <a:graphicData uri="http://schemas.openxmlformats.org/drawingml/2006/picture">
+                <pic:pic xmlns:pic="http://schemas.openxmlformats.org/drawingml/2006/picture">
+                  <pic:nvPicPr>
+                    <pic:cNvPr id="18" name="Picture 18"/>
+                    <pic:cNvPicPr/>
+                  </pic:nvPicPr>
+                  <pic:blipFill>
+                    <a:blip r:embed="rId28" cstate="print">
+                      <a:extLst>
+                        <a:ext uri="{28A0092B-C50C-407E-A947-70E740481C1C}">
+                          <a14:useLocalDpi xmlns:a14="http://schemas.microsoft.com/office/drawing/2010/main" val="0"/>
+                        </a:ext>
+                      </a:extLst>
+                    </a:blip>
+                    <a:stretch>
+                      <a:fillRect/>
+                    </a:stretch>
+                  </pic:blipFill>
+                  <pic:spPr>
+                    <a:xfrm>
+                      <a:off x="0" y="0"/>
+                      <a:ext cx="5731510" cy="3084195"/>
+                    </a:xfrm>
+                    <a:prstGeom prst="rect">
+                      <a:avLst/>
+                    </a:prstGeom>
+                  </pic:spPr>
+                </pic:pic>
+              </a:graphicData>
+            </a:graphic>
+          </wp:inline>
+        </w:drawing>
+      </w:r>
+    </w:p>
+    <w:p>
+      <w:pPr>
+        <w:pStyle w:val="Caption"/>
+      </w:pPr>
+      <w:r>
+        <w:t xml:space="preserve">Figure </w:t>
+      </w:r>
+      <w:fldSimple w:instr=" SEQ Figure \* ARABIC ">
+        <w:r>
+          <w:rPr>
+            <w:noProof/>
+          </w:rPr>
+          <w:t>15</w:t>
+        </w:r>
+      </w:fldSimple>
+      <w:r>
+        <w:t xml:space="preserve"> - </w:t>
+      </w:r>
+      <w:r>
+        <w:t>Changing a nonce in the Coinbase transaction propagates all the way up the Merkle tree</w:t>
+      </w:r>
+      <w:r>
+        <w:t>.</w:t>
+      </w:r>
+    </w:p>
+    <w:p>
+      <w:commentRangeStart w:id="22"/>
+      <w:r>
+        <w:t xml:space="preserve">The vast, vast majority </w:t>
+      </w:r>
+      <w:commentRangeEnd w:id="22"/>
+      <w:r>
+        <w:rPr>
+          <w:rStyle w:val="CommentReference"/>
+        </w:rPr>
+        <w:commentReference w:id="22"/>
+      </w:r>
+      <w:r>
+        <w:t>of nonces that you try aren't going to work, but if you stay at it long enough, you'll eventually find the right combination of the extra nonce in the Coinbase transaction and the nonce in the block header that produce a block with a hash under the target. When you find this, you want to announce it as quickly as you can and hope that you can profit from it.</w:t>
+      </w:r>
+    </w:p>
+    <w:p>
+      <w:pPr>
+        <w:pStyle w:val="Heading4"/>
+      </w:pPr>
+      <w:r>
+        <w:t>Is everyone solving the same puzzle?</w:t>
+      </w:r>
+    </w:p>
+    <w:p>
+      <w:r>
+        <w:t>if every miner just increments the nonces as described, aren’t all miners solving the exact same puzzle? Won’t the fastest miner always win? The answer is no! Firstly, it’s unlikely that miners will be working on the exact same block as each miner will likely include a somewhat different set of transactions and in a different order. But more importantly, even if two different miners were working on a block with identical transactions, the blocks would still differ. Recall that in the Coinbase transaction, miners specify their own address as the owner of the newly minted coins. This address by itself will cause changes which propagate up to the root of the Merkle tree, ensuring that no two miners are working on exactly the same puzzle unless they share a public key. This would only happen if the two miners are part of the same mining pool (which we’ll discuss shortly), in which case they’ll communicate to ensure they include a distinct nonce in the Coinbase transaction to avoid duplicating work.</w:t>
+      </w:r>
+    </w:p>
     <w:sectPr>
       <w:pgSz w:w="11906" w:h="16838" w:code="9"/>
       <w:pgMar w:top="1440" w:right="1440" w:bottom="1440" w:left="1440" w:header="720" w:footer="720" w:gutter="0"/>
@@ -9739,6 +10799,54 @@
 </w:document>
 </file>
 
+<file path=word/comments.xml><?xml version="1.0" encoding="utf-8"?>
+<w:comments xmlns:wpc="http://schemas.microsoft.com/office/word/2010/wordprocessingCanvas" xmlns:cx="http://schemas.microsoft.com/office/drawing/2014/chartex" xmlns:cx1="http://schemas.microsoft.com/office/drawing/2015/9/8/chartex" xmlns:cx2="http://schemas.microsoft.com/office/drawing/2015/10/21/chartex" xmlns:cx3="http://schemas.microsoft.com/office/drawing/2016/5/9/chartex" xmlns:cx4="http://schemas.microsoft.com/office/drawing/2016/5/10/chartex" xmlns:cx5="http://schemas.microsoft.com/office/drawing/2016/5/11/chartex" xmlns:cx6="http://schemas.microsoft.com/office/drawing/2016/5/12/chartex" xmlns:cx7="http://schemas.microsoft.com/office/drawing/2016/5/13/chartex" xmlns:cx8="http://schemas.microsoft.com/office/drawing/2016/5/14/chartex" xmlns:mc="http://schemas.openxmlformats.org/markup-compatibility/2006" xmlns:aink="http://schemas.microsoft.com/office/drawing/2016/ink" xmlns:am3d="http://schemas.microsoft.com/office/drawing/2017/model3d" xmlns:o="urn:schemas-microsoft-com:office:office" xmlns:r="http://schemas.openxmlformats.org/officeDocument/2006/relationships" xmlns:m="http://schemas.openxmlformats.org/officeDocument/2006/math" xmlns:v="urn:schemas-microsoft-com:vml" xmlns:wp14="http://schemas.microsoft.com/office/word/2010/wordprocessingDrawing" xmlns:wp="http://schemas.openxmlformats.org/drawingml/2006/wordprocessingDrawing" xmlns:w10="urn:schemas-microsoft-com:office:word" xmlns:w="http://schemas.openxmlformats.org/wordprocessingml/2006/main" xmlns:w14="http://schemas.microsoft.com/office/word/2010/wordml" xmlns:w15="http://schemas.microsoft.com/office/word/2012/wordml" xmlns:w16cex="http://schemas.microsoft.com/office/word/2018/wordml/cex" xmlns:w16cid="http://schemas.microsoft.com/office/word/2016/wordml/cid" xmlns:w16="http://schemas.microsoft.com/office/word/2018/wordml" xmlns:w16sdtdh="http://schemas.microsoft.com/office/word/2020/wordml/sdtdatahash" xmlns:w16se="http://schemas.microsoft.com/office/word/2015/wordml/symex" xmlns:wpg="http://schemas.microsoft.com/office/word/2010/wordprocessingGroup" xmlns:wpi="http://schemas.microsoft.com/office/word/2010/wordprocessingInk" xmlns:wne="http://schemas.microsoft.com/office/word/2006/wordml" xmlns:wps="http://schemas.microsoft.com/office/word/2010/wordprocessingShape" mc:Ignorable="w14 w15 w16se w16cid w16 w16cex w16sdtdh wp14">
+  <w:comment w:id="22" w:author="mohammad niknam" w:date="2021-12-24T00:18:00Z" w:initials="mn">
+    <w:p>
+      <w:pPr>
+        <w:pStyle w:val="CommentText"/>
+        <w:rPr>
+          <w:rtl/>
+          <w:lang w:bidi="fa-IR"/>
+        </w:rPr>
+      </w:pPr>
+      <w:r>
+        <w:rPr>
+          <w:rStyle w:val="CommentReference"/>
+        </w:rPr>
+        <w:annotationRef/>
+      </w:r>
+      <w:r>
+        <w:rPr>
+          <w:rFonts w:hint="cs"/>
+          <w:rtl/>
+          <w:lang w:bidi="fa-IR"/>
+        </w:rPr>
+        <w:t>اکثریت بسیار غالب</w:t>
+      </w:r>
+    </w:p>
+  </w:comment>
+</w:comments>
+</file>
+
+<file path=word/commentsExtended.xml><?xml version="1.0" encoding="utf-8"?>
+<w15:commentsEx xmlns:wpc="http://schemas.microsoft.com/office/word/2010/wordprocessingCanvas" xmlns:cx="http://schemas.microsoft.com/office/drawing/2014/chartex" xmlns:cx1="http://schemas.microsoft.com/office/drawing/2015/9/8/chartex" xmlns:cx2="http://schemas.microsoft.com/office/drawing/2015/10/21/chartex" xmlns:cx3="http://schemas.microsoft.com/office/drawing/2016/5/9/chartex" xmlns:cx4="http://schemas.microsoft.com/office/drawing/2016/5/10/chartex" xmlns:cx5="http://schemas.microsoft.com/office/drawing/2016/5/11/chartex" xmlns:cx6="http://schemas.microsoft.com/office/drawing/2016/5/12/chartex" xmlns:cx7="http://schemas.microsoft.com/office/drawing/2016/5/13/chartex" xmlns:cx8="http://schemas.microsoft.com/office/drawing/2016/5/14/chartex" xmlns:mc="http://schemas.openxmlformats.org/markup-compatibility/2006" xmlns:aink="http://schemas.microsoft.com/office/drawing/2016/ink" xmlns:am3d="http://schemas.microsoft.com/office/drawing/2017/model3d" xmlns:o="urn:schemas-microsoft-com:office:office" xmlns:r="http://schemas.openxmlformats.org/officeDocument/2006/relationships" xmlns:m="http://schemas.openxmlformats.org/officeDocument/2006/math" xmlns:v="urn:schemas-microsoft-com:vml" xmlns:wp14="http://schemas.microsoft.com/office/word/2010/wordprocessingDrawing" xmlns:wp="http://schemas.openxmlformats.org/drawingml/2006/wordprocessingDrawing" xmlns:w10="urn:schemas-microsoft-com:office:word" xmlns:w="http://schemas.openxmlformats.org/wordprocessingml/2006/main" xmlns:w14="http://schemas.microsoft.com/office/word/2010/wordml" xmlns:w15="http://schemas.microsoft.com/office/word/2012/wordml" xmlns:w16cex="http://schemas.microsoft.com/office/word/2018/wordml/cex" xmlns:w16cid="http://schemas.microsoft.com/office/word/2016/wordml/cid" xmlns:w16="http://schemas.microsoft.com/office/word/2018/wordml" xmlns:w16sdtdh="http://schemas.microsoft.com/office/word/2020/wordml/sdtdatahash" xmlns:w16se="http://schemas.microsoft.com/office/word/2015/wordml/symex" xmlns:wpg="http://schemas.microsoft.com/office/word/2010/wordprocessingGroup" xmlns:wpi="http://schemas.microsoft.com/office/word/2010/wordprocessingInk" xmlns:wne="http://schemas.microsoft.com/office/word/2006/wordml" xmlns:wps="http://schemas.microsoft.com/office/word/2010/wordprocessingShape" mc:Ignorable="w14 w15 w16se w16cid w16 w16cex w16sdtdh wp14">
+  <w15:commentEx w15:paraId="1633C723" w15:done="0"/>
+</w15:commentsEx>
+</file>
+
+<file path=word/commentsExtensible.xml><?xml version="1.0" encoding="utf-8"?>
+<w16cex:commentsExtensible xmlns:wpc="http://schemas.microsoft.com/office/word/2010/wordprocessingCanvas" xmlns:cx="http://schemas.microsoft.com/office/drawing/2014/chartex" xmlns:cx1="http://schemas.microsoft.com/office/drawing/2015/9/8/chartex" xmlns:cx2="http://schemas.microsoft.com/office/drawing/2015/10/21/chartex" xmlns:cx3="http://schemas.microsoft.com/office/drawing/2016/5/9/chartex" xmlns:cx4="http://schemas.microsoft.com/office/drawing/2016/5/10/chartex" xmlns:cx5="http://schemas.microsoft.com/office/drawing/2016/5/11/chartex" xmlns:cx6="http://schemas.microsoft.com/office/drawing/2016/5/12/chartex" xmlns:cx7="http://schemas.microsoft.com/office/drawing/2016/5/13/chartex" xmlns:cx8="http://schemas.microsoft.com/office/drawing/2016/5/14/chartex" xmlns:mc="http://schemas.openxmlformats.org/markup-compatibility/2006" xmlns:aink="http://schemas.microsoft.com/office/drawing/2016/ink" xmlns:am3d="http://schemas.microsoft.com/office/drawing/2017/model3d" xmlns:o="urn:schemas-microsoft-com:office:office" xmlns:r="http://schemas.openxmlformats.org/officeDocument/2006/relationships" xmlns:m="http://schemas.openxmlformats.org/officeDocument/2006/math" xmlns:v="urn:schemas-microsoft-com:vml" xmlns:wp14="http://schemas.microsoft.com/office/word/2010/wordprocessingDrawing" xmlns:wp="http://schemas.openxmlformats.org/drawingml/2006/wordprocessingDrawing" xmlns:w10="urn:schemas-microsoft-com:office:word" xmlns:w="http://schemas.openxmlformats.org/wordprocessingml/2006/main" xmlns:w14="http://schemas.microsoft.com/office/word/2010/wordml" xmlns:w15="http://schemas.microsoft.com/office/word/2012/wordml" xmlns:w16cex="http://schemas.microsoft.com/office/word/2018/wordml/cex" xmlns:w16cid="http://schemas.microsoft.com/office/word/2016/wordml/cid" xmlns:w16="http://schemas.microsoft.com/office/word/2018/wordml" xmlns:w16sdtdh="http://schemas.microsoft.com/office/word/2020/wordml/sdtdatahash" xmlns:w16se="http://schemas.microsoft.com/office/word/2015/wordml/symex" xmlns:wpg="http://schemas.microsoft.com/office/word/2010/wordprocessingGroup" xmlns:wpi="http://schemas.microsoft.com/office/word/2010/wordprocessingInk" xmlns:wne="http://schemas.microsoft.com/office/word/2006/wordml" xmlns:wps="http://schemas.microsoft.com/office/word/2010/wordprocessingShape" mc:Ignorable="w14 w15 w16se w16cid w16 w16cex w16sdtdh wp14">
+  <w16cex:commentExtensible w16cex:durableId="256F9058" w16cex:dateUtc="2021-12-23T20:48:00Z"/>
+</w16cex:commentsExtensible>
+</file>
+
+<file path=word/commentsIds.xml><?xml version="1.0" encoding="utf-8"?>
+<w16cid:commentsIds xmlns:wpc="http://schemas.microsoft.com/office/word/2010/wordprocessingCanvas" xmlns:cx="http://schemas.microsoft.com/office/drawing/2014/chartex" xmlns:cx1="http://schemas.microsoft.com/office/drawing/2015/9/8/chartex" xmlns:cx2="http://schemas.microsoft.com/office/drawing/2015/10/21/chartex" xmlns:cx3="http://schemas.microsoft.com/office/drawing/2016/5/9/chartex" xmlns:cx4="http://schemas.microsoft.com/office/drawing/2016/5/10/chartex" xmlns:cx5="http://schemas.microsoft.com/office/drawing/2016/5/11/chartex" xmlns:cx6="http://schemas.microsoft.com/office/drawing/2016/5/12/chartex" xmlns:cx7="http://schemas.microsoft.com/office/drawing/2016/5/13/chartex" xmlns:cx8="http://schemas.microsoft.com/office/drawing/2016/5/14/chartex" xmlns:mc="http://schemas.openxmlformats.org/markup-compatibility/2006" xmlns:aink="http://schemas.microsoft.com/office/drawing/2016/ink" xmlns:am3d="http://schemas.microsoft.com/office/drawing/2017/model3d" xmlns:o="urn:schemas-microsoft-com:office:office" xmlns:r="http://schemas.openxmlformats.org/officeDocument/2006/relationships" xmlns:m="http://schemas.openxmlformats.org/officeDocument/2006/math" xmlns:v="urn:schemas-microsoft-com:vml" xmlns:wp14="http://schemas.microsoft.com/office/word/2010/wordprocessingDrawing" xmlns:wp="http://schemas.openxmlformats.org/drawingml/2006/wordprocessingDrawing" xmlns:w10="urn:schemas-microsoft-com:office:word" xmlns:w="http://schemas.openxmlformats.org/wordprocessingml/2006/main" xmlns:w14="http://schemas.microsoft.com/office/word/2010/wordml" xmlns:w15="http://schemas.microsoft.com/office/word/2012/wordml" xmlns:w16cex="http://schemas.microsoft.com/office/word/2018/wordml/cex" xmlns:w16cid="http://schemas.microsoft.com/office/word/2016/wordml/cid" xmlns:w16="http://schemas.microsoft.com/office/word/2018/wordml" xmlns:w16sdtdh="http://schemas.microsoft.com/office/word/2020/wordml/sdtdatahash" xmlns:w16se="http://schemas.microsoft.com/office/word/2015/wordml/symex" xmlns:wpg="http://schemas.microsoft.com/office/word/2010/wordprocessingGroup" xmlns:wpi="http://schemas.microsoft.com/office/word/2010/wordprocessingInk" xmlns:wne="http://schemas.microsoft.com/office/word/2006/wordml" xmlns:wps="http://schemas.microsoft.com/office/word/2010/wordprocessingShape" mc:Ignorable="w14 w15 w16se w16cid w16 w16cex w16sdtdh wp14">
+  <w16cid:commentId w16cid:paraId="1633C723" w16cid:durableId="256F9058"/>
+</w16cid:commentsIds>
+</file>
+
 <file path=word/endnotes.xml><?xml version="1.0" encoding="utf-8"?>
 <w:endnotes xmlns:wpc="http://schemas.microsoft.com/office/word/2010/wordprocessingCanvas" xmlns:cx="http://schemas.microsoft.com/office/drawing/2014/chartex" xmlns:cx1="http://schemas.microsoft.com/office/drawing/2015/9/8/chartex" xmlns:cx2="http://schemas.microsoft.com/office/drawing/2015/10/21/chartex" xmlns:cx3="http://schemas.microsoft.com/office/drawing/2016/5/9/chartex" xmlns:cx4="http://schemas.microsoft.com/office/drawing/2016/5/10/chartex" xmlns:cx5="http://schemas.microsoft.com/office/drawing/2016/5/11/chartex" xmlns:cx6="http://schemas.microsoft.com/office/drawing/2016/5/12/chartex" xmlns:cx7="http://schemas.microsoft.com/office/drawing/2016/5/13/chartex" xmlns:cx8="http://schemas.microsoft.com/office/drawing/2016/5/14/chartex" xmlns:mc="http://schemas.openxmlformats.org/markup-compatibility/2006" xmlns:aink="http://schemas.microsoft.com/office/drawing/2016/ink" xmlns:am3d="http://schemas.microsoft.com/office/drawing/2017/model3d" xmlns:o="urn:schemas-microsoft-com:office:office" xmlns:r="http://schemas.openxmlformats.org/officeDocument/2006/relationships" xmlns:m="http://schemas.openxmlformats.org/officeDocument/2006/math" xmlns:v="urn:schemas-microsoft-com:vml" xmlns:wp14="http://schemas.microsoft.com/office/word/2010/wordprocessingDrawing" xmlns:wp="http://schemas.openxmlformats.org/drawingml/2006/wordprocessingDrawing" xmlns:w10="urn:schemas-microsoft-com:office:word" xmlns:w="http://schemas.openxmlformats.org/wordprocessingml/2006/main" xmlns:w14="http://schemas.microsoft.com/office/word/2010/wordml" xmlns:w15="http://schemas.microsoft.com/office/word/2012/wordml" xmlns:w16cex="http://schemas.microsoft.com/office/word/2018/wordml/cex" xmlns:w16cid="http://schemas.microsoft.com/office/word/2016/wordml/cid" xmlns:w16="http://schemas.microsoft.com/office/word/2018/wordml" xmlns:w16sdtdh="http://schemas.microsoft.com/office/word/2020/wordml/sdtdatahash" xmlns:w16se="http://schemas.microsoft.com/office/word/2015/wordml/symex" xmlns:wpg="http://schemas.microsoft.com/office/word/2010/wordprocessingGroup" xmlns:wpi="http://schemas.microsoft.com/office/word/2010/wordprocessingInk" xmlns:wne="http://schemas.microsoft.com/office/word/2006/wordml" xmlns:wps="http://schemas.microsoft.com/office/word/2010/wordprocessingShape" mc:Ignorable="w14 w15 w16se w16cid w16 w16cex w16sdtdh wp14">
   <w:endnote w:type="separator" w:id="-1">
@@ -9870,6 +10978,92 @@
     </w:lvl>
   </w:abstractNum>
   <w:abstractNum w:abstractNumId="1" w15:restartNumberingAfterBreak="0">
+    <w:nsid w:val="079E7959"/>
+    <w:multiLevelType w:val="hybridMultilevel"/>
+    <w:tmpl w:val="5A443B30"/>
+    <w:lvl w:ilvl="0" w:tplc="0409000F">
+      <w:start w:val="1"/>
+      <w:numFmt w:val="decimal"/>
+      <w:lvlText w:val="%1."/>
+      <w:lvlJc w:val="left"/>
+      <w:pPr>
+        <w:ind w:left="720" w:hanging="360"/>
+      </w:pPr>
+    </w:lvl>
+    <w:lvl w:ilvl="1" w:tplc="04090019" w:tentative="1">
+      <w:start w:val="1"/>
+      <w:numFmt w:val="lowerLetter"/>
+      <w:lvlText w:val="%2."/>
+      <w:lvlJc w:val="left"/>
+      <w:pPr>
+        <w:ind w:left="1440" w:hanging="360"/>
+      </w:pPr>
+    </w:lvl>
+    <w:lvl w:ilvl="2" w:tplc="0409001B" w:tentative="1">
+      <w:start w:val="1"/>
+      <w:numFmt w:val="lowerRoman"/>
+      <w:lvlText w:val="%3."/>
+      <w:lvlJc w:val="right"/>
+      <w:pPr>
+        <w:ind w:left="2160" w:hanging="180"/>
+      </w:pPr>
+    </w:lvl>
+    <w:lvl w:ilvl="3" w:tplc="0409000F" w:tentative="1">
+      <w:start w:val="1"/>
+      <w:numFmt w:val="decimal"/>
+      <w:lvlText w:val="%4."/>
+      <w:lvlJc w:val="left"/>
+      <w:pPr>
+        <w:ind w:left="2880" w:hanging="360"/>
+      </w:pPr>
+    </w:lvl>
+    <w:lvl w:ilvl="4" w:tplc="04090019" w:tentative="1">
+      <w:start w:val="1"/>
+      <w:numFmt w:val="lowerLetter"/>
+      <w:lvlText w:val="%5."/>
+      <w:lvlJc w:val="left"/>
+      <w:pPr>
+        <w:ind w:left="3600" w:hanging="360"/>
+      </w:pPr>
+    </w:lvl>
+    <w:lvl w:ilvl="5" w:tplc="0409001B" w:tentative="1">
+      <w:start w:val="1"/>
+      <w:numFmt w:val="lowerRoman"/>
+      <w:lvlText w:val="%6."/>
+      <w:lvlJc w:val="right"/>
+      <w:pPr>
+        <w:ind w:left="4320" w:hanging="180"/>
+      </w:pPr>
+    </w:lvl>
+    <w:lvl w:ilvl="6" w:tplc="0409000F" w:tentative="1">
+      <w:start w:val="1"/>
+      <w:numFmt w:val="decimal"/>
+      <w:lvlText w:val="%7."/>
+      <w:lvlJc w:val="left"/>
+      <w:pPr>
+        <w:ind w:left="5040" w:hanging="360"/>
+      </w:pPr>
+    </w:lvl>
+    <w:lvl w:ilvl="7" w:tplc="04090019" w:tentative="1">
+      <w:start w:val="1"/>
+      <w:numFmt w:val="lowerLetter"/>
+      <w:lvlText w:val="%8."/>
+      <w:lvlJc w:val="left"/>
+      <w:pPr>
+        <w:ind w:left="5760" w:hanging="360"/>
+      </w:pPr>
+    </w:lvl>
+    <w:lvl w:ilvl="8" w:tplc="0409001B" w:tentative="1">
+      <w:start w:val="1"/>
+      <w:numFmt w:val="lowerRoman"/>
+      <w:lvlText w:val="%9."/>
+      <w:lvlJc w:val="right"/>
+      <w:pPr>
+        <w:ind w:left="6480" w:hanging="180"/>
+      </w:pPr>
+    </w:lvl>
+  </w:abstractNum>
+  <w:abstractNum w:abstractNumId="2" w15:restartNumberingAfterBreak="0">
     <w:nsid w:val="130B2F78"/>
     <w:multiLevelType w:val="hybridMultilevel"/>
     <w:tmpl w:val="0652E71C"/>
@@ -9981,7 +11175,7 @@
       </w:rPr>
     </w:lvl>
   </w:abstractNum>
-  <w:abstractNum w:abstractNumId="2" w15:restartNumberingAfterBreak="0">
+  <w:abstractNum w:abstractNumId="3" w15:restartNumberingAfterBreak="0">
     <w:nsid w:val="14860431"/>
     <w:multiLevelType w:val="hybridMultilevel"/>
     <w:tmpl w:val="D39EEBEA"/>
@@ -10070,7 +11264,7 @@
       </w:pPr>
     </w:lvl>
   </w:abstractNum>
-  <w:abstractNum w:abstractNumId="3" w15:restartNumberingAfterBreak="0">
+  <w:abstractNum w:abstractNumId="4" w15:restartNumberingAfterBreak="0">
     <w:nsid w:val="1B5E14ED"/>
     <w:multiLevelType w:val="hybridMultilevel"/>
     <w:tmpl w:val="DD9AF942"/>
@@ -10182,7 +11376,7 @@
       </w:rPr>
     </w:lvl>
   </w:abstractNum>
-  <w:abstractNum w:abstractNumId="4" w15:restartNumberingAfterBreak="0">
+  <w:abstractNum w:abstractNumId="5" w15:restartNumberingAfterBreak="0">
     <w:nsid w:val="29125075"/>
     <w:multiLevelType w:val="hybridMultilevel"/>
     <w:tmpl w:val="9A228D88"/>
@@ -10294,7 +11488,7 @@
       </w:rPr>
     </w:lvl>
   </w:abstractNum>
-  <w:abstractNum w:abstractNumId="5" w15:restartNumberingAfterBreak="0">
+  <w:abstractNum w:abstractNumId="6" w15:restartNumberingAfterBreak="0">
     <w:nsid w:val="2D4206D5"/>
     <w:multiLevelType w:val="hybridMultilevel"/>
     <w:tmpl w:val="828CCD76"/>
@@ -10407,7 +11601,182 @@
       </w:rPr>
     </w:lvl>
   </w:abstractNum>
-  <w:abstractNum w:abstractNumId="6" w15:restartNumberingAfterBreak="0">
+  <w:abstractNum w:abstractNumId="7" w15:restartNumberingAfterBreak="0">
+    <w:nsid w:val="2EDA30A4"/>
+    <w:multiLevelType w:val="hybridMultilevel"/>
+    <w:tmpl w:val="D852719E"/>
+    <w:lvl w:ilvl="0" w:tplc="841A5B88">
+      <w:start w:val="1"/>
+      <w:numFmt w:val="decimal"/>
+      <w:lvlText w:val="%1."/>
+      <w:lvlJc w:val="left"/>
+      <w:pPr>
+        <w:ind w:left="408" w:hanging="360"/>
+      </w:pPr>
+      <w:rPr>
+        <w:rFonts w:hint="default"/>
+      </w:rPr>
+    </w:lvl>
+    <w:lvl w:ilvl="1" w:tplc="04090019" w:tentative="1">
+      <w:start w:val="1"/>
+      <w:numFmt w:val="lowerLetter"/>
+      <w:lvlText w:val="%2."/>
+      <w:lvlJc w:val="left"/>
+      <w:pPr>
+        <w:ind w:left="1128" w:hanging="360"/>
+      </w:pPr>
+    </w:lvl>
+    <w:lvl w:ilvl="2" w:tplc="0409001B" w:tentative="1">
+      <w:start w:val="1"/>
+      <w:numFmt w:val="lowerRoman"/>
+      <w:lvlText w:val="%3."/>
+      <w:lvlJc w:val="right"/>
+      <w:pPr>
+        <w:ind w:left="1848" w:hanging="180"/>
+      </w:pPr>
+    </w:lvl>
+    <w:lvl w:ilvl="3" w:tplc="0409000F" w:tentative="1">
+      <w:start w:val="1"/>
+      <w:numFmt w:val="decimal"/>
+      <w:lvlText w:val="%4."/>
+      <w:lvlJc w:val="left"/>
+      <w:pPr>
+        <w:ind w:left="2568" w:hanging="360"/>
+      </w:pPr>
+    </w:lvl>
+    <w:lvl w:ilvl="4" w:tplc="04090019" w:tentative="1">
+      <w:start w:val="1"/>
+      <w:numFmt w:val="lowerLetter"/>
+      <w:lvlText w:val="%5."/>
+      <w:lvlJc w:val="left"/>
+      <w:pPr>
+        <w:ind w:left="3288" w:hanging="360"/>
+      </w:pPr>
+    </w:lvl>
+    <w:lvl w:ilvl="5" w:tplc="0409001B" w:tentative="1">
+      <w:start w:val="1"/>
+      <w:numFmt w:val="lowerRoman"/>
+      <w:lvlText w:val="%6."/>
+      <w:lvlJc w:val="right"/>
+      <w:pPr>
+        <w:ind w:left="4008" w:hanging="180"/>
+      </w:pPr>
+    </w:lvl>
+    <w:lvl w:ilvl="6" w:tplc="0409000F" w:tentative="1">
+      <w:start w:val="1"/>
+      <w:numFmt w:val="decimal"/>
+      <w:lvlText w:val="%7."/>
+      <w:lvlJc w:val="left"/>
+      <w:pPr>
+        <w:ind w:left="4728" w:hanging="360"/>
+      </w:pPr>
+    </w:lvl>
+    <w:lvl w:ilvl="7" w:tplc="04090019" w:tentative="1">
+      <w:start w:val="1"/>
+      <w:numFmt w:val="lowerLetter"/>
+      <w:lvlText w:val="%8."/>
+      <w:lvlJc w:val="left"/>
+      <w:pPr>
+        <w:ind w:left="5448" w:hanging="360"/>
+      </w:pPr>
+    </w:lvl>
+    <w:lvl w:ilvl="8" w:tplc="0409001B" w:tentative="1">
+      <w:start w:val="1"/>
+      <w:numFmt w:val="lowerRoman"/>
+      <w:lvlText w:val="%9."/>
+      <w:lvlJc w:val="right"/>
+      <w:pPr>
+        <w:ind w:left="6168" w:hanging="180"/>
+      </w:pPr>
+    </w:lvl>
+  </w:abstractNum>
+  <w:abstractNum w:abstractNumId="8" w15:restartNumberingAfterBreak="0">
+    <w:nsid w:val="3C0D6EBD"/>
+    <w:multiLevelType w:val="hybridMultilevel"/>
+    <w:tmpl w:val="F7E23EB6"/>
+    <w:lvl w:ilvl="0" w:tplc="FFFFFFFF">
+      <w:start w:val="1"/>
+      <w:numFmt w:val="decimal"/>
+      <w:lvlText w:val="%1."/>
+      <w:lvlJc w:val="left"/>
+      <w:pPr>
+        <w:ind w:left="720" w:hanging="360"/>
+      </w:pPr>
+    </w:lvl>
+    <w:lvl w:ilvl="1" w:tplc="FFFFFFFF" w:tentative="1">
+      <w:start w:val="1"/>
+      <w:numFmt w:val="lowerLetter"/>
+      <w:lvlText w:val="%2."/>
+      <w:lvlJc w:val="left"/>
+      <w:pPr>
+        <w:ind w:left="1440" w:hanging="360"/>
+      </w:pPr>
+    </w:lvl>
+    <w:lvl w:ilvl="2" w:tplc="FFFFFFFF" w:tentative="1">
+      <w:start w:val="1"/>
+      <w:numFmt w:val="lowerRoman"/>
+      <w:lvlText w:val="%3."/>
+      <w:lvlJc w:val="right"/>
+      <w:pPr>
+        <w:ind w:left="2160" w:hanging="180"/>
+      </w:pPr>
+    </w:lvl>
+    <w:lvl w:ilvl="3" w:tplc="FFFFFFFF" w:tentative="1">
+      <w:start w:val="1"/>
+      <w:numFmt w:val="decimal"/>
+      <w:lvlText w:val="%4."/>
+      <w:lvlJc w:val="left"/>
+      <w:pPr>
+        <w:ind w:left="2880" w:hanging="360"/>
+      </w:pPr>
+    </w:lvl>
+    <w:lvl w:ilvl="4" w:tplc="FFFFFFFF" w:tentative="1">
+      <w:start w:val="1"/>
+      <w:numFmt w:val="lowerLetter"/>
+      <w:lvlText w:val="%5."/>
+      <w:lvlJc w:val="left"/>
+      <w:pPr>
+        <w:ind w:left="3600" w:hanging="360"/>
+      </w:pPr>
+    </w:lvl>
+    <w:lvl w:ilvl="5" w:tplc="FFFFFFFF" w:tentative="1">
+      <w:start w:val="1"/>
+      <w:numFmt w:val="lowerRoman"/>
+      <w:lvlText w:val="%6."/>
+      <w:lvlJc w:val="right"/>
+      <w:pPr>
+        <w:ind w:left="4320" w:hanging="180"/>
+      </w:pPr>
+    </w:lvl>
+    <w:lvl w:ilvl="6" w:tplc="FFFFFFFF" w:tentative="1">
+      <w:start w:val="1"/>
+      <w:numFmt w:val="decimal"/>
+      <w:lvlText w:val="%7."/>
+      <w:lvlJc w:val="left"/>
+      <w:pPr>
+        <w:ind w:left="5040" w:hanging="360"/>
+      </w:pPr>
+    </w:lvl>
+    <w:lvl w:ilvl="7" w:tplc="FFFFFFFF" w:tentative="1">
+      <w:start w:val="1"/>
+      <w:numFmt w:val="lowerLetter"/>
+      <w:lvlText w:val="%8."/>
+      <w:lvlJc w:val="left"/>
+      <w:pPr>
+        <w:ind w:left="5760" w:hanging="360"/>
+      </w:pPr>
+    </w:lvl>
+    <w:lvl w:ilvl="8" w:tplc="FFFFFFFF" w:tentative="1">
+      <w:start w:val="1"/>
+      <w:numFmt w:val="lowerRoman"/>
+      <w:lvlText w:val="%9."/>
+      <w:lvlJc w:val="right"/>
+      <w:pPr>
+        <w:ind w:left="6480" w:hanging="180"/>
+      </w:pPr>
+    </w:lvl>
+  </w:abstractNum>
+  <w:abstractNum w:abstractNumId="9" w15:restartNumberingAfterBreak="0">
     <w:nsid w:val="44C90FFB"/>
     <w:multiLevelType w:val="hybridMultilevel"/>
     <w:tmpl w:val="09A8F53E"/>
@@ -10521,7 +11890,7 @@
       </w:rPr>
     </w:lvl>
   </w:abstractNum>
-  <w:abstractNum w:abstractNumId="7" w15:restartNumberingAfterBreak="0">
+  <w:abstractNum w:abstractNumId="10" w15:restartNumberingAfterBreak="0">
     <w:nsid w:val="459A79D8"/>
     <w:multiLevelType w:val="hybridMultilevel"/>
     <w:tmpl w:val="5D168226"/>
@@ -10633,7 +12002,7 @@
       </w:rPr>
     </w:lvl>
   </w:abstractNum>
-  <w:abstractNum w:abstractNumId="8" w15:restartNumberingAfterBreak="0">
+  <w:abstractNum w:abstractNumId="11" w15:restartNumberingAfterBreak="0">
     <w:nsid w:val="4E7E0A7D"/>
     <w:multiLevelType w:val="hybridMultilevel"/>
     <w:tmpl w:val="3E26C9A6"/>
@@ -10722,7 +12091,7 @@
       </w:pPr>
     </w:lvl>
   </w:abstractNum>
-  <w:abstractNum w:abstractNumId="9" w15:restartNumberingAfterBreak="0">
+  <w:abstractNum w:abstractNumId="12" w15:restartNumberingAfterBreak="0">
     <w:nsid w:val="58224C71"/>
     <w:multiLevelType w:val="hybridMultilevel"/>
     <w:tmpl w:val="18D8837A"/>
@@ -10836,7 +12205,7 @@
       </w:rPr>
     </w:lvl>
   </w:abstractNum>
-  <w:abstractNum w:abstractNumId="10" w15:restartNumberingAfterBreak="0">
+  <w:abstractNum w:abstractNumId="13" w15:restartNumberingAfterBreak="0">
     <w:nsid w:val="5AA95CC4"/>
     <w:multiLevelType w:val="hybridMultilevel"/>
     <w:tmpl w:val="2EF0F2EE"/>
@@ -10949,7 +12318,93 @@
       </w:rPr>
     </w:lvl>
   </w:abstractNum>
-  <w:abstractNum w:abstractNumId="11" w15:restartNumberingAfterBreak="0">
+  <w:abstractNum w:abstractNumId="14" w15:restartNumberingAfterBreak="0">
+    <w:nsid w:val="5AC752CE"/>
+    <w:multiLevelType w:val="hybridMultilevel"/>
+    <w:tmpl w:val="BCEC1A42"/>
+    <w:lvl w:ilvl="0" w:tplc="0409000F">
+      <w:start w:val="1"/>
+      <w:numFmt w:val="decimal"/>
+      <w:lvlText w:val="%1."/>
+      <w:lvlJc w:val="left"/>
+      <w:pPr>
+        <w:ind w:left="720" w:hanging="360"/>
+      </w:pPr>
+    </w:lvl>
+    <w:lvl w:ilvl="1" w:tplc="04090019" w:tentative="1">
+      <w:start w:val="1"/>
+      <w:numFmt w:val="lowerLetter"/>
+      <w:lvlText w:val="%2."/>
+      <w:lvlJc w:val="left"/>
+      <w:pPr>
+        <w:ind w:left="1440" w:hanging="360"/>
+      </w:pPr>
+    </w:lvl>
+    <w:lvl w:ilvl="2" w:tplc="0409001B" w:tentative="1">
+      <w:start w:val="1"/>
+      <w:numFmt w:val="lowerRoman"/>
+      <w:lvlText w:val="%3."/>
+      <w:lvlJc w:val="right"/>
+      <w:pPr>
+        <w:ind w:left="2160" w:hanging="180"/>
+      </w:pPr>
+    </w:lvl>
+    <w:lvl w:ilvl="3" w:tplc="0409000F" w:tentative="1">
+      <w:start w:val="1"/>
+      <w:numFmt w:val="decimal"/>
+      <w:lvlText w:val="%4."/>
+      <w:lvlJc w:val="left"/>
+      <w:pPr>
+        <w:ind w:left="2880" w:hanging="360"/>
+      </w:pPr>
+    </w:lvl>
+    <w:lvl w:ilvl="4" w:tplc="04090019" w:tentative="1">
+      <w:start w:val="1"/>
+      <w:numFmt w:val="lowerLetter"/>
+      <w:lvlText w:val="%5."/>
+      <w:lvlJc w:val="left"/>
+      <w:pPr>
+        <w:ind w:left="3600" w:hanging="360"/>
+      </w:pPr>
+    </w:lvl>
+    <w:lvl w:ilvl="5" w:tplc="0409001B" w:tentative="1">
+      <w:start w:val="1"/>
+      <w:numFmt w:val="lowerRoman"/>
+      <w:lvlText w:val="%6."/>
+      <w:lvlJc w:val="right"/>
+      <w:pPr>
+        <w:ind w:left="4320" w:hanging="180"/>
+      </w:pPr>
+    </w:lvl>
+    <w:lvl w:ilvl="6" w:tplc="0409000F" w:tentative="1">
+      <w:start w:val="1"/>
+      <w:numFmt w:val="decimal"/>
+      <w:lvlText w:val="%7."/>
+      <w:lvlJc w:val="left"/>
+      <w:pPr>
+        <w:ind w:left="5040" w:hanging="360"/>
+      </w:pPr>
+    </w:lvl>
+    <w:lvl w:ilvl="7" w:tplc="04090019" w:tentative="1">
+      <w:start w:val="1"/>
+      <w:numFmt w:val="lowerLetter"/>
+      <w:lvlText w:val="%8."/>
+      <w:lvlJc w:val="left"/>
+      <w:pPr>
+        <w:ind w:left="5760" w:hanging="360"/>
+      </w:pPr>
+    </w:lvl>
+    <w:lvl w:ilvl="8" w:tplc="0409001B" w:tentative="1">
+      <w:start w:val="1"/>
+      <w:numFmt w:val="lowerRoman"/>
+      <w:lvlText w:val="%9."/>
+      <w:lvlJc w:val="right"/>
+      <w:pPr>
+        <w:ind w:left="6480" w:hanging="180"/>
+      </w:pPr>
+    </w:lvl>
+  </w:abstractNum>
+  <w:abstractNum w:abstractNumId="15" w15:restartNumberingAfterBreak="0">
     <w:nsid w:val="5CC42058"/>
     <w:multiLevelType w:val="hybridMultilevel"/>
     <w:tmpl w:val="4C6066B4"/>
@@ -11062,7 +12517,268 @@
       </w:rPr>
     </w:lvl>
   </w:abstractNum>
-  <w:abstractNum w:abstractNumId="12" w15:restartNumberingAfterBreak="0">
+  <w:abstractNum w:abstractNumId="16" w15:restartNumberingAfterBreak="0">
+    <w:nsid w:val="5D6B0BB9"/>
+    <w:multiLevelType w:val="hybridMultilevel"/>
+    <w:tmpl w:val="BCDA715C"/>
+    <w:lvl w:ilvl="0" w:tplc="0409000F">
+      <w:start w:val="1"/>
+      <w:numFmt w:val="decimal"/>
+      <w:lvlText w:val="%1."/>
+      <w:lvlJc w:val="left"/>
+      <w:pPr>
+        <w:ind w:left="766" w:hanging="360"/>
+      </w:pPr>
+    </w:lvl>
+    <w:lvl w:ilvl="1" w:tplc="04090019" w:tentative="1">
+      <w:start w:val="1"/>
+      <w:numFmt w:val="lowerLetter"/>
+      <w:lvlText w:val="%2."/>
+      <w:lvlJc w:val="left"/>
+      <w:pPr>
+        <w:ind w:left="1486" w:hanging="360"/>
+      </w:pPr>
+    </w:lvl>
+    <w:lvl w:ilvl="2" w:tplc="0409001B" w:tentative="1">
+      <w:start w:val="1"/>
+      <w:numFmt w:val="lowerRoman"/>
+      <w:lvlText w:val="%3."/>
+      <w:lvlJc w:val="right"/>
+      <w:pPr>
+        <w:ind w:left="2206" w:hanging="180"/>
+      </w:pPr>
+    </w:lvl>
+    <w:lvl w:ilvl="3" w:tplc="0409000F" w:tentative="1">
+      <w:start w:val="1"/>
+      <w:numFmt w:val="decimal"/>
+      <w:lvlText w:val="%4."/>
+      <w:lvlJc w:val="left"/>
+      <w:pPr>
+        <w:ind w:left="2926" w:hanging="360"/>
+      </w:pPr>
+    </w:lvl>
+    <w:lvl w:ilvl="4" w:tplc="04090019" w:tentative="1">
+      <w:start w:val="1"/>
+      <w:numFmt w:val="lowerLetter"/>
+      <w:lvlText w:val="%5."/>
+      <w:lvlJc w:val="left"/>
+      <w:pPr>
+        <w:ind w:left="3646" w:hanging="360"/>
+      </w:pPr>
+    </w:lvl>
+    <w:lvl w:ilvl="5" w:tplc="0409001B" w:tentative="1">
+      <w:start w:val="1"/>
+      <w:numFmt w:val="lowerRoman"/>
+      <w:lvlText w:val="%6."/>
+      <w:lvlJc w:val="right"/>
+      <w:pPr>
+        <w:ind w:left="4366" w:hanging="180"/>
+      </w:pPr>
+    </w:lvl>
+    <w:lvl w:ilvl="6" w:tplc="0409000F" w:tentative="1">
+      <w:start w:val="1"/>
+      <w:numFmt w:val="decimal"/>
+      <w:lvlText w:val="%7."/>
+      <w:lvlJc w:val="left"/>
+      <w:pPr>
+        <w:ind w:left="5086" w:hanging="360"/>
+      </w:pPr>
+    </w:lvl>
+    <w:lvl w:ilvl="7" w:tplc="04090019" w:tentative="1">
+      <w:start w:val="1"/>
+      <w:numFmt w:val="lowerLetter"/>
+      <w:lvlText w:val="%8."/>
+      <w:lvlJc w:val="left"/>
+      <w:pPr>
+        <w:ind w:left="5806" w:hanging="360"/>
+      </w:pPr>
+    </w:lvl>
+    <w:lvl w:ilvl="8" w:tplc="0409001B" w:tentative="1">
+      <w:start w:val="1"/>
+      <w:numFmt w:val="lowerRoman"/>
+      <w:lvlText w:val="%9."/>
+      <w:lvlJc w:val="right"/>
+      <w:pPr>
+        <w:ind w:left="6526" w:hanging="180"/>
+      </w:pPr>
+    </w:lvl>
+  </w:abstractNum>
+  <w:abstractNum w:abstractNumId="17" w15:restartNumberingAfterBreak="0">
+    <w:nsid w:val="673530CA"/>
+    <w:multiLevelType w:val="hybridMultilevel"/>
+    <w:tmpl w:val="D852719E"/>
+    <w:lvl w:ilvl="0" w:tplc="FFFFFFFF">
+      <w:start w:val="1"/>
+      <w:numFmt w:val="decimal"/>
+      <w:lvlText w:val="%1."/>
+      <w:lvlJc w:val="left"/>
+      <w:pPr>
+        <w:ind w:left="360" w:hanging="360"/>
+      </w:pPr>
+      <w:rPr>
+        <w:rFonts w:hint="default"/>
+      </w:rPr>
+    </w:lvl>
+    <w:lvl w:ilvl="1" w:tplc="FFFFFFFF" w:tentative="1">
+      <w:start w:val="1"/>
+      <w:numFmt w:val="lowerLetter"/>
+      <w:lvlText w:val="%2."/>
+      <w:lvlJc w:val="left"/>
+      <w:pPr>
+        <w:ind w:left="1080" w:hanging="360"/>
+      </w:pPr>
+    </w:lvl>
+    <w:lvl w:ilvl="2" w:tplc="FFFFFFFF" w:tentative="1">
+      <w:start w:val="1"/>
+      <w:numFmt w:val="lowerRoman"/>
+      <w:lvlText w:val="%3."/>
+      <w:lvlJc w:val="right"/>
+      <w:pPr>
+        <w:ind w:left="1800" w:hanging="180"/>
+      </w:pPr>
+    </w:lvl>
+    <w:lvl w:ilvl="3" w:tplc="FFFFFFFF" w:tentative="1">
+      <w:start w:val="1"/>
+      <w:numFmt w:val="decimal"/>
+      <w:lvlText w:val="%4."/>
+      <w:lvlJc w:val="left"/>
+      <w:pPr>
+        <w:ind w:left="2520" w:hanging="360"/>
+      </w:pPr>
+    </w:lvl>
+    <w:lvl w:ilvl="4" w:tplc="FFFFFFFF" w:tentative="1">
+      <w:start w:val="1"/>
+      <w:numFmt w:val="lowerLetter"/>
+      <w:lvlText w:val="%5."/>
+      <w:lvlJc w:val="left"/>
+      <w:pPr>
+        <w:ind w:left="3240" w:hanging="360"/>
+      </w:pPr>
+    </w:lvl>
+    <w:lvl w:ilvl="5" w:tplc="FFFFFFFF" w:tentative="1">
+      <w:start w:val="1"/>
+      <w:numFmt w:val="lowerRoman"/>
+      <w:lvlText w:val="%6."/>
+      <w:lvlJc w:val="right"/>
+      <w:pPr>
+        <w:ind w:left="3960" w:hanging="180"/>
+      </w:pPr>
+    </w:lvl>
+    <w:lvl w:ilvl="6" w:tplc="FFFFFFFF" w:tentative="1">
+      <w:start w:val="1"/>
+      <w:numFmt w:val="decimal"/>
+      <w:lvlText w:val="%7."/>
+      <w:lvlJc w:val="left"/>
+      <w:pPr>
+        <w:ind w:left="4680" w:hanging="360"/>
+      </w:pPr>
+    </w:lvl>
+    <w:lvl w:ilvl="7" w:tplc="FFFFFFFF" w:tentative="1">
+      <w:start w:val="1"/>
+      <w:numFmt w:val="lowerLetter"/>
+      <w:lvlText w:val="%8."/>
+      <w:lvlJc w:val="left"/>
+      <w:pPr>
+        <w:ind w:left="5400" w:hanging="360"/>
+      </w:pPr>
+    </w:lvl>
+    <w:lvl w:ilvl="8" w:tplc="FFFFFFFF" w:tentative="1">
+      <w:start w:val="1"/>
+      <w:numFmt w:val="lowerRoman"/>
+      <w:lvlText w:val="%9."/>
+      <w:lvlJc w:val="right"/>
+      <w:pPr>
+        <w:ind w:left="6120" w:hanging="180"/>
+      </w:pPr>
+    </w:lvl>
+  </w:abstractNum>
+  <w:abstractNum w:abstractNumId="18" w15:restartNumberingAfterBreak="0">
+    <w:nsid w:val="69110E52"/>
+    <w:multiLevelType w:val="hybridMultilevel"/>
+    <w:tmpl w:val="B2FC0ECC"/>
+    <w:lvl w:ilvl="0" w:tplc="FFFFFFFF">
+      <w:start w:val="1"/>
+      <w:numFmt w:val="decimal"/>
+      <w:lvlText w:val="%1."/>
+      <w:lvlJc w:val="left"/>
+      <w:pPr>
+        <w:ind w:left="720" w:hanging="360"/>
+      </w:pPr>
+    </w:lvl>
+    <w:lvl w:ilvl="1" w:tplc="FFFFFFFF" w:tentative="1">
+      <w:start w:val="1"/>
+      <w:numFmt w:val="lowerLetter"/>
+      <w:lvlText w:val="%2."/>
+      <w:lvlJc w:val="left"/>
+      <w:pPr>
+        <w:ind w:left="1440" w:hanging="360"/>
+      </w:pPr>
+    </w:lvl>
+    <w:lvl w:ilvl="2" w:tplc="FFFFFFFF" w:tentative="1">
+      <w:start w:val="1"/>
+      <w:numFmt w:val="lowerRoman"/>
+      <w:lvlText w:val="%3."/>
+      <w:lvlJc w:val="right"/>
+      <w:pPr>
+        <w:ind w:left="2160" w:hanging="180"/>
+      </w:pPr>
+    </w:lvl>
+    <w:lvl w:ilvl="3" w:tplc="FFFFFFFF" w:tentative="1">
+      <w:start w:val="1"/>
+      <w:numFmt w:val="decimal"/>
+      <w:lvlText w:val="%4."/>
+      <w:lvlJc w:val="left"/>
+      <w:pPr>
+        <w:ind w:left="2880" w:hanging="360"/>
+      </w:pPr>
+    </w:lvl>
+    <w:lvl w:ilvl="4" w:tplc="FFFFFFFF" w:tentative="1">
+      <w:start w:val="1"/>
+      <w:numFmt w:val="lowerLetter"/>
+      <w:lvlText w:val="%5."/>
+      <w:lvlJc w:val="left"/>
+      <w:pPr>
+        <w:ind w:left="3600" w:hanging="360"/>
+      </w:pPr>
+    </w:lvl>
+    <w:lvl w:ilvl="5" w:tplc="FFFFFFFF" w:tentative="1">
+      <w:start w:val="1"/>
+      <w:numFmt w:val="lowerRoman"/>
+      <w:lvlText w:val="%6."/>
+      <w:lvlJc w:val="right"/>
+      <w:pPr>
+        <w:ind w:left="4320" w:hanging="180"/>
+      </w:pPr>
+    </w:lvl>
+    <w:lvl w:ilvl="6" w:tplc="FFFFFFFF" w:tentative="1">
+      <w:start w:val="1"/>
+      <w:numFmt w:val="decimal"/>
+      <w:lvlText w:val="%7."/>
+      <w:lvlJc w:val="left"/>
+      <w:pPr>
+        <w:ind w:left="5040" w:hanging="360"/>
+      </w:pPr>
+    </w:lvl>
+    <w:lvl w:ilvl="7" w:tplc="FFFFFFFF" w:tentative="1">
+      <w:start w:val="1"/>
+      <w:numFmt w:val="lowerLetter"/>
+      <w:lvlText w:val="%8."/>
+      <w:lvlJc w:val="left"/>
+      <w:pPr>
+        <w:ind w:left="5760" w:hanging="360"/>
+      </w:pPr>
+    </w:lvl>
+    <w:lvl w:ilvl="8" w:tplc="FFFFFFFF" w:tentative="1">
+      <w:start w:val="1"/>
+      <w:numFmt w:val="lowerRoman"/>
+      <w:lvlText w:val="%9."/>
+      <w:lvlJc w:val="right"/>
+      <w:pPr>
+        <w:ind w:left="6480" w:hanging="180"/>
+      </w:pPr>
+    </w:lvl>
+  </w:abstractNum>
+  <w:abstractNum w:abstractNumId="19" w15:restartNumberingAfterBreak="0">
     <w:nsid w:val="6EBA2438"/>
     <w:multiLevelType w:val="hybridMultilevel"/>
     <w:tmpl w:val="4546F4DA"/>
@@ -11175,7 +12891,7 @@
       </w:rPr>
     </w:lvl>
   </w:abstractNum>
-  <w:abstractNum w:abstractNumId="13" w15:restartNumberingAfterBreak="0">
+  <w:abstractNum w:abstractNumId="20" w15:restartNumberingAfterBreak="0">
     <w:nsid w:val="6FEB63A3"/>
     <w:multiLevelType w:val="hybridMultilevel"/>
     <w:tmpl w:val="96FA765A"/>
@@ -11264,7 +12980,7 @@
       </w:pPr>
     </w:lvl>
   </w:abstractNum>
-  <w:abstractNum w:abstractNumId="14" w15:restartNumberingAfterBreak="0">
+  <w:abstractNum w:abstractNumId="21" w15:restartNumberingAfterBreak="0">
     <w:nsid w:val="73FB406F"/>
     <w:multiLevelType w:val="hybridMultilevel"/>
     <w:tmpl w:val="AB625006"/>
@@ -11353,7 +13069,7 @@
       </w:pPr>
     </w:lvl>
   </w:abstractNum>
-  <w:abstractNum w:abstractNumId="15" w15:restartNumberingAfterBreak="0">
+  <w:abstractNum w:abstractNumId="22" w15:restartNumberingAfterBreak="0">
     <w:nsid w:val="75B0453C"/>
     <w:multiLevelType w:val="hybridMultilevel"/>
     <w:tmpl w:val="2ECA7ACC"/>
@@ -11466,55 +13182,173 @@
       </w:rPr>
     </w:lvl>
   </w:abstractNum>
+  <w:abstractNum w:abstractNumId="23" w15:restartNumberingAfterBreak="0">
+    <w:nsid w:val="7C9838EF"/>
+    <w:multiLevelType w:val="hybridMultilevel"/>
+    <w:tmpl w:val="E4BA4766"/>
+    <w:lvl w:ilvl="0" w:tplc="0409000F">
+      <w:start w:val="1"/>
+      <w:numFmt w:val="decimal"/>
+      <w:lvlText w:val="%1."/>
+      <w:lvlJc w:val="left"/>
+      <w:pPr>
+        <w:ind w:left="720" w:hanging="360"/>
+      </w:pPr>
+    </w:lvl>
+    <w:lvl w:ilvl="1" w:tplc="04090019" w:tentative="1">
+      <w:start w:val="1"/>
+      <w:numFmt w:val="lowerLetter"/>
+      <w:lvlText w:val="%2."/>
+      <w:lvlJc w:val="left"/>
+      <w:pPr>
+        <w:ind w:left="1440" w:hanging="360"/>
+      </w:pPr>
+    </w:lvl>
+    <w:lvl w:ilvl="2" w:tplc="0409001B" w:tentative="1">
+      <w:start w:val="1"/>
+      <w:numFmt w:val="lowerRoman"/>
+      <w:lvlText w:val="%3."/>
+      <w:lvlJc w:val="right"/>
+      <w:pPr>
+        <w:ind w:left="2160" w:hanging="180"/>
+      </w:pPr>
+    </w:lvl>
+    <w:lvl w:ilvl="3" w:tplc="0409000F" w:tentative="1">
+      <w:start w:val="1"/>
+      <w:numFmt w:val="decimal"/>
+      <w:lvlText w:val="%4."/>
+      <w:lvlJc w:val="left"/>
+      <w:pPr>
+        <w:ind w:left="2880" w:hanging="360"/>
+      </w:pPr>
+    </w:lvl>
+    <w:lvl w:ilvl="4" w:tplc="04090019" w:tentative="1">
+      <w:start w:val="1"/>
+      <w:numFmt w:val="lowerLetter"/>
+      <w:lvlText w:val="%5."/>
+      <w:lvlJc w:val="left"/>
+      <w:pPr>
+        <w:ind w:left="3600" w:hanging="360"/>
+      </w:pPr>
+    </w:lvl>
+    <w:lvl w:ilvl="5" w:tplc="0409001B" w:tentative="1">
+      <w:start w:val="1"/>
+      <w:numFmt w:val="lowerRoman"/>
+      <w:lvlText w:val="%6."/>
+      <w:lvlJc w:val="right"/>
+      <w:pPr>
+        <w:ind w:left="4320" w:hanging="180"/>
+      </w:pPr>
+    </w:lvl>
+    <w:lvl w:ilvl="6" w:tplc="0409000F" w:tentative="1">
+      <w:start w:val="1"/>
+      <w:numFmt w:val="decimal"/>
+      <w:lvlText w:val="%7."/>
+      <w:lvlJc w:val="left"/>
+      <w:pPr>
+        <w:ind w:left="5040" w:hanging="360"/>
+      </w:pPr>
+    </w:lvl>
+    <w:lvl w:ilvl="7" w:tplc="04090019" w:tentative="1">
+      <w:start w:val="1"/>
+      <w:numFmt w:val="lowerLetter"/>
+      <w:lvlText w:val="%8."/>
+      <w:lvlJc w:val="left"/>
+      <w:pPr>
+        <w:ind w:left="5760" w:hanging="360"/>
+      </w:pPr>
+    </w:lvl>
+    <w:lvl w:ilvl="8" w:tplc="0409001B" w:tentative="1">
+      <w:start w:val="1"/>
+      <w:numFmt w:val="lowerRoman"/>
+      <w:lvlText w:val="%9."/>
+      <w:lvlJc w:val="right"/>
+      <w:pPr>
+        <w:ind w:left="6480" w:hanging="180"/>
+      </w:pPr>
+    </w:lvl>
+  </w:abstractNum>
   <w:num w:numId="1">
+    <w:abstractNumId w:val="6"/>
+  </w:num>
+  <w:num w:numId="2">
+    <w:abstractNumId w:val="13"/>
+  </w:num>
+  <w:num w:numId="3">
+    <w:abstractNumId w:val="2"/>
+  </w:num>
+  <w:num w:numId="4">
+    <w:abstractNumId w:val="10"/>
+  </w:num>
+  <w:num w:numId="5">
+    <w:abstractNumId w:val="4"/>
+  </w:num>
+  <w:num w:numId="6">
     <w:abstractNumId w:val="5"/>
   </w:num>
-  <w:num w:numId="2">
-    <w:abstractNumId w:val="10"/>
-  </w:num>
-  <w:num w:numId="3">
-    <w:abstractNumId w:val="1"/>
-  </w:num>
-  <w:num w:numId="4">
-    <w:abstractNumId w:val="7"/>
-  </w:num>
-  <w:num w:numId="5">
-    <w:abstractNumId w:val="3"/>
-  </w:num>
-  <w:num w:numId="6">
-    <w:abstractNumId w:val="4"/>
-  </w:num>
   <w:num w:numId="7">
-    <w:abstractNumId w:val="6"/>
+    <w:abstractNumId w:val="9"/>
   </w:num>
   <w:num w:numId="8">
-    <w:abstractNumId w:val="9"/>
+    <w:abstractNumId w:val="12"/>
   </w:num>
   <w:num w:numId="9">
-    <w:abstractNumId w:val="11"/>
+    <w:abstractNumId w:val="15"/>
   </w:num>
   <w:num w:numId="10">
-    <w:abstractNumId w:val="15"/>
+    <w:abstractNumId w:val="22"/>
   </w:num>
   <w:num w:numId="11">
     <w:abstractNumId w:val="0"/>
   </w:num>
   <w:num w:numId="12">
+    <w:abstractNumId w:val="21"/>
+  </w:num>
+  <w:num w:numId="13">
+    <w:abstractNumId w:val="3"/>
+  </w:num>
+  <w:num w:numId="14">
+    <w:abstractNumId w:val="20"/>
+  </w:num>
+  <w:num w:numId="15">
+    <w:abstractNumId w:val="11"/>
+  </w:num>
+  <w:num w:numId="16">
+    <w:abstractNumId w:val="19"/>
+  </w:num>
+  <w:num w:numId="17">
+    <w:abstractNumId w:val="16"/>
+  </w:num>
+  <w:num w:numId="18">
+    <w:abstractNumId w:val="7"/>
+  </w:num>
+  <w:num w:numId="19">
+    <w:abstractNumId w:val="17"/>
+  </w:num>
+  <w:num w:numId="20">
     <w:abstractNumId w:val="14"/>
   </w:num>
-  <w:num w:numId="13">
-    <w:abstractNumId w:val="2"/>
-  </w:num>
-  <w:num w:numId="14">
-    <w:abstractNumId w:val="13"/>
-  </w:num>
-  <w:num w:numId="15">
+  <w:num w:numId="21">
     <w:abstractNumId w:val="8"/>
   </w:num>
-  <w:num w:numId="16">
-    <w:abstractNumId w:val="12"/>
+  <w:num w:numId="22">
+    <w:abstractNumId w:val="18"/>
+  </w:num>
+  <w:num w:numId="23">
+    <w:abstractNumId w:val="23"/>
+  </w:num>
+  <w:num w:numId="24">
+    <w:abstractNumId w:val="1"/>
   </w:num>
 </w:numbering>
+</file>
+
+<file path=word/people.xml><?xml version="1.0" encoding="utf-8"?>
+<w15:people xmlns:wpc="http://schemas.microsoft.com/office/word/2010/wordprocessingCanvas" xmlns:cx="http://schemas.microsoft.com/office/drawing/2014/chartex" xmlns:cx1="http://schemas.microsoft.com/office/drawing/2015/9/8/chartex" xmlns:cx2="http://schemas.microsoft.com/office/drawing/2015/10/21/chartex" xmlns:cx3="http://schemas.microsoft.com/office/drawing/2016/5/9/chartex" xmlns:cx4="http://schemas.microsoft.com/office/drawing/2016/5/10/chartex" xmlns:cx5="http://schemas.microsoft.com/office/drawing/2016/5/11/chartex" xmlns:cx6="http://schemas.microsoft.com/office/drawing/2016/5/12/chartex" xmlns:cx7="http://schemas.microsoft.com/office/drawing/2016/5/13/chartex" xmlns:cx8="http://schemas.microsoft.com/office/drawing/2016/5/14/chartex" xmlns:mc="http://schemas.openxmlformats.org/markup-compatibility/2006" xmlns:aink="http://schemas.microsoft.com/office/drawing/2016/ink" xmlns:am3d="http://schemas.microsoft.com/office/drawing/2017/model3d" xmlns:o="urn:schemas-microsoft-com:office:office" xmlns:r="http://schemas.openxmlformats.org/officeDocument/2006/relationships" xmlns:m="http://schemas.openxmlformats.org/officeDocument/2006/math" xmlns:v="urn:schemas-microsoft-com:vml" xmlns:wp14="http://schemas.microsoft.com/office/word/2010/wordprocessingDrawing" xmlns:wp="http://schemas.openxmlformats.org/drawingml/2006/wordprocessingDrawing" xmlns:w10="urn:schemas-microsoft-com:office:word" xmlns:w="http://schemas.openxmlformats.org/wordprocessingml/2006/main" xmlns:w14="http://schemas.microsoft.com/office/word/2010/wordml" xmlns:w15="http://schemas.microsoft.com/office/word/2012/wordml" xmlns:w16cex="http://schemas.microsoft.com/office/word/2018/wordml/cex" xmlns:w16cid="http://schemas.microsoft.com/office/word/2016/wordml/cid" xmlns:w16="http://schemas.microsoft.com/office/word/2018/wordml" xmlns:w16sdtdh="http://schemas.microsoft.com/office/word/2020/wordml/sdtdatahash" xmlns:w16se="http://schemas.microsoft.com/office/word/2015/wordml/symex" xmlns:wpg="http://schemas.microsoft.com/office/word/2010/wordprocessingGroup" xmlns:wpi="http://schemas.microsoft.com/office/word/2010/wordprocessingInk" xmlns:wne="http://schemas.microsoft.com/office/word/2006/wordml" xmlns:wps="http://schemas.microsoft.com/office/word/2010/wordprocessingShape" mc:Ignorable="w14 w15 w16se w16cid w16 w16cex w16sdtdh wp14">
+  <w15:person w15:author="mohammad niknam">
+    <w15:presenceInfo w15:providerId="Windows Live" w15:userId="7798f67f67662209"/>
+  </w15:person>
+</w15:people>
 </file>
 
 <file path=word/styles.xml><?xml version="1.0" encoding="utf-8"?>
@@ -12377,7 +14211,7 @@
     <w:basedOn w:val="DefaultParagraphFont"/>
     <w:uiPriority w:val="33"/>
     <w:qFormat/>
-    <w:rsid w:val="00AD1232"/>
+    <w:rsid w:val="002F26DB"/>
     <w:rPr>
       <w:b/>
       <w:bCs/>
@@ -12386,43 +14220,95 @@
       <w:spacing w:val="5"/>
     </w:rPr>
   </w:style>
+  <w:style w:type="character" w:styleId="Emphasis">
+    <w:name w:val="Emphasis"/>
+    <w:basedOn w:val="DefaultParagraphFont"/>
+    <w:uiPriority w:val="20"/>
+    <w:qFormat/>
+    <w:rsid w:val="009B03EB"/>
+    <w:rPr>
+      <w:i/>
+      <w:iCs/>
+    </w:rPr>
+  </w:style>
+  <w:style w:type="character" w:styleId="CommentReference">
+    <w:name w:val="annotation reference"/>
+    <w:basedOn w:val="DefaultParagraphFont"/>
+    <w:uiPriority w:val="99"/>
+    <w:semiHidden/>
+    <w:unhideWhenUsed/>
+    <w:rsid w:val="00BB74A9"/>
+    <w:rPr>
+      <w:sz w:val="16"/>
+      <w:szCs w:val="16"/>
+    </w:rPr>
+  </w:style>
+  <w:style w:type="paragraph" w:styleId="CommentText">
+    <w:name w:val="annotation text"/>
+    <w:basedOn w:val="Normal"/>
+    <w:link w:val="CommentTextChar"/>
+    <w:uiPriority w:val="99"/>
+    <w:semiHidden/>
+    <w:unhideWhenUsed/>
+    <w:rsid w:val="00BB74A9"/>
+    <w:pPr>
+      <w:spacing w:line="240" w:lineRule="auto"/>
+    </w:pPr>
+    <w:rPr>
+      <w:sz w:val="20"/>
+      <w:szCs w:val="20"/>
+    </w:rPr>
+  </w:style>
+  <w:style w:type="character" w:customStyle="1" w:styleId="CommentTextChar">
+    <w:name w:val="Comment Text Char"/>
+    <w:basedOn w:val="DefaultParagraphFont"/>
+    <w:link w:val="CommentText"/>
+    <w:uiPriority w:val="99"/>
+    <w:semiHidden/>
+    <w:rsid w:val="00BB74A9"/>
+    <w:rPr>
+      <w:rFonts w:cstheme="minorHAnsi"/>
+      <w:sz w:val="20"/>
+      <w:szCs w:val="20"/>
+      <w:lang w:bidi="ar-SA"/>
+    </w:rPr>
+  </w:style>
+  <w:style w:type="paragraph" w:styleId="CommentSubject">
+    <w:name w:val="annotation subject"/>
+    <w:basedOn w:val="CommentText"/>
+    <w:next w:val="CommentText"/>
+    <w:link w:val="CommentSubjectChar"/>
+    <w:uiPriority w:val="99"/>
+    <w:semiHidden/>
+    <w:unhideWhenUsed/>
+    <w:rsid w:val="00BB74A9"/>
+    <w:rPr>
+      <w:b/>
+      <w:bCs/>
+    </w:rPr>
+  </w:style>
+  <w:style w:type="character" w:customStyle="1" w:styleId="CommentSubjectChar">
+    <w:name w:val="Comment Subject Char"/>
+    <w:basedOn w:val="CommentTextChar"/>
+    <w:link w:val="CommentSubject"/>
+    <w:uiPriority w:val="99"/>
+    <w:semiHidden/>
+    <w:rsid w:val="00BB74A9"/>
+    <w:rPr>
+      <w:rFonts w:cstheme="minorHAnsi"/>
+      <w:b/>
+      <w:bCs/>
+      <w:sz w:val="20"/>
+      <w:szCs w:val="20"/>
+      <w:lang w:bidi="ar-SA"/>
+    </w:rPr>
+  </w:style>
 </w:styles>
 </file>
 
 <file path=word/glossary/document.xml><?xml version="1.0" encoding="utf-8"?>
 <w:glossaryDocument xmlns:wpc="http://schemas.microsoft.com/office/word/2010/wordprocessingCanvas" xmlns:cx="http://schemas.microsoft.com/office/drawing/2014/chartex" xmlns:cx1="http://schemas.microsoft.com/office/drawing/2015/9/8/chartex" xmlns:cx2="http://schemas.microsoft.com/office/drawing/2015/10/21/chartex" xmlns:cx3="http://schemas.microsoft.com/office/drawing/2016/5/9/chartex" xmlns:cx4="http://schemas.microsoft.com/office/drawing/2016/5/10/chartex" xmlns:cx5="http://schemas.microsoft.com/office/drawing/2016/5/11/chartex" xmlns:cx6="http://schemas.microsoft.com/office/drawing/2016/5/12/chartex" xmlns:cx7="http://schemas.microsoft.com/office/drawing/2016/5/13/chartex" xmlns:cx8="http://schemas.microsoft.com/office/drawing/2016/5/14/chartex" xmlns:mc="http://schemas.openxmlformats.org/markup-compatibility/2006" xmlns:aink="http://schemas.microsoft.com/office/drawing/2016/ink" xmlns:am3d="http://schemas.microsoft.com/office/drawing/2017/model3d" xmlns:o="urn:schemas-microsoft-com:office:office" xmlns:r="http://schemas.openxmlformats.org/officeDocument/2006/relationships" xmlns:m="http://schemas.openxmlformats.org/officeDocument/2006/math" xmlns:v="urn:schemas-microsoft-com:vml" xmlns:wp14="http://schemas.microsoft.com/office/word/2010/wordprocessingDrawing" xmlns:wp="http://schemas.openxmlformats.org/drawingml/2006/wordprocessingDrawing" xmlns:w10="urn:schemas-microsoft-com:office:word" xmlns:w="http://schemas.openxmlformats.org/wordprocessingml/2006/main" xmlns:w14="http://schemas.microsoft.com/office/word/2010/wordml" xmlns:w15="http://schemas.microsoft.com/office/word/2012/wordml" xmlns:w16cex="http://schemas.microsoft.com/office/word/2018/wordml/cex" xmlns:w16cid="http://schemas.microsoft.com/office/word/2016/wordml/cid" xmlns:w16="http://schemas.microsoft.com/office/word/2018/wordml" xmlns:w16sdtdh="http://schemas.microsoft.com/office/word/2020/wordml/sdtdatahash" xmlns:w16se="http://schemas.microsoft.com/office/word/2015/wordml/symex" xmlns:wpg="http://schemas.microsoft.com/office/word/2010/wordprocessingGroup" xmlns:wpi="http://schemas.microsoft.com/office/word/2010/wordprocessingInk" xmlns:wne="http://schemas.microsoft.com/office/word/2006/wordml" xmlns:wps="http://schemas.microsoft.com/office/word/2010/wordprocessingShape" mc:Ignorable="w14 w15 w16se w16cid w16 w16cex w16sdtdh wp14">
   <w:docParts>
-    <w:docPart>
-      <w:docPartPr>
-        <w:name w:val="6CB2FDA8C8BC41D696DB56367C63949E"/>
-        <w:category>
-          <w:name w:val="General"/>
-          <w:gallery w:val="placeholder"/>
-        </w:category>
-        <w:types>
-          <w:type w:val="bbPlcHdr"/>
-        </w:types>
-        <w:behaviors>
-          <w:behavior w:val="content"/>
-        </w:behaviors>
-        <w:guid w:val="{0155515C-83E2-472C-ABF3-EB677B18274C}"/>
-      </w:docPartPr>
-      <w:docPartBody>
-        <w:p>
-          <w:pPr>
-            <w:pStyle w:val="6CB2FDA8C8BC41D696DB56367C63949E"/>
-          </w:pPr>
-          <w:r>
-            <w:rPr>
-              <w:color w:val="4472C4" w:themeColor="accent1"/>
-              <w:sz w:val="28"/>
-              <w:szCs w:val="28"/>
-            </w:rPr>
-            <w:t>[Document subtitle]</w:t>
-          </w:r>
-        </w:p>
-      </w:docPartBody>
-    </w:docPart>
     <w:docPart>
       <w:docPartPr>
         <w:name w:val="0565BC4137DF42569974C286841D01E2"/>
@@ -12470,7 +14356,7 @@
     <w:sig w:usb0="E0002EFF" w:usb1="C000785B" w:usb2="00000009" w:usb3="00000000" w:csb0="000001FF" w:csb1="00000000"/>
   </w:font>
   <w:font w:name="MS Mincho">
-    <w:altName w:val="MS Mincho"/>
+    <w:altName w:val="ＭＳ 明朝"/>
     <w:panose1 w:val="02020609040205080304"/>
     <w:charset w:val="80"/>
     <w:family w:val="modern"/>
@@ -12537,7 +14423,7 @@
     <w:pitch w:val="default"/>
     <w:sig w:usb0="00000001" w:usb1="08070000" w:usb2="00000010" w:usb3="00000000" w:csb0="00020000" w:csb1="00000000"/>
   </w:font>
-  <w:font w:name="CharisSIL-Italic">
+  <w:font w:name="Calibri-Bold">
     <w:altName w:val="Calibri"/>
     <w:panose1 w:val="00000000000000000000"/>
     <w:charset w:val="00"/>
@@ -12546,7 +14432,7 @@
     <w:pitch w:val="default"/>
     <w:sig w:usb0="00000003" w:usb1="00000000" w:usb2="00000000" w:usb3="00000000" w:csb0="00000001" w:csb1="00000000"/>
   </w:font>
-  <w:font w:name="Calibri-Bold">
+  <w:font w:name="CharisSIL-Italic">
     <w:altName w:val="Calibri"/>
     <w:panose1 w:val="00000000000000000000"/>
     <w:charset w:val="00"/>
@@ -12609,16 +14495,23 @@
   <w:rsids>
     <w:rsidRoot w:val="0068202E"/>
     <w:rsid w:val="00001FD6"/>
+    <w:rsid w:val="000C0713"/>
+    <w:rsid w:val="00104659"/>
     <w:rsid w:val="0027649A"/>
     <w:rsid w:val="003502C9"/>
+    <w:rsid w:val="003B5205"/>
+    <w:rsid w:val="003D31C8"/>
     <w:rsid w:val="00496037"/>
     <w:rsid w:val="004C064A"/>
     <w:rsid w:val="00507EA9"/>
     <w:rsid w:val="005F2DC5"/>
     <w:rsid w:val="0068202E"/>
     <w:rsid w:val="00910C6B"/>
+    <w:rsid w:val="00950F35"/>
     <w:rsid w:val="00A110E8"/>
+    <w:rsid w:val="00C52CB8"/>
     <w:rsid w:val="00D602C2"/>
+    <w:rsid w:val="00F26B82"/>
   </w:rsids>
   <m:mathPr>
     <m:mathFont m:val="Cambria Math"/>
@@ -13067,25 +14960,19 @@
     <w:semiHidden/>
     <w:unhideWhenUsed/>
   </w:style>
-  <w:style w:type="paragraph" w:customStyle="1" w:styleId="5EC5DAA069474107913AD1B6874DC744">
-    <w:name w:val="5EC5DAA069474107913AD1B6874DC744"/>
-    <w:rsid w:val="0068202E"/>
-  </w:style>
-  <w:style w:type="paragraph" w:customStyle="1" w:styleId="6CB2FDA8C8BC41D696DB56367C63949E">
-    <w:name w:val="6CB2FDA8C8BC41D696DB56367C63949E"/>
-    <w:rsid w:val="0068202E"/>
-  </w:style>
-  <w:style w:type="paragraph" w:customStyle="1" w:styleId="47D438151FF5497B9E41B80E862EF0CB">
-    <w:name w:val="47D438151FF5497B9E41B80E862EF0CB"/>
-    <w:rsid w:val="00001FD6"/>
-  </w:style>
-  <w:style w:type="paragraph" w:customStyle="1" w:styleId="0498C094DEF54358AC3C70098D39C7B2">
-    <w:name w:val="0498C094DEF54358AC3C70098D39C7B2"/>
-    <w:rsid w:val="00001FD6"/>
-  </w:style>
   <w:style w:type="paragraph" w:customStyle="1" w:styleId="0565BC4137DF42569974C286841D01E2">
     <w:name w:val="0565BC4137DF42569974C286841D01E2"/>
     <w:rsid w:val="00001FD6"/>
+  </w:style>
+  <w:style w:type="character" w:styleId="PlaceholderText">
+    <w:name w:val="Placeholder Text"/>
+    <w:basedOn w:val="DefaultParagraphFont"/>
+    <w:uiPriority w:val="99"/>
+    <w:semiHidden/>
+    <w:rsid w:val="003B5205"/>
+    <w:rPr>
+      <w:color w:val="808080"/>
+    </w:rPr>
   </w:style>
 </w:styles>
 </file>

</xml_diff>

<commit_message>
A closer look at SHA‐256
</commit_message>
<xml_diff>
--- a/Bitcoin & Blockchain Technology With Focus On FPGA Miners.docx
+++ b/Bitcoin & Blockchain Technology With Focus On FPGA Miners.docx
@@ -569,7 +569,6 @@
         <w:p>
           <w:pPr>
             <w:pStyle w:val="TOC1"/>
-            <w:bidi w:val="0"/>
             <w:rPr>
               <w:rFonts w:cstheme="minorBidi"/>
               <w:noProof/>
@@ -594,7 +593,7 @@
             </w:rPr>
             <w:fldChar w:fldCharType="separate"/>
           </w:r>
-          <w:hyperlink w:anchor="_Toc91656706" w:history="1">
+          <w:hyperlink w:anchor="_Toc91740712" w:history="1">
             <w:r>
               <w:rPr>
                 <w:rStyle w:val="Hyperlink"/>
@@ -646,7 +645,7 @@
                 <w:noProof/>
                 <w:webHidden/>
               </w:rPr>
-              <w:instrText>Toc91656706 \h</w:instrText>
+              <w:instrText>Toc91740712 \h</w:instrText>
             </w:r>
             <w:r>
               <w:rPr>
@@ -701,7 +700,7 @@
               <w:rtl/>
             </w:rPr>
           </w:pPr>
-          <w:hyperlink w:anchor="_Toc91656707" w:history="1">
+          <w:hyperlink w:anchor="_Toc91740713" w:history="1">
             <w:r>
               <w:rPr>
                 <w:rStyle w:val="Hyperlink"/>
@@ -753,7 +752,7 @@
                 <w:noProof/>
                 <w:webHidden/>
               </w:rPr>
-              <w:instrText>Toc91656707 \h</w:instrText>
+              <w:instrText>Toc91740713 \h</w:instrText>
             </w:r>
             <w:r>
               <w:rPr>
@@ -808,7 +807,7 @@
               <w:rtl/>
             </w:rPr>
           </w:pPr>
-          <w:hyperlink w:anchor="_Toc91656708" w:history="1">
+          <w:hyperlink w:anchor="_Toc91740714" w:history="1">
             <w:r>
               <w:rPr>
                 <w:rStyle w:val="Hyperlink"/>
@@ -860,7 +859,7 @@
                 <w:noProof/>
                 <w:webHidden/>
               </w:rPr>
-              <w:instrText>Toc91656708 \h</w:instrText>
+              <w:instrText>Toc91740714 \h</w:instrText>
             </w:r>
             <w:r>
               <w:rPr>
@@ -915,7 +914,7 @@
               <w:rtl/>
             </w:rPr>
           </w:pPr>
-          <w:hyperlink w:anchor="_Toc91656709" w:history="1">
+          <w:hyperlink w:anchor="_Toc91740715" w:history="1">
             <w:r>
               <w:rPr>
                 <w:rStyle w:val="Hyperlink"/>
@@ -967,7 +966,7 @@
                 <w:noProof/>
                 <w:webHidden/>
               </w:rPr>
-              <w:instrText>Toc91656709 \h</w:instrText>
+              <w:instrText>Toc91740715 \h</w:instrText>
             </w:r>
             <w:r>
               <w:rPr>
@@ -1022,7 +1021,7 @@
               <w:rtl/>
             </w:rPr>
           </w:pPr>
-          <w:hyperlink w:anchor="_Toc91656710" w:history="1">
+          <w:hyperlink w:anchor="_Toc91740716" w:history="1">
             <w:r>
               <w:rPr>
                 <w:rStyle w:val="Hyperlink"/>
@@ -1074,7 +1073,7 @@
                 <w:noProof/>
                 <w:webHidden/>
               </w:rPr>
-              <w:instrText>Toc91656710 \h</w:instrText>
+              <w:instrText>Toc91740716 \h</w:instrText>
             </w:r>
             <w:r>
               <w:rPr>
@@ -1129,7 +1128,7 @@
               <w:rtl/>
             </w:rPr>
           </w:pPr>
-          <w:hyperlink w:anchor="_Toc91656711" w:history="1">
+          <w:hyperlink w:anchor="_Toc91740717" w:history="1">
             <w:r>
               <w:rPr>
                 <w:rStyle w:val="Hyperlink"/>
@@ -1181,7 +1180,7 @@
                 <w:noProof/>
                 <w:webHidden/>
               </w:rPr>
-              <w:instrText>Toc91656711 \h</w:instrText>
+              <w:instrText>Toc91740717 \h</w:instrText>
             </w:r>
             <w:r>
               <w:rPr>
@@ -1236,7 +1235,7 @@
               <w:rtl/>
             </w:rPr>
           </w:pPr>
-          <w:hyperlink w:anchor="_Toc91656712" w:history="1">
+          <w:hyperlink w:anchor="_Toc91740718" w:history="1">
             <w:r>
               <w:rPr>
                 <w:rStyle w:val="Hyperlink"/>
@@ -1288,7 +1287,7 @@
                 <w:noProof/>
                 <w:webHidden/>
               </w:rPr>
-              <w:instrText>Toc91656712 \h</w:instrText>
+              <w:instrText>Toc91740718 \h</w:instrText>
             </w:r>
             <w:r>
               <w:rPr>
@@ -1343,7 +1342,7 @@
               <w:rtl/>
             </w:rPr>
           </w:pPr>
-          <w:hyperlink w:anchor="_Toc91656713" w:history="1">
+          <w:hyperlink w:anchor="_Toc91740719" w:history="1">
             <w:r>
               <w:rPr>
                 <w:rStyle w:val="Hyperlink"/>
@@ -1395,7 +1394,7 @@
                 <w:noProof/>
                 <w:webHidden/>
               </w:rPr>
-              <w:instrText>Toc91656713 \h</w:instrText>
+              <w:instrText>Toc91740719 \h</w:instrText>
             </w:r>
             <w:r>
               <w:rPr>
@@ -1450,7 +1449,7 @@
               <w:rtl/>
             </w:rPr>
           </w:pPr>
-          <w:hyperlink w:anchor="_Toc91656714" w:history="1">
+          <w:hyperlink w:anchor="_Toc91740720" w:history="1">
             <w:r>
               <w:rPr>
                 <w:rStyle w:val="Hyperlink"/>
@@ -1502,7 +1501,7 @@
                 <w:noProof/>
                 <w:webHidden/>
               </w:rPr>
-              <w:instrText>Toc91656714 \h</w:instrText>
+              <w:instrText>Toc91740720 \h</w:instrText>
             </w:r>
             <w:r>
               <w:rPr>
@@ -1557,7 +1556,7 @@
               <w:rtl/>
             </w:rPr>
           </w:pPr>
-          <w:hyperlink w:anchor="_Toc91656715" w:history="1">
+          <w:hyperlink w:anchor="_Toc91740721" w:history="1">
             <w:r>
               <w:rPr>
                 <w:rStyle w:val="Hyperlink"/>
@@ -1609,7 +1608,7 @@
                 <w:noProof/>
                 <w:webHidden/>
               </w:rPr>
-              <w:instrText>Toc91656715 \h</w:instrText>
+              <w:instrText>Toc91740721 \h</w:instrText>
             </w:r>
             <w:r>
               <w:rPr>
@@ -1664,7 +1663,7 @@
               <w:rtl/>
             </w:rPr>
           </w:pPr>
-          <w:hyperlink w:anchor="_Toc91656716" w:history="1">
+          <w:hyperlink w:anchor="_Toc91740722" w:history="1">
             <w:r>
               <w:rPr>
                 <w:rStyle w:val="Hyperlink"/>
@@ -1716,7 +1715,7 @@
                 <w:noProof/>
                 <w:webHidden/>
               </w:rPr>
-              <w:instrText>Toc91656716 \h</w:instrText>
+              <w:instrText>Toc91740722 \h</w:instrText>
             </w:r>
             <w:r>
               <w:rPr>
@@ -1771,7 +1770,7 @@
               <w:rtl/>
             </w:rPr>
           </w:pPr>
-          <w:hyperlink w:anchor="_Toc91656717" w:history="1">
+          <w:hyperlink w:anchor="_Toc91740723" w:history="1">
             <w:r>
               <w:rPr>
                 <w:rStyle w:val="Hyperlink"/>
@@ -1823,7 +1822,7 @@
                 <w:noProof/>
                 <w:webHidden/>
               </w:rPr>
-              <w:instrText>Toc91656717 \h</w:instrText>
+              <w:instrText>Toc91740723 \h</w:instrText>
             </w:r>
             <w:r>
               <w:rPr>
@@ -1878,7 +1877,7 @@
               <w:rtl/>
             </w:rPr>
           </w:pPr>
-          <w:hyperlink w:anchor="_Toc91656718" w:history="1">
+          <w:hyperlink w:anchor="_Toc91740724" w:history="1">
             <w:r>
               <w:rPr>
                 <w:rStyle w:val="Hyperlink"/>
@@ -1930,7 +1929,7 @@
                 <w:noProof/>
                 <w:webHidden/>
               </w:rPr>
-              <w:instrText>Toc91656718 \h</w:instrText>
+              <w:instrText>Toc91740724 \h</w:instrText>
             </w:r>
             <w:r>
               <w:rPr>
@@ -1985,7 +1984,7 @@
               <w:rtl/>
             </w:rPr>
           </w:pPr>
-          <w:hyperlink w:anchor="_Toc91656719" w:history="1">
+          <w:hyperlink w:anchor="_Toc91740725" w:history="1">
             <w:r>
               <w:rPr>
                 <w:rStyle w:val="Hyperlink"/>
@@ -2037,7 +2036,7 @@
                 <w:noProof/>
                 <w:webHidden/>
               </w:rPr>
-              <w:instrText>Toc91656719 \h</w:instrText>
+              <w:instrText>Toc91740725 \h</w:instrText>
             </w:r>
             <w:r>
               <w:rPr>
@@ -2083,14 +2082,13 @@
         <w:p>
           <w:pPr>
             <w:pStyle w:val="TOC1"/>
-            <w:bidi w:val="0"/>
             <w:rPr>
               <w:rFonts w:cstheme="minorBidi"/>
               <w:noProof/>
               <w:rtl/>
             </w:rPr>
           </w:pPr>
-          <w:hyperlink w:anchor="_Toc91656720" w:history="1">
+          <w:hyperlink w:anchor="_Toc91740726" w:history="1">
             <w:r>
               <w:rPr>
                 <w:rStyle w:val="Hyperlink"/>
@@ -2142,7 +2140,7 @@
                 <w:noProof/>
                 <w:webHidden/>
               </w:rPr>
-              <w:instrText>Toc91656720 \h</w:instrText>
+              <w:instrText>Toc91740726 \h</w:instrText>
             </w:r>
             <w:r>
               <w:rPr>
@@ -2197,7 +2195,7 @@
               <w:rtl/>
             </w:rPr>
           </w:pPr>
-          <w:hyperlink w:anchor="_Toc91656721" w:history="1">
+          <w:hyperlink w:anchor="_Toc91740727" w:history="1">
             <w:r>
               <w:rPr>
                 <w:rStyle w:val="Hyperlink"/>
@@ -2249,7 +2247,7 @@
                 <w:noProof/>
                 <w:webHidden/>
               </w:rPr>
-              <w:instrText>Toc91656721 \h</w:instrText>
+              <w:instrText>Toc91740727 \h</w:instrText>
             </w:r>
             <w:r>
               <w:rPr>
@@ -2304,7 +2302,7 @@
               <w:rtl/>
             </w:rPr>
           </w:pPr>
-          <w:hyperlink w:anchor="_Toc91656722" w:history="1">
+          <w:hyperlink w:anchor="_Toc91740728" w:history="1">
             <w:r>
               <w:rPr>
                 <w:rStyle w:val="Hyperlink"/>
@@ -2356,7 +2354,7 @@
                 <w:noProof/>
                 <w:webHidden/>
               </w:rPr>
-              <w:instrText>Toc91656722 \h</w:instrText>
+              <w:instrText>Toc91740728 \h</w:instrText>
             </w:r>
             <w:r>
               <w:rPr>
@@ -2411,7 +2409,7 @@
               <w:rtl/>
             </w:rPr>
           </w:pPr>
-          <w:hyperlink w:anchor="_Toc91656723" w:history="1">
+          <w:hyperlink w:anchor="_Toc91740729" w:history="1">
             <w:r>
               <w:rPr>
                 <w:rStyle w:val="Hyperlink"/>
@@ -2463,7 +2461,7 @@
                 <w:noProof/>
                 <w:webHidden/>
               </w:rPr>
-              <w:instrText>Toc91656723 \h</w:instrText>
+              <w:instrText>Toc91740729 \h</w:instrText>
             </w:r>
             <w:r>
               <w:rPr>
@@ -2518,13 +2516,27 @@
               <w:rtl/>
             </w:rPr>
           </w:pPr>
-          <w:hyperlink w:anchor="_Toc91656724" w:history="1">
+          <w:hyperlink w:anchor="_Toc91740730" w:history="1">
             <w:r>
               <w:rPr>
                 <w:rStyle w:val="Hyperlink"/>
                 <w:noProof/>
               </w:rPr>
-              <w:t>Mining Hardware</w:t>
+              <w:t>Mini</w:t>
+            </w:r>
+            <w:r>
+              <w:rPr>
+                <w:rStyle w:val="Hyperlink"/>
+                <w:noProof/>
+              </w:rPr>
+              <w:t>n</w:t>
+            </w:r>
+            <w:r>
+              <w:rPr>
+                <w:rStyle w:val="Hyperlink"/>
+                <w:noProof/>
+              </w:rPr>
+              <w:t>g Hardware</w:t>
             </w:r>
             <w:r>
               <w:rPr>
@@ -2570,7 +2582,7 @@
                 <w:noProof/>
                 <w:webHidden/>
               </w:rPr>
-              <w:instrText>Toc91656724 \h</w:instrText>
+              <w:instrText>Toc91740730 \h</w:instrText>
             </w:r>
             <w:r>
               <w:rPr>
@@ -2601,7 +2613,221 @@
                 <w:webHidden/>
                 <w:rtl/>
               </w:rPr>
-              <w:t>21</w:t>
+              <w:t>22</w:t>
+            </w:r>
+            <w:r>
+              <w:rPr>
+                <w:noProof/>
+                <w:webHidden/>
+                <w:rtl/>
+              </w:rPr>
+              <w:fldChar w:fldCharType="end"/>
+            </w:r>
+          </w:hyperlink>
+        </w:p>
+        <w:p>
+          <w:pPr>
+            <w:pStyle w:val="TOC3"/>
+            <w:tabs>
+              <w:tab w:val="right" w:leader="dot" w:pos="9016"/>
+            </w:tabs>
+            <w:rPr>
+              <w:rFonts w:cstheme="minorBidi"/>
+              <w:noProof/>
+              <w:rtl/>
+            </w:rPr>
+          </w:pPr>
+          <w:hyperlink w:anchor="_Toc91740731" w:history="1">
+            <w:r>
+              <w:rPr>
+                <w:rStyle w:val="Hyperlink"/>
+                <w:noProof/>
+              </w:rPr>
+              <w:t>A closer look at SHA‐256</w:t>
+            </w:r>
+            <w:r>
+              <w:rPr>
+                <w:noProof/>
+                <w:webHidden/>
+                <w:rtl/>
+              </w:rPr>
+              <w:tab/>
+            </w:r>
+            <w:r>
+              <w:rPr>
+                <w:noProof/>
+                <w:webHidden/>
+                <w:rtl/>
+              </w:rPr>
+              <w:fldChar w:fldCharType="begin"/>
+            </w:r>
+            <w:r>
+              <w:rPr>
+                <w:noProof/>
+                <w:webHidden/>
+                <w:rtl/>
+              </w:rPr>
+              <w:instrText xml:space="preserve"> </w:instrText>
+            </w:r>
+            <w:r>
+              <w:rPr>
+                <w:noProof/>
+                <w:webHidden/>
+              </w:rPr>
+              <w:instrText>PAGEREF</w:instrText>
+            </w:r>
+            <w:r>
+              <w:rPr>
+                <w:noProof/>
+                <w:webHidden/>
+                <w:rtl/>
+              </w:rPr>
+              <w:instrText xml:space="preserve"> _</w:instrText>
+            </w:r>
+            <w:r>
+              <w:rPr>
+                <w:noProof/>
+                <w:webHidden/>
+              </w:rPr>
+              <w:instrText>Toc91740731 \h</w:instrText>
+            </w:r>
+            <w:r>
+              <w:rPr>
+                <w:noProof/>
+                <w:webHidden/>
+                <w:rtl/>
+              </w:rPr>
+              <w:instrText xml:space="preserve"> </w:instrText>
+            </w:r>
+            <w:r>
+              <w:rPr>
+                <w:noProof/>
+                <w:webHidden/>
+                <w:rtl/>
+              </w:rPr>
+            </w:r>
+            <w:r>
+              <w:rPr>
+                <w:noProof/>
+                <w:webHidden/>
+                <w:rtl/>
+              </w:rPr>
+              <w:fldChar w:fldCharType="separate"/>
+            </w:r>
+            <w:r>
+              <w:rPr>
+                <w:noProof/>
+                <w:webHidden/>
+                <w:rtl/>
+              </w:rPr>
+              <w:t>22</w:t>
+            </w:r>
+            <w:r>
+              <w:rPr>
+                <w:noProof/>
+                <w:webHidden/>
+                <w:rtl/>
+              </w:rPr>
+              <w:fldChar w:fldCharType="end"/>
+            </w:r>
+          </w:hyperlink>
+        </w:p>
+        <w:p>
+          <w:pPr>
+            <w:pStyle w:val="TOC3"/>
+            <w:tabs>
+              <w:tab w:val="right" w:leader="dot" w:pos="9016"/>
+            </w:tabs>
+            <w:rPr>
+              <w:rFonts w:cstheme="minorBidi"/>
+              <w:noProof/>
+              <w:rtl/>
+            </w:rPr>
+          </w:pPr>
+          <w:hyperlink w:anchor="_Toc91740732" w:history="1">
+            <w:r>
+              <w:rPr>
+                <w:rStyle w:val="Hyperlink"/>
+                <w:noProof/>
+              </w:rPr>
+              <w:t>CPU mining</w:t>
+            </w:r>
+            <w:r>
+              <w:rPr>
+                <w:noProof/>
+                <w:webHidden/>
+                <w:rtl/>
+              </w:rPr>
+              <w:tab/>
+            </w:r>
+            <w:r>
+              <w:rPr>
+                <w:noProof/>
+                <w:webHidden/>
+                <w:rtl/>
+              </w:rPr>
+              <w:fldChar w:fldCharType="begin"/>
+            </w:r>
+            <w:r>
+              <w:rPr>
+                <w:noProof/>
+                <w:webHidden/>
+                <w:rtl/>
+              </w:rPr>
+              <w:instrText xml:space="preserve"> </w:instrText>
+            </w:r>
+            <w:r>
+              <w:rPr>
+                <w:noProof/>
+                <w:webHidden/>
+              </w:rPr>
+              <w:instrText>PAGEREF</w:instrText>
+            </w:r>
+            <w:r>
+              <w:rPr>
+                <w:noProof/>
+                <w:webHidden/>
+                <w:rtl/>
+              </w:rPr>
+              <w:instrText xml:space="preserve"> _</w:instrText>
+            </w:r>
+            <w:r>
+              <w:rPr>
+                <w:noProof/>
+                <w:webHidden/>
+              </w:rPr>
+              <w:instrText>Toc91740732 \h</w:instrText>
+            </w:r>
+            <w:r>
+              <w:rPr>
+                <w:noProof/>
+                <w:webHidden/>
+                <w:rtl/>
+              </w:rPr>
+              <w:instrText xml:space="preserve"> </w:instrText>
+            </w:r>
+            <w:r>
+              <w:rPr>
+                <w:noProof/>
+                <w:webHidden/>
+                <w:rtl/>
+              </w:rPr>
+            </w:r>
+            <w:r>
+              <w:rPr>
+                <w:noProof/>
+                <w:webHidden/>
+                <w:rtl/>
+              </w:rPr>
+              <w:fldChar w:fldCharType="separate"/>
+            </w:r>
+            <w:r>
+              <w:rPr>
+                <w:noProof/>
+                <w:webHidden/>
+                <w:rtl/>
+              </w:rPr>
+              <w:t>23</w:t>
             </w:r>
             <w:r>
               <w:rPr>
@@ -2641,7 +2867,7 @@
         <w:pStyle w:val="Heading1"/>
       </w:pPr>
       <w:bookmarkStart w:id="0" w:name="OLE_LINK6"/>
-      <w:bookmarkStart w:id="1" w:name="_Toc91656706"/>
+      <w:bookmarkStart w:id="1" w:name="_Toc91740712"/>
       <w:r>
         <w:lastRenderedPageBreak/>
         <w:t>CRYPTOGRAPHY</w:t>
@@ -2699,7 +2925,7 @@
       <w:pPr>
         <w:pStyle w:val="Heading2"/>
       </w:pPr>
-      <w:bookmarkStart w:id="2" w:name="_Toc91656707"/>
+      <w:bookmarkStart w:id="2" w:name="_Toc91740713"/>
       <w:r>
         <w:t>1-</w:t>
       </w:r>
@@ -2832,7 +3058,7 @@
         <w:pStyle w:val="Heading3"/>
       </w:pPr>
       <w:bookmarkStart w:id="3" w:name="OLE_LINK1"/>
-      <w:bookmarkStart w:id="4" w:name="_Toc91656708"/>
+      <w:bookmarkStart w:id="4" w:name="_Toc91740714"/>
       <w:r>
         <w:t>Property</w:t>
       </w:r>
@@ -3136,27 +3362,14 @@
       <w:r>
         <w:t xml:space="preserve">Figure </w:t>
       </w:r>
-      <w:r>
-        <w:fldChar w:fldCharType="begin"/>
-      </w:r>
-      <w:r>
-        <w:instrText xml:space="preserve"> SEQ Figure \* ARABIC </w:instrText>
-      </w:r>
-      <w:r>
-        <w:fldChar w:fldCharType="separate"/>
-      </w:r>
-      <w:r>
-        <w:rPr>
-          <w:noProof/>
-        </w:rPr>
-        <w:t>1</w:t>
-      </w:r>
-      <w:r>
-        <w:rPr>
-          <w:noProof/>
-        </w:rPr>
-        <w:fldChar w:fldCharType="end"/>
-      </w:r>
+      <w:fldSimple w:instr=" SEQ Figure \* ARABIC ">
+        <w:r>
+          <w:rPr>
+            <w:noProof/>
+          </w:rPr>
+          <w:t>1</w:t>
+        </w:r>
+      </w:fldSimple>
       <w:r>
         <w:t xml:space="preserve">. </w:t>
       </w:r>
@@ -3256,27 +3469,14 @@
       <w:r>
         <w:t xml:space="preserve">Figure </w:t>
       </w:r>
-      <w:r>
-        <w:fldChar w:fldCharType="begin"/>
-      </w:r>
-      <w:r>
-        <w:instrText xml:space="preserve"> SEQ Figure \* ARABIC </w:instrText>
-      </w:r>
-      <w:r>
-        <w:fldChar w:fldCharType="separate"/>
-      </w:r>
-      <w:r>
-        <w:rPr>
-          <w:noProof/>
-        </w:rPr>
-        <w:t>2</w:t>
-      </w:r>
-      <w:r>
-        <w:rPr>
-          <w:noProof/>
-        </w:rPr>
-        <w:fldChar w:fldCharType="end"/>
-      </w:r>
+      <w:fldSimple w:instr=" SEQ Figure \* ARABIC ">
+        <w:r>
+          <w:rPr>
+            <w:noProof/>
+          </w:rPr>
+          <w:t>2</w:t>
+        </w:r>
+      </w:fldSimple>
       <w:r>
         <w:t>. Inevitability of collisions</w:t>
       </w:r>
@@ -3703,7 +3903,7 @@
       <w:pPr>
         <w:pStyle w:val="Heading3"/>
       </w:pPr>
-      <w:bookmarkStart w:id="5" w:name="_Toc91656709"/>
+      <w:bookmarkStart w:id="5" w:name="_Toc91740715"/>
       <w:r>
         <w:t xml:space="preserve">Property 2: </w:t>
       </w:r>
@@ -4956,7 +5156,7 @@
       <w:pPr>
         <w:pStyle w:val="Heading3"/>
       </w:pPr>
-      <w:bookmarkStart w:id="7" w:name="_Toc91656710"/>
+      <w:bookmarkStart w:id="7" w:name="_Toc91740716"/>
       <w:r>
         <w:t>Property 3: Puzzle</w:t>
       </w:r>
@@ -6112,7 +6312,7 @@
       <w:pPr>
         <w:pStyle w:val="Heading3"/>
       </w:pPr>
-      <w:bookmarkStart w:id="8" w:name="_Toc91656711"/>
+      <w:bookmarkStart w:id="8" w:name="_Toc91740717"/>
       <w:r>
         <w:t>SHA-256</w:t>
       </w:r>
@@ -6187,27 +6387,14 @@
       <w:r>
         <w:t xml:space="preserve">- Figure </w:t>
       </w:r>
-      <w:r>
-        <w:fldChar w:fldCharType="begin"/>
-      </w:r>
-      <w:r>
-        <w:instrText xml:space="preserve"> SEQ Figure \* ARABIC </w:instrText>
-      </w:r>
-      <w:r>
-        <w:fldChar w:fldCharType="separate"/>
-      </w:r>
-      <w:r>
-        <w:rPr>
-          <w:noProof/>
-        </w:rPr>
-        <w:t>3</w:t>
-      </w:r>
-      <w:r>
-        <w:rPr>
-          <w:noProof/>
-        </w:rPr>
-        <w:fldChar w:fldCharType="end"/>
-      </w:r>
+      <w:fldSimple w:instr=" SEQ Figure \* ARABIC ">
+        <w:r>
+          <w:rPr>
+            <w:noProof/>
+          </w:rPr>
+          <w:t>3</w:t>
+        </w:r>
+      </w:fldSimple>
       <w:r>
         <w:rPr>
           <w:rFonts w:hint="cs"/>
@@ -6611,27 +6798,14 @@
       <w:r>
         <w:t xml:space="preserve">Figure </w:t>
       </w:r>
-      <w:r>
-        <w:fldChar w:fldCharType="begin"/>
-      </w:r>
-      <w:r>
-        <w:instrText xml:space="preserve"> SEQ Figure \* ARABIC </w:instrText>
-      </w:r>
-      <w:r>
-        <w:fldChar w:fldCharType="separate"/>
-      </w:r>
-      <w:r>
-        <w:rPr>
-          <w:noProof/>
-        </w:rPr>
-        <w:t>4</w:t>
-      </w:r>
-      <w:r>
-        <w:rPr>
-          <w:noProof/>
-        </w:rPr>
-        <w:fldChar w:fldCharType="end"/>
-      </w:r>
+      <w:fldSimple w:instr=" SEQ Figure \* ARABIC ">
+        <w:r>
+          <w:rPr>
+            <w:noProof/>
+          </w:rPr>
+          <w:t>4</w:t>
+        </w:r>
+      </w:fldSimple>
       <w:r>
         <w:t>: SHA‐256 Hash Function (simplified). SHA‐256 uses the Merkle‐</w:t>
       </w:r>
@@ -7419,27 +7593,14 @@
       <w:r>
         <w:t xml:space="preserve">Figure </w:t>
       </w:r>
-      <w:r>
-        <w:fldChar w:fldCharType="begin"/>
-      </w:r>
-      <w:r>
-        <w:instrText xml:space="preserve"> SEQ Figure \* ARABIC </w:instrText>
-      </w:r>
-      <w:r>
-        <w:fldChar w:fldCharType="separate"/>
-      </w:r>
-      <w:r>
-        <w:rPr>
-          <w:noProof/>
-        </w:rPr>
-        <w:t>5</w:t>
-      </w:r>
-      <w:r>
-        <w:rPr>
-          <w:noProof/>
-        </w:rPr>
-        <w:fldChar w:fldCharType="end"/>
-      </w:r>
+      <w:fldSimple w:instr=" SEQ Figure \* ARABIC ">
+        <w:r>
+          <w:rPr>
+            <w:noProof/>
+          </w:rPr>
+          <w:t>5</w:t>
+        </w:r>
+      </w:fldSimple>
       <w:r>
         <w:rPr>
           <w:rFonts w:hint="cs"/>
@@ -7745,27 +7906,14 @@
       <w:r>
         <w:t xml:space="preserve">Figure </w:t>
       </w:r>
-      <w:r>
-        <w:fldChar w:fldCharType="begin"/>
-      </w:r>
-      <w:r>
-        <w:instrText xml:space="preserve"> SEQ Figure \* ARABIC </w:instrText>
-      </w:r>
-      <w:r>
-        <w:fldChar w:fldCharType="separate"/>
-      </w:r>
-      <w:r>
-        <w:rPr>
-          <w:noProof/>
-        </w:rPr>
-        <w:t>6</w:t>
-      </w:r>
-      <w:r>
-        <w:rPr>
-          <w:noProof/>
-        </w:rPr>
-        <w:fldChar w:fldCharType="end"/>
-      </w:r>
+      <w:fldSimple w:instr=" SEQ Figure \* ARABIC ">
+        <w:r>
+          <w:rPr>
+            <w:noProof/>
+          </w:rPr>
+          <w:t>6</w:t>
+        </w:r>
+      </w:fldSimple>
       <w:r>
         <w:rPr>
           <w:rFonts w:hint="cs"/>
@@ -7936,7 +8084,7 @@
       <w:pPr>
         <w:pStyle w:val="Heading2"/>
       </w:pPr>
-      <w:bookmarkStart w:id="9" w:name="_Toc91656712"/>
+      <w:bookmarkStart w:id="9" w:name="_Toc91740718"/>
       <w:r>
         <w:lastRenderedPageBreak/>
         <w:t>2-</w:t>
@@ -7967,7 +8115,7 @@
       <w:pPr>
         <w:pStyle w:val="Heading3"/>
       </w:pPr>
-      <w:bookmarkStart w:id="10" w:name="_Toc91656713"/>
+      <w:bookmarkStart w:id="10" w:name="_Toc91740719"/>
       <w:r>
         <w:t>H</w:t>
       </w:r>
@@ -8061,27 +8209,14 @@
       <w:r>
         <w:t xml:space="preserve">Figure </w:t>
       </w:r>
-      <w:r>
-        <w:fldChar w:fldCharType="begin"/>
-      </w:r>
-      <w:r>
-        <w:instrText xml:space="preserve"> SEQ Figure \* ARABIC </w:instrText>
-      </w:r>
-      <w:r>
-        <w:fldChar w:fldCharType="separate"/>
-      </w:r>
-      <w:r>
-        <w:rPr>
-          <w:noProof/>
-        </w:rPr>
-        <w:t>7</w:t>
-      </w:r>
-      <w:r>
-        <w:rPr>
-          <w:noProof/>
-        </w:rPr>
-        <w:fldChar w:fldCharType="end"/>
-      </w:r>
+      <w:fldSimple w:instr=" SEQ Figure \* ARABIC ">
+        <w:r>
+          <w:rPr>
+            <w:noProof/>
+          </w:rPr>
+          <w:t>7</w:t>
+        </w:r>
+      </w:fldSimple>
       <w:r>
         <w:t xml:space="preserve"> - </w:t>
       </w:r>
@@ -8096,7 +8231,7 @@
       <w:pPr>
         <w:pStyle w:val="Heading3"/>
       </w:pPr>
-      <w:bookmarkStart w:id="11" w:name="_Toc91656714"/>
+      <w:bookmarkStart w:id="11" w:name="_Toc91740720"/>
       <w:r>
         <w:t>Block chain</w:t>
       </w:r>
@@ -8220,27 +8355,14 @@
       <w:r>
         <w:t xml:space="preserve">Figure </w:t>
       </w:r>
-      <w:r>
-        <w:fldChar w:fldCharType="begin"/>
-      </w:r>
-      <w:r>
-        <w:instrText xml:space="preserve"> SEQ Figure \* ARABIC </w:instrText>
-      </w:r>
-      <w:r>
-        <w:fldChar w:fldCharType="separate"/>
-      </w:r>
-      <w:r>
-        <w:rPr>
-          <w:noProof/>
-        </w:rPr>
-        <w:t>8</w:t>
-      </w:r>
-      <w:r>
-        <w:rPr>
-          <w:noProof/>
-        </w:rPr>
-        <w:fldChar w:fldCharType="end"/>
-      </w:r>
+      <w:fldSimple w:instr=" SEQ Figure \* ARABIC ">
+        <w:r>
+          <w:rPr>
+            <w:noProof/>
+          </w:rPr>
+          <w:t>8</w:t>
+        </w:r>
+      </w:fldSimple>
       <w:r>
         <w:t xml:space="preserve"> - </w:t>
       </w:r>
@@ -8397,27 +8519,14 @@
       <w:r>
         <w:t xml:space="preserve">Figure </w:t>
       </w:r>
-      <w:r>
-        <w:fldChar w:fldCharType="begin"/>
-      </w:r>
-      <w:r>
-        <w:instrText xml:space="preserve"> SEQ Figure \* ARABIC </w:instrText>
-      </w:r>
-      <w:r>
-        <w:fldChar w:fldCharType="separate"/>
-      </w:r>
-      <w:r>
-        <w:rPr>
-          <w:noProof/>
-        </w:rPr>
-        <w:t>9</w:t>
-      </w:r>
-      <w:r>
-        <w:rPr>
-          <w:noProof/>
-        </w:rPr>
-        <w:fldChar w:fldCharType="end"/>
-      </w:r>
+      <w:fldSimple w:instr=" SEQ Figure \* ARABIC ">
+        <w:r>
+          <w:rPr>
+            <w:noProof/>
+          </w:rPr>
+          <w:t>9</w:t>
+        </w:r>
+      </w:fldSimple>
       <w:r>
         <w:t xml:space="preserve"> - Tamper‐evident log. If an adversary modifies data anywhere in the block chain, it will result in the hash pointer in the following block being incorrect. If we store the head of the list, then even if the adversary modifies all of the pointers to be </w:t>
       </w:r>
@@ -8429,7 +8538,7 @@
       <w:pPr>
         <w:pStyle w:val="Heading3"/>
       </w:pPr>
-      <w:bookmarkStart w:id="12" w:name="_Toc91656715"/>
+      <w:bookmarkStart w:id="12" w:name="_Toc91740721"/>
       <w:r>
         <w:t>Merkle tree</w:t>
       </w:r>
@@ -8650,27 +8759,14 @@
       <w:r>
         <w:t xml:space="preserve">Figure </w:t>
       </w:r>
-      <w:r>
-        <w:fldChar w:fldCharType="begin"/>
-      </w:r>
-      <w:r>
-        <w:instrText xml:space="preserve"> SEQ Figure \* ARABIC </w:instrText>
-      </w:r>
-      <w:r>
-        <w:fldChar w:fldCharType="separate"/>
-      </w:r>
-      <w:r>
-        <w:rPr>
-          <w:noProof/>
-        </w:rPr>
-        <w:t>10</w:t>
-      </w:r>
-      <w:r>
-        <w:rPr>
-          <w:noProof/>
-        </w:rPr>
-        <w:fldChar w:fldCharType="end"/>
-      </w:r>
+      <w:fldSimple w:instr=" SEQ Figure \* ARABIC ">
+        <w:r>
+          <w:rPr>
+            <w:noProof/>
+          </w:rPr>
+          <w:t>10</w:t>
+        </w:r>
+      </w:fldSimple>
       <w:r>
         <w:t xml:space="preserve"> - </w:t>
       </w:r>
@@ -8883,27 +8979,14 @@
       <w:r>
         <w:t xml:space="preserve">Figure </w:t>
       </w:r>
-      <w:r>
-        <w:fldChar w:fldCharType="begin"/>
-      </w:r>
-      <w:r>
-        <w:instrText xml:space="preserve"> SEQ Figure \* ARABIC </w:instrText>
-      </w:r>
-      <w:r>
-        <w:fldChar w:fldCharType="separate"/>
-      </w:r>
-      <w:r>
-        <w:rPr>
-          <w:noProof/>
-        </w:rPr>
-        <w:t>11</w:t>
-      </w:r>
-      <w:r>
-        <w:rPr>
-          <w:noProof/>
-        </w:rPr>
-        <w:fldChar w:fldCharType="end"/>
-      </w:r>
+      <w:fldSimple w:instr=" SEQ Figure \* ARABIC ">
+        <w:r>
+          <w:rPr>
+            <w:noProof/>
+          </w:rPr>
+          <w:t>11</w:t>
+        </w:r>
+      </w:fldSimple>
       <w:r>
         <w:t xml:space="preserve"> </w:t>
       </w:r>
@@ -9008,7 +9091,7 @@
       <w:pPr>
         <w:pStyle w:val="Heading2"/>
       </w:pPr>
-      <w:bookmarkStart w:id="13" w:name="_Toc91656716"/>
+      <w:bookmarkStart w:id="13" w:name="_Toc91740722"/>
       <w:r>
         <w:lastRenderedPageBreak/>
         <w:t>3.DIGITAL SIGNATURES</w:t>
@@ -9117,7 +9200,7 @@
       <w:pPr>
         <w:pStyle w:val="Heading3"/>
       </w:pPr>
-      <w:bookmarkStart w:id="14" w:name="_Toc91656717"/>
+      <w:bookmarkStart w:id="14" w:name="_Toc91740723"/>
       <w:r>
         <w:t>Digital signature scheme</w:t>
       </w:r>
@@ -9642,27 +9725,14 @@
       <w:r>
         <w:t xml:space="preserve">Figure </w:t>
       </w:r>
-      <w:r>
-        <w:fldChar w:fldCharType="begin"/>
-      </w:r>
-      <w:r>
-        <w:instrText xml:space="preserve"> SEQ Figure \* ARABIC </w:instrText>
-      </w:r>
-      <w:r>
-        <w:fldChar w:fldCharType="separate"/>
-      </w:r>
-      <w:r>
-        <w:rPr>
-          <w:noProof/>
-        </w:rPr>
-        <w:t>12</w:t>
-      </w:r>
-      <w:r>
-        <w:rPr>
-          <w:noProof/>
-        </w:rPr>
-        <w:fldChar w:fldCharType="end"/>
-      </w:r>
+      <w:fldSimple w:instr=" SEQ Figure \* ARABIC ">
+        <w:r>
+          <w:rPr>
+            <w:noProof/>
+          </w:rPr>
+          <w:t>12</w:t>
+        </w:r>
+      </w:fldSimple>
       <w:r>
         <w:t xml:space="preserve"> - Digital signature processes</w:t>
       </w:r>
@@ -10025,7 +10095,7 @@
       <w:pPr>
         <w:pStyle w:val="Heading3"/>
       </w:pPr>
-      <w:bookmarkStart w:id="17" w:name="_Toc91656718"/>
+      <w:bookmarkStart w:id="17" w:name="_Toc91740724"/>
       <w:r>
         <w:t>ECDSA</w:t>
       </w:r>
@@ -10186,27 +10256,14 @@
       <w:r>
         <w:t xml:space="preserve">Figure </w:t>
       </w:r>
-      <w:r>
-        <w:fldChar w:fldCharType="begin"/>
-      </w:r>
-      <w:r>
-        <w:instrText xml:space="preserve"> SEQ Figure \* ARABIC </w:instrText>
-      </w:r>
-      <w:r>
-        <w:fldChar w:fldCharType="separate"/>
-      </w:r>
-      <w:r>
-        <w:rPr>
-          <w:noProof/>
-        </w:rPr>
-        <w:t>13</w:t>
-      </w:r>
-      <w:r>
-        <w:rPr>
-          <w:noProof/>
-        </w:rPr>
-        <w:fldChar w:fldCharType="end"/>
-      </w:r>
+      <w:fldSimple w:instr=" SEQ Figure \* ARABIC ">
+        <w:r>
+          <w:rPr>
+            <w:noProof/>
+          </w:rPr>
+          <w:t>13</w:t>
+        </w:r>
+      </w:fldSimple>
       <w:r>
         <w:t xml:space="preserve"> - </w:t>
       </w:r>
@@ -10236,7 +10293,7 @@
       <w:pPr>
         <w:pStyle w:val="Heading3"/>
       </w:pPr>
-      <w:bookmarkStart w:id="19" w:name="_Toc91656719"/>
+      <w:bookmarkStart w:id="19" w:name="_Toc91740725"/>
       <w:r>
         <w:t>Public Keys as Identities</w:t>
       </w:r>
@@ -10454,27 +10511,14 @@
       <w:r>
         <w:t xml:space="preserve">Figure </w:t>
       </w:r>
-      <w:r>
-        <w:fldChar w:fldCharType="begin"/>
-      </w:r>
-      <w:r>
-        <w:instrText xml:space="preserve"> SEQ Figure \* ARABIC </w:instrText>
-      </w:r>
-      <w:r>
-        <w:fldChar w:fldCharType="separate"/>
-      </w:r>
-      <w:r>
-        <w:rPr>
-          <w:noProof/>
-        </w:rPr>
-        <w:t>14</w:t>
-      </w:r>
-      <w:r>
-        <w:rPr>
-          <w:noProof/>
-        </w:rPr>
-        <w:fldChar w:fldCharType="end"/>
-      </w:r>
+      <w:fldSimple w:instr=" SEQ Figure \* ARABIC ">
+        <w:r>
+          <w:rPr>
+            <w:noProof/>
+          </w:rPr>
+          <w:t>14</w:t>
+        </w:r>
+      </w:fldSimple>
       <w:r>
         <w:t xml:space="preserve"> - Conversion from private key to Bitcoin Address</w:t>
       </w:r>
@@ -10497,7 +10541,7 @@
           <w:szCs w:val="28"/>
         </w:rPr>
       </w:pPr>
-      <w:bookmarkStart w:id="20" w:name="_Toc91656720"/>
+      <w:bookmarkStart w:id="20" w:name="_Toc91740726"/>
       <w:r>
         <w:lastRenderedPageBreak/>
         <w:t xml:space="preserve">BITCOIN </w:t>
@@ -10546,7 +10590,7 @@
       <w:pPr>
         <w:pStyle w:val="Heading2"/>
       </w:pPr>
-      <w:bookmarkStart w:id="21" w:name="_Toc91656721"/>
+      <w:bookmarkStart w:id="21" w:name="_Toc91740727"/>
       <w:r>
         <w:t>The task of Bitcoin miners</w:t>
       </w:r>
@@ -10989,7 +11033,7 @@
       <w:pPr>
         <w:pStyle w:val="Heading3"/>
       </w:pPr>
-      <w:bookmarkStart w:id="22" w:name="_Toc91656722"/>
+      <w:bookmarkStart w:id="22" w:name="_Toc91740728"/>
       <w:r>
         <w:t>Finding a valid block</w:t>
       </w:r>
@@ -11246,27 +11290,14 @@
       <w:r>
         <w:t xml:space="preserve">Figure </w:t>
       </w:r>
-      <w:r>
-        <w:fldChar w:fldCharType="begin"/>
-      </w:r>
-      <w:r>
-        <w:instrText xml:space="preserve"> SEQ Figure \* ARABIC </w:instrText>
-      </w:r>
-      <w:r>
-        <w:fldChar w:fldCharType="separate"/>
-      </w:r>
-      <w:r>
-        <w:rPr>
-          <w:noProof/>
-        </w:rPr>
-        <w:t>15</w:t>
-      </w:r>
-      <w:r>
-        <w:rPr>
-          <w:noProof/>
-        </w:rPr>
-        <w:fldChar w:fldCharType="end"/>
-      </w:r>
+      <w:fldSimple w:instr=" SEQ Figure \* ARABIC ">
+        <w:r>
+          <w:rPr>
+            <w:noProof/>
+          </w:rPr>
+          <w:t>15</w:t>
+        </w:r>
+      </w:fldSimple>
       <w:r>
         <w:t xml:space="preserve"> - </w:t>
       </w:r>
@@ -11313,7 +11344,7 @@
           <w:rStyle w:val="hgkelc"/>
         </w:rPr>
       </w:pPr>
-      <w:bookmarkStart w:id="24" w:name="_Toc91656723"/>
+      <w:bookmarkStart w:id="24" w:name="_Toc91740729"/>
       <w:r>
         <w:t>Difficulty</w:t>
       </w:r>
@@ -11769,45 +11800,776 @@
       <w:r>
         <w:t xml:space="preserve">Figure </w:t>
       </w:r>
-      <w:r>
-        <w:fldChar w:fldCharType="begin"/>
-      </w:r>
-      <w:r>
-        <w:instrText xml:space="preserve"> SEQ Figure \* ARABIC </w:instrText>
-      </w:r>
-      <w:r>
-        <w:fldChar w:fldCharType="separate"/>
-      </w:r>
+      <w:fldSimple w:instr=" SEQ Figure \* ARABIC ">
+        <w:r>
+          <w:rPr>
+            <w:noProof/>
+          </w:rPr>
+          <w:t>16</w:t>
+        </w:r>
+      </w:fldSimple>
+      <w:r>
+        <w:t xml:space="preserve"> - Difficulty over time - left: over actual scale time - Right: over Log scale time</w:t>
+      </w:r>
+    </w:p>
+    <w:p>
+      <w:r>
+        <w:t>Each Bitcoin miner independently computes the difficulty and will only accept blocks that meet the difficulty that they computed. Miners who are on different branches might not compute the same difficulty value, but any two miners mining on top of the same block will agree on what the difficulty should be. This allows consensus to be reached.</w:t>
+      </w:r>
+    </w:p>
+    <w:p>
+      <w:pPr>
+        <w:contextualSpacing w:val="0"/>
+        <w:jc w:val="left"/>
+      </w:pPr>
+      <w:r>
+        <w:br w:type="page"/>
+      </w:r>
+    </w:p>
+    <w:p>
+      <w:pPr>
+        <w:pStyle w:val="Heading2"/>
+      </w:pPr>
+      <w:bookmarkStart w:id="25" w:name="_Toc91740730"/>
+      <w:r>
+        <w:lastRenderedPageBreak/>
+        <w:t>Mining Hardware</w:t>
+      </w:r>
+      <w:bookmarkEnd w:id="25"/>
+    </w:p>
+    <w:p>
+      <w:r>
+        <w:t xml:space="preserve">Notice </w:t>
+      </w:r>
+      <w:r>
+        <w:t>that the computation that miners have to do is very difficult. In this section, we’ll</w:t>
+      </w:r>
+      <w:r>
+        <w:t xml:space="preserve"> </w:t>
+      </w:r>
+      <w:r>
+        <w:t>discuss why it is so computationally difficult and take a look at the hardware that miners use to</w:t>
+      </w:r>
+      <w:r>
+        <w:t xml:space="preserve"> </w:t>
+      </w:r>
+      <w:r>
+        <w:t>perform this computation.</w:t>
+      </w:r>
+    </w:p>
+    <w:p>
+      <w:r>
+        <w:t>The core of the difficult computation miners are working on is the SHA‐256 hash function. We</w:t>
+      </w:r>
+      <w:r>
+        <w:t xml:space="preserve"> </w:t>
+      </w:r>
+      <w:r>
+        <w:t xml:space="preserve">discussed hash functions and </w:t>
+      </w:r>
+      <w:bookmarkStart w:id="26" w:name="OLE_LINK7"/>
+      <w:r>
+        <w:t xml:space="preserve">properties of those </w:t>
+      </w:r>
+      <w:bookmarkEnd w:id="26"/>
+      <w:r>
+        <w:t xml:space="preserve">in </w:t>
+      </w:r>
+      <w:r>
+        <w:t xml:space="preserve">previous sections. </w:t>
+      </w:r>
+      <w:r>
+        <w:t xml:space="preserve">SHA‐256 is a general-purpose cryptographic hash function that’s part of a bigger family of functions that was standardized in 2001 (SHA stands for Secure Hash Algorithm). </w:t>
+      </w:r>
+      <w:r>
+        <w:t>SHA‐256 was a reasonable choice as this was strongest</w:t>
+      </w:r>
+      <w:r>
+        <w:t xml:space="preserve"> </w:t>
+      </w:r>
+      <w:r>
+        <w:t>cryptographic hash</w:t>
+      </w:r>
+      <w:r>
+        <w:t xml:space="preserve"> </w:t>
+      </w:r>
+      <w:r>
+        <w:t>function available at the time when Bitcoin was designed</w:t>
+      </w:r>
+      <w:r>
+        <w:rPr>
+          <w:rFonts w:ascii="Calibri" w:hAnsi="Calibri" w:cs="Calibri"/>
+        </w:rPr>
+        <w:t>.</w:t>
+      </w:r>
+      <w:r>
+        <w:t xml:space="preserve"> </w:t>
+      </w:r>
+      <w:r>
+        <w:t>It is possible that it</w:t>
+      </w:r>
+      <w:r>
+        <w:t xml:space="preserve"> </w:t>
+      </w:r>
+      <w:r>
+        <w:t>will become less secure</w:t>
+      </w:r>
+      <w:r>
+        <w:t xml:space="preserve"> </w:t>
+      </w:r>
+      <w:r>
+        <w:t>over the lifetime of Bitcoin, but for now it remains secure.</w:t>
+      </w:r>
+      <w:r>
+        <w:rPr>
+          <w:rStyle w:val="FootnoteReference"/>
+        </w:rPr>
+        <w:footnoteReference w:id="1"/>
+      </w:r>
+    </w:p>
+    <w:p>
+      <w:pPr>
+        <w:pStyle w:val="Heading3"/>
+      </w:pPr>
+      <w:bookmarkStart w:id="27" w:name="_Toc91740731"/>
+      <w:r>
+        <w:t>A closer look at SHA‐256</w:t>
+      </w:r>
+      <w:bookmarkEnd w:id="27"/>
+    </w:p>
+    <w:p>
+      <w:r>
+        <w:t xml:space="preserve">Figure </w:t>
+      </w:r>
+      <w:r>
+        <w:t>below</w:t>
+      </w:r>
+      <w:r>
+        <w:t xml:space="preserve"> shows more detail about what actually goes on in a SHA‐256</w:t>
+      </w:r>
+      <w:r>
+        <w:t xml:space="preserve"> </w:t>
+      </w:r>
+      <w:r>
+        <w:t>computation</w:t>
+      </w:r>
+      <w:r>
+        <w:t>.</w:t>
+      </w:r>
+      <w:r>
+        <w:t xml:space="preserve"> </w:t>
+      </w:r>
+      <w:r>
+        <w:t>SHA‐256</w:t>
+      </w:r>
+      <w:r>
+        <w:t xml:space="preserve"> </w:t>
+      </w:r>
+      <w:r>
+        <w:t xml:space="preserve">maintains </w:t>
+      </w:r>
+      <w:bookmarkStart w:id="28" w:name="OLE_LINK9"/>
+      <w:r>
+        <w:t>256 bits of</w:t>
+      </w:r>
+      <w:bookmarkEnd w:id="28"/>
+      <w:r>
+        <w:t xml:space="preserve"> state</w:t>
+      </w:r>
+      <w:bookmarkStart w:id="29" w:name="OLE_LINK8"/>
+      <w:r>
+        <w:t>(variable)</w:t>
+      </w:r>
+      <w:bookmarkEnd w:id="29"/>
+      <w:r>
+        <w:t>. The state</w:t>
+      </w:r>
+      <w:r>
+        <w:t>(variable)</w:t>
+      </w:r>
+      <w:r>
+        <w:t xml:space="preserve"> is split into eight 32‐bit words</w:t>
+      </w:r>
+      <w:r>
+        <w:t>(a-b-c-d-e-f-g-h)</w:t>
+      </w:r>
+      <w:r>
+        <w:t xml:space="preserve"> which makes it highly</w:t>
+      </w:r>
+      <w:r>
+        <w:t xml:space="preserve"> </w:t>
+      </w:r>
+      <w:r>
+        <w:t>optimized for 32‐bit hardware</w:t>
+      </w:r>
+      <w:r>
+        <w:t>.</w:t>
+      </w:r>
+      <w:r>
+        <w:t xml:space="preserve"> for first 512-bit block of message these </w:t>
+      </w:r>
+      <w:r>
+        <w:t>eight 32‐bit words</w:t>
+      </w:r>
+      <w:r>
+        <w:t xml:space="preserve"> are </w:t>
+      </w:r>
+      <w:r>
+        <w:t>Initialization Vector</w:t>
+      </w:r>
+      <w:r>
+        <w:t>s</w:t>
+      </w:r>
+      <w:r>
+        <w:t xml:space="preserve"> (IV)</w:t>
+      </w:r>
+      <w:r>
+        <w:t xml:space="preserve">. and for </w:t>
+      </w:r>
+      <w:r>
+        <w:t>subsequent</w:t>
+      </w:r>
+      <w:r>
+        <w:t xml:space="preserve"> blocks of </w:t>
+      </w:r>
+      <w:r>
+        <w:t>message</w:t>
+      </w:r>
+      <w:r>
+        <w:t xml:space="preserve">, </w:t>
+      </w:r>
+      <w:r>
+        <w:t>256 bits of</w:t>
+      </w:r>
+      <w:r>
+        <w:t xml:space="preserve"> </w:t>
+      </w:r>
+      <w:r>
+        <w:t>the</w:t>
+      </w:r>
+      <w:r>
+        <w:t xml:space="preserve"> state(variable)</w:t>
+      </w:r>
+      <w:r>
+        <w:t xml:space="preserve"> are 256-bit hash of previous block</w:t>
+      </w:r>
+      <w:r>
+        <w:t>.</w:t>
+      </w:r>
+    </w:p>
+    <w:p>
+      <w:pPr>
+        <w:rPr>
+          <w:rFonts w:ascii="Calibri" w:hAnsi="Calibri" w:cs="Calibri"/>
+          <w:rtl/>
+        </w:rPr>
+      </w:pPr>
+      <w:r>
+        <w:rPr>
+          <w:rStyle w:val="jlqj4b"/>
+          <w:lang w:val="en"/>
+        </w:rPr>
+        <w:t xml:space="preserve">At a </w:t>
+      </w:r>
+      <w:r>
+        <w:rPr>
+          <w:rStyle w:val="jlqj4b"/>
+          <w:lang w:val="en"/>
+        </w:rPr>
+        <w:t xml:space="preserve">very </w:t>
+      </w:r>
+      <w:r>
+        <w:rPr>
+          <w:rStyle w:val="jlqj4b"/>
+          <w:lang w:val="en"/>
+        </w:rPr>
+        <w:t>simple glance</w:t>
+      </w:r>
+      <w:r>
+        <w:rPr>
+          <w:rStyle w:val="jlqj4b"/>
+        </w:rPr>
+        <w:t>,</w:t>
+      </w:r>
+      <w:r>
+        <w:rPr>
+          <w:rStyle w:val="jlqj4b"/>
+        </w:rPr>
+        <w:t xml:space="preserve"> </w:t>
+      </w:r>
+      <w:r>
+        <w:rPr>
+          <w:rStyle w:val="jlqj4b"/>
+        </w:rPr>
+        <w:t xml:space="preserve">for each </w:t>
+      </w:r>
+      <w:r>
+        <w:rPr>
+          <w:rStyle w:val="jlqj4b"/>
+        </w:rPr>
+        <w:t>512-bit block of message (or for each compression function),</w:t>
+      </w:r>
+      <w:r>
+        <w:t xml:space="preserve"> </w:t>
+      </w:r>
+      <w:r>
+        <w:t xml:space="preserve">message </w:t>
+      </w:r>
+      <w:r>
+        <w:t xml:space="preserve">prepare and </w:t>
+      </w:r>
+      <w:r>
+        <w:t>schedule of sixty-four 32-bit words</w:t>
+      </w:r>
+      <w:r>
+        <w:t>.</w:t>
+      </w:r>
+      <w:r>
+        <w:t xml:space="preserve"> </w:t>
+      </w:r>
+      <w:r>
+        <w:rPr>
+          <w:rFonts w:ascii="Calibri" w:hAnsi="Calibri" w:cs="Calibri"/>
+        </w:rPr>
+        <w:t>in</w:t>
+      </w:r>
+      <w:r>
+        <w:rPr>
+          <w:rFonts w:ascii="Calibri" w:hAnsi="Calibri" w:cs="Calibri"/>
+        </w:rPr>
+        <w:t xml:space="preserve"> each round </w:t>
+      </w:r>
+      <w:r>
+        <w:rPr>
+          <w:rFonts w:ascii="Calibri" w:hAnsi="Calibri" w:cs="Calibri"/>
+        </w:rPr>
+        <w:t xml:space="preserve">of 64 round, </w:t>
+      </w:r>
+      <w:r>
+        <w:rPr>
+          <w:rFonts w:ascii="Calibri" w:hAnsi="Calibri" w:cs="Calibri"/>
+        </w:rPr>
+        <w:t>a</w:t>
+      </w:r>
+      <w:r>
+        <w:rPr>
+          <w:rFonts w:ascii="Calibri" w:hAnsi="Calibri" w:cs="Calibri"/>
+        </w:rPr>
+        <w:t xml:space="preserve"> </w:t>
+      </w:r>
+      <w:r>
+        <w:rPr>
+          <w:rFonts w:ascii="Calibri" w:hAnsi="Calibri" w:cs="Calibri"/>
+        </w:rPr>
+        <w:t xml:space="preserve">number of words in the state are taken </w:t>
+      </w:r>
+      <w:r>
+        <w:rPr>
+          <w:rFonts w:ascii="Calibri" w:hAnsi="Calibri" w:cs="Calibri"/>
+        </w:rPr>
+        <w:t>(</w:t>
+      </w:r>
+      <w:r>
+        <w:rPr>
+          <w:rFonts w:ascii="Calibri" w:hAnsi="Calibri" w:cs="Calibri"/>
+        </w:rPr>
+        <w:t>some with</w:t>
+      </w:r>
+      <w:r>
+        <w:rPr>
+          <w:rFonts w:ascii="Calibri" w:hAnsi="Calibri" w:cs="Calibri"/>
+        </w:rPr>
+        <w:t xml:space="preserve"> </w:t>
+      </w:r>
+      <w:r>
+        <w:rPr>
+          <w:rFonts w:ascii="Calibri" w:hAnsi="Calibri" w:cs="Calibri"/>
+        </w:rPr>
+        <w:t>bitwise tweaks</w:t>
+      </w:r>
+      <w:r>
+        <w:rPr>
+          <w:rFonts w:ascii="Calibri" w:hAnsi="Calibri" w:cs="Calibri"/>
+        </w:rPr>
+        <w:t xml:space="preserve"> related to words of message</w:t>
+      </w:r>
+      <w:r>
+        <w:rPr>
+          <w:rFonts w:ascii="Calibri" w:hAnsi="Calibri" w:cs="Calibri"/>
+        </w:rPr>
+        <w:t xml:space="preserve"> applied</w:t>
+      </w:r>
+      <w:r>
+        <w:rPr>
+          <w:rFonts w:ascii="Calibri" w:hAnsi="Calibri" w:cs="Calibri"/>
+        </w:rPr>
+        <w:t>)</w:t>
+      </w:r>
+      <w:r>
+        <w:rPr>
+          <w:rFonts w:ascii="Calibri" w:hAnsi="Calibri" w:cs="Calibri"/>
+        </w:rPr>
+        <w:t xml:space="preserve"> and added together mod 32</w:t>
+      </w:r>
+      <w:r>
+        <w:rPr>
+          <w:rFonts w:ascii="Calibri" w:hAnsi="Calibri" w:cs="Calibri"/>
+        </w:rPr>
+        <w:t>.</w:t>
+      </w:r>
+      <w:r>
+        <w:rPr>
+          <w:rFonts w:ascii="Calibri" w:hAnsi="Calibri" w:cs="Calibri"/>
+        </w:rPr>
+        <w:t xml:space="preserve"> </w:t>
+      </w:r>
+      <w:r>
+        <w:rPr>
+          <w:rFonts w:ascii="Calibri" w:hAnsi="Calibri" w:cs="Calibri"/>
+        </w:rPr>
+        <w:t>The entire state is then shifted</w:t>
+      </w:r>
+      <w:r>
+        <w:rPr>
+          <w:rStyle w:val="FootnoteReference"/>
+          <w:rFonts w:ascii="Calibri" w:hAnsi="Calibri" w:cs="Calibri"/>
+        </w:rPr>
+        <w:footnoteReference w:id="2"/>
+      </w:r>
+      <w:r>
+        <w:rPr>
+          <w:rFonts w:ascii="Calibri" w:hAnsi="Calibri" w:cs="Calibri"/>
+        </w:rPr>
+        <w:t xml:space="preserve"> </w:t>
+      </w:r>
+      <w:r>
+        <w:rPr>
+          <w:rFonts w:ascii="Calibri" w:hAnsi="Calibri" w:cs="Calibri"/>
+        </w:rPr>
+        <w:t xml:space="preserve">over </w:t>
+      </w:r>
+      <w:r>
+        <w:rPr>
+          <w:rFonts w:ascii="Calibri" w:hAnsi="Calibri" w:cs="Calibri"/>
+        </w:rPr>
+        <w:t>with</w:t>
+      </w:r>
+      <w:r>
+        <w:rPr>
+          <w:rFonts w:ascii="Calibri" w:hAnsi="Calibri" w:cs="Calibri"/>
+        </w:rPr>
+        <w:t xml:space="preserve"> </w:t>
+      </w:r>
+      <w:r>
+        <w:rPr>
+          <w:rFonts w:ascii="Calibri" w:hAnsi="Calibri" w:cs="Calibri"/>
+        </w:rPr>
+        <w:t>the result of the addition becoming the new left</w:t>
+      </w:r>
+      <w:r>
+        <w:rPr>
+          <w:rFonts w:ascii="Calibri" w:hAnsi="Calibri" w:cs="Calibri" w:hint="cs"/>
+          <w:rtl/>
+        </w:rPr>
+        <w:t xml:space="preserve"> </w:t>
+      </w:r>
+      <w:r>
+        <w:rPr>
+          <w:rFonts w:ascii="Calibri" w:hAnsi="Calibri" w:cs="Calibri"/>
+        </w:rPr>
+        <w:t>most word of the state</w:t>
+      </w:r>
+      <w:r>
+        <w:rPr>
+          <w:rFonts w:ascii="Calibri" w:hAnsi="Calibri" w:cs="Calibri"/>
+        </w:rPr>
+        <w:t xml:space="preserve"> </w:t>
+      </w:r>
+      <w:r>
+        <w:rPr>
+          <w:rFonts w:ascii="Calibri" w:hAnsi="Calibri" w:cs="Calibri"/>
+        </w:rPr>
+        <w:t>(the result value placed as new</w:t>
+      </w:r>
+      <w:r>
+        <w:t xml:space="preserve"> </w:t>
+      </w:r>
+      <w:bookmarkStart w:id="30" w:name="OLE_LINK10"/>
+      <w:r>
+        <w:t>eight 32‐bit words</w:t>
+      </w:r>
+      <w:r>
+        <w:t xml:space="preserve"> of state</w:t>
+      </w:r>
+      <w:bookmarkEnd w:id="30"/>
+      <w:r>
+        <w:rPr>
+          <w:rFonts w:ascii="Calibri" w:hAnsi="Calibri" w:cs="Calibri"/>
+        </w:rPr>
+        <w:t>)</w:t>
+      </w:r>
+      <w:r>
+        <w:rPr>
+          <w:rFonts w:ascii="Calibri" w:hAnsi="Calibri" w:cs="Calibri"/>
+        </w:rPr>
+        <w:t>.</w:t>
+      </w:r>
+    </w:p>
+    <w:p>
+      <w:pPr>
+        <w:rPr>
+          <w:rFonts w:ascii="Calibri" w:hAnsi="Calibri" w:cs="Calibri"/>
+        </w:rPr>
+      </w:pPr>
+      <w:r>
+        <w:rPr>
+          <w:rFonts w:ascii="Calibri" w:hAnsi="Calibri" w:cs="Calibri"/>
+        </w:rPr>
+        <w:t>this process repeated 64-time for each block of message.</w:t>
+      </w:r>
+      <w:r>
+        <w:rPr>
+          <w:rFonts w:ascii="Calibri" w:hAnsi="Calibri" w:cs="Calibri"/>
+        </w:rPr>
+        <w:t xml:space="preserve"> And the lat</w:t>
+      </w:r>
+      <w:r>
+        <w:rPr>
+          <w:rFonts w:ascii="Calibri" w:hAnsi="Calibri" w:cs="Calibri"/>
+        </w:rPr>
+        <w:t>est</w:t>
+      </w:r>
+      <w:r>
+        <w:rPr>
+          <w:rFonts w:ascii="Calibri" w:hAnsi="Calibri" w:cs="Calibri"/>
+        </w:rPr>
+        <w:t xml:space="preserve"> result of </w:t>
+      </w:r>
+      <w:r>
+        <w:t>eight 32‐bit words of state</w:t>
+      </w:r>
+      <w:r>
+        <w:t>,</w:t>
+      </w:r>
+      <w:r>
+        <w:t xml:space="preserve"> </w:t>
+      </w:r>
+      <w:r>
+        <w:t>form</w:t>
+      </w:r>
+      <w:r>
+        <w:t>s</w:t>
+      </w:r>
+      <w:r>
+        <w:rPr>
+          <w:rFonts w:hint="cs"/>
+          <w:rtl/>
+        </w:rPr>
+        <w:t xml:space="preserve"> </w:t>
+      </w:r>
+      <w:r>
+        <w:t>the hash of the block.</w:t>
+      </w:r>
+    </w:p>
+    <w:p>
+      <w:pPr>
+        <w:pStyle w:val="Caption"/>
+        <w:keepNext/>
+      </w:pPr>
       <w:r>
         <w:rPr>
           <w:noProof/>
         </w:rPr>
-        <w:t>16</w:t>
-      </w:r>
-      <w:r>
-        <w:rPr>
-          <w:noProof/>
-        </w:rPr>
-        <w:fldChar w:fldCharType="end"/>
-      </w:r>
-      <w:r>
-        <w:t xml:space="preserve"> - Difficulty over time - left: over actual scale time - Right: over Log scale time</w:t>
-      </w:r>
-    </w:p>
-    <w:p>
-      <w:r>
-        <w:t>Each Bitcoin miner independently computes the difficulty and will only accept blocks that meet the difficulty that they computed. Miners who are on different branches might not compute the same difficulty value, but any two miners mining on top of the same block will agree on what the difficulty should be. This allows consensus to be reached.</w:t>
-      </w:r>
-    </w:p>
-    <w:p>
-      <w:pPr>
-        <w:pStyle w:val="Heading2"/>
-      </w:pPr>
-      <w:bookmarkStart w:id="25" w:name="_Toc91656724"/>
-      <w:r>
-        <w:t>Mining Hardware</w:t>
-      </w:r>
-      <w:bookmarkEnd w:id="25"/>
+        <w:drawing>
+          <wp:inline distT="0" distB="0" distL="0" distR="0" wp14:anchorId="38142085" wp14:editId="237DFEB1">
+            <wp:extent cx="5915817" cy="2810822"/>
+            <wp:effectExtent l="0" t="0" r="8890" b="8890"/>
+            <wp:docPr id="14" name="Picture 14"/>
+            <wp:cNvGraphicFramePr>
+              <a:graphicFrameLocks xmlns:a="http://schemas.openxmlformats.org/drawingml/2006/main" noChangeAspect="1"/>
+            </wp:cNvGraphicFramePr>
+            <a:graphic xmlns:a="http://schemas.openxmlformats.org/drawingml/2006/main">
+              <a:graphicData uri="http://schemas.openxmlformats.org/drawingml/2006/picture">
+                <pic:pic xmlns:pic="http://schemas.openxmlformats.org/drawingml/2006/picture">
+                  <pic:nvPicPr>
+                    <pic:cNvPr id="0" name="Picture 1"/>
+                    <pic:cNvPicPr>
+                      <a:picLocks noChangeAspect="1" noChangeArrowheads="1"/>
+                    </pic:cNvPicPr>
+                  </pic:nvPicPr>
+                  <pic:blipFill rotWithShape="1">
+                    <a:blip r:embed="rId36">
+                      <a:extLst>
+                        <a:ext uri="{28A0092B-C50C-407E-A947-70E740481C1C}">
+                          <a14:useLocalDpi xmlns:a14="http://schemas.microsoft.com/office/drawing/2010/main" val="0"/>
+                        </a:ext>
+                      </a:extLst>
+                    </a:blip>
+                    <a:srcRect t="5078"/>
+                    <a:stretch/>
+                  </pic:blipFill>
+                  <pic:spPr bwMode="auto">
+                    <a:xfrm>
+                      <a:off x="0" y="0"/>
+                      <a:ext cx="5974108" cy="2838518"/>
+                    </a:xfrm>
+                    <a:prstGeom prst="rect">
+                      <a:avLst/>
+                    </a:prstGeom>
+                    <a:noFill/>
+                    <a:ln>
+                      <a:noFill/>
+                    </a:ln>
+                    <a:extLst>
+                      <a:ext uri="{53640926-AAD7-44D8-BBD7-CCE9431645EC}">
+                        <a14:shadowObscured xmlns:a14="http://schemas.microsoft.com/office/drawing/2010/main"/>
+                      </a:ext>
+                    </a:extLst>
+                  </pic:spPr>
+                </pic:pic>
+              </a:graphicData>
+            </a:graphic>
+          </wp:inline>
+        </w:drawing>
+      </w:r>
+    </w:p>
+    <w:p>
+      <w:pPr>
+        <w:pStyle w:val="Caption"/>
+      </w:pPr>
+      <w:r>
+        <w:t xml:space="preserve">Figure </w:t>
+      </w:r>
+      <w:fldSimple w:instr=" SEQ Figure \* ARABIC ">
+        <w:r>
+          <w:rPr>
+            <w:noProof/>
+          </w:rPr>
+          <w:t>17</w:t>
+        </w:r>
+      </w:fldSimple>
+      <w:r>
+        <w:t xml:space="preserve"> - </w:t>
+      </w:r>
+      <w:r>
+        <w:t>The structure of SHA‐256. This is one round of the compression function</w:t>
+      </w:r>
+      <w:r>
+        <w:t>.</w:t>
+      </w:r>
+    </w:p>
+    <w:p>
+      <w:r>
+        <w:lastRenderedPageBreak/>
+        <w:t xml:space="preserve">Figure </w:t>
+      </w:r>
+      <w:r>
+        <w:t>above</w:t>
+      </w:r>
+      <w:r>
+        <w:t xml:space="preserve"> shows just one round of the SHA‐256 compression function. A complete</w:t>
+      </w:r>
+      <w:r>
+        <w:t xml:space="preserve"> </w:t>
+      </w:r>
+      <w:r>
+        <w:t>computation of</w:t>
+      </w:r>
+      <w:r>
+        <w:t xml:space="preserve"> </w:t>
+      </w:r>
+      <w:r>
+        <w:t>SHA‐256 does this for 64 iterations. During each round, there are slightly</w:t>
+      </w:r>
+      <w:r>
+        <w:t xml:space="preserve"> </w:t>
+      </w:r>
+      <w:r>
+        <w:t>different constants applied</w:t>
+      </w:r>
+      <w:r>
+        <w:t xml:space="preserve"> </w:t>
+      </w:r>
+      <w:r>
+        <w:t>so that no iteration is exactly the same.</w:t>
+      </w:r>
+    </w:p>
+    <w:p>
+      <w:pPr>
+        <w:rPr>
+          <w:rFonts w:ascii="Calibri" w:hAnsi="Calibri" w:cs="Calibri"/>
+        </w:rPr>
+      </w:pPr>
+      <w:r>
+        <w:t>The task for miners is to compute this function as quickly as possible. Remember that miners are</w:t>
+      </w:r>
+      <w:r>
+        <w:t xml:space="preserve"> </w:t>
+      </w:r>
+      <w:r>
+        <w:t>racing each other so the faster they do this, the more they earn.</w:t>
+      </w:r>
+      <w:r>
+        <w:t xml:space="preserve"> </w:t>
+      </w:r>
+      <w:r>
+        <w:rPr>
+          <w:rFonts w:ascii="Calibri" w:hAnsi="Calibri" w:cs="Calibri"/>
+        </w:rPr>
+        <w:t>Bitcoin actually requires SHA‐256 to be applied twice to a block in order to get</w:t>
+      </w:r>
+      <w:r>
+        <w:rPr>
+          <w:rFonts w:ascii="Calibri" w:hAnsi="Calibri" w:cs="Calibri"/>
+        </w:rPr>
+        <w:t xml:space="preserve"> </w:t>
+      </w:r>
+      <w:r>
+        <w:rPr>
+          <w:rFonts w:ascii="Calibri" w:hAnsi="Calibri" w:cs="Calibri"/>
+        </w:rPr>
+        <w:t>the hash that is used by the nodes.</w:t>
+      </w:r>
+      <w:r>
+        <w:rPr>
+          <w:rFonts w:ascii="Calibri" w:hAnsi="Calibri" w:cs="Calibri"/>
+        </w:rPr>
+        <w:t xml:space="preserve"> </w:t>
+      </w:r>
+      <w:r>
+        <w:rPr>
+          <w:rFonts w:ascii="Calibri" w:hAnsi="Calibri" w:cs="Calibri"/>
+        </w:rPr>
+        <w:t>The reasons for the double computation</w:t>
+      </w:r>
+      <w:r>
+        <w:rPr>
+          <w:rFonts w:ascii="Calibri" w:hAnsi="Calibri" w:cs="Calibri"/>
+        </w:rPr>
+        <w:t xml:space="preserve"> </w:t>
+      </w:r>
+      <w:r>
+        <w:rPr>
+          <w:rFonts w:ascii="Calibri" w:hAnsi="Calibri" w:cs="Calibri"/>
+        </w:rPr>
+        <w:t>are not fully specified, but at this point, it’s just something that miners have to deal with</w:t>
+      </w:r>
+      <w:r>
+        <w:rPr>
+          <w:rFonts w:ascii="Calibri" w:hAnsi="Calibri" w:cs="Calibri"/>
+        </w:rPr>
+        <w:t>.</w:t>
+      </w:r>
+    </w:p>
+    <w:p>
+      <w:pPr>
+        <w:pStyle w:val="Heading3"/>
+      </w:pPr>
+      <w:bookmarkStart w:id="31" w:name="_Toc91740732"/>
+      <w:r>
+        <w:t>CPU mining</w:t>
+      </w:r>
+      <w:bookmarkEnd w:id="31"/>
     </w:p>
     <w:p/>
     <w:sectPr>
@@ -11904,6 +12666,77 @@
     <w:p>
       <w:r>
         <w:continuationSeparator/>
+      </w:r>
+    </w:p>
+  </w:footnote>
+  <w:footnote w:id="1">
+    <w:p>
+      <w:pPr>
+        <w:pStyle w:val="footnotes"/>
+      </w:pPr>
+      <w:r>
+        <w:rPr>
+          <w:rStyle w:val="FootnoteReference"/>
+        </w:rPr>
+        <w:footnoteRef/>
+      </w:r>
+      <w:r>
+        <w:t xml:space="preserve"> </w:t>
+      </w:r>
+      <w:r>
+        <w:t>Although the SHA-2 family, including SHA-256, are still considered to be cryptographically secure,</w:t>
+      </w:r>
+      <w:r>
+        <w:t xml:space="preserve"> </w:t>
+      </w:r>
+      <w:r>
+        <w:t>the next generation SHA-3 family has now been picked by a contest. SHA-3 is in the final stages of</w:t>
+      </w:r>
+      <w:r>
+        <w:t xml:space="preserve"> </w:t>
+      </w:r>
+      <w:r>
+        <w:t>standardization today, but it wasn't available at the time Bitcoin was designed.</w:t>
+      </w:r>
+    </w:p>
+  </w:footnote>
+  <w:footnote w:id="2">
+    <w:p>
+      <w:pPr>
+        <w:pStyle w:val="footnotes"/>
+        <w:rPr>
+          <w:rFonts w:hint="cs"/>
+          <w:rtl/>
+          <w:lang w:bidi="fa-IR"/>
+        </w:rPr>
+      </w:pPr>
+      <w:r>
+        <w:rPr>
+          <w:rStyle w:val="FootnoteReference"/>
+        </w:rPr>
+        <w:footnoteRef/>
+      </w:r>
+      <w:r>
+        <w:t xml:space="preserve"> </w:t>
+      </w:r>
+      <w:r>
+        <w:t>T</w:t>
+      </w:r>
+      <w:r>
+        <w:t>his part of design is inspired</w:t>
+      </w:r>
+      <w:r>
+        <w:rPr>
+          <w:rFonts w:hint="cs"/>
+          <w:rtl/>
+        </w:rPr>
+        <w:t xml:space="preserve"> </w:t>
+      </w:r>
+      <w:r>
+        <w:t xml:space="preserve">by bitwise Linear Feedback Shift </w:t>
+      </w:r>
+      <w:r>
+        <w:t>Registers (LFSR).</w:t>
       </w:r>
     </w:p>
   </w:footnote>
@@ -14774,7 +15607,7 @@
   <w:style w:type="paragraph" w:default="1" w:styleId="Normal">
     <w:name w:val="Normal"/>
     <w:qFormat/>
-    <w:rsid w:val="00DB0862"/>
+    <w:rsid w:val="00A20152"/>
     <w:pPr>
       <w:contextualSpacing/>
       <w:jc w:val="lowKashida"/>
@@ -14882,7 +15715,6 @@
   <w:style w:type="character" w:default="1" w:styleId="DefaultParagraphFont">
     <w:name w:val="Default Paragraph Font"/>
     <w:uiPriority w:val="1"/>
-    <w:semiHidden/>
     <w:unhideWhenUsed/>
   </w:style>
   <w:style w:type="table" w:default="1" w:styleId="TableNormal">
@@ -15032,6 +15864,7 @@
     <w:name w:val="caption"/>
     <w:basedOn w:val="Normal"/>
     <w:next w:val="Normal"/>
+    <w:link w:val="CaptionChar"/>
     <w:uiPriority w:val="35"/>
     <w:unhideWhenUsed/>
     <w:qFormat/>
@@ -15118,12 +15951,11 @@
     <w:autoRedefine/>
     <w:uiPriority w:val="39"/>
     <w:unhideWhenUsed/>
-    <w:rsid w:val="00A651F8"/>
+    <w:rsid w:val="00E246C9"/>
     <w:pPr>
       <w:tabs>
         <w:tab w:val="right" w:leader="dot" w:pos="9016"/>
       </w:tabs>
-      <w:bidi/>
       <w:spacing w:after="100"/>
       <w:jc w:val="right"/>
     </w:pPr>
@@ -15343,6 +16175,96 @@
       <w:bCs/>
     </w:rPr>
   </w:style>
+  <w:style w:type="character" w:customStyle="1" w:styleId="jlqj4b">
+    <w:name w:val="jlqj4b"/>
+    <w:basedOn w:val="DefaultParagraphFont"/>
+    <w:rsid w:val="002E3E43"/>
+  </w:style>
+  <w:style w:type="paragraph" w:styleId="FootnoteText">
+    <w:name w:val="footnote text"/>
+    <w:basedOn w:val="Normal"/>
+    <w:link w:val="FootnoteTextChar"/>
+    <w:uiPriority w:val="99"/>
+    <w:semiHidden/>
+    <w:unhideWhenUsed/>
+    <w:rsid w:val="00F17AE3"/>
+    <w:pPr>
+      <w:spacing w:after="0" w:line="240" w:lineRule="auto"/>
+    </w:pPr>
+    <w:rPr>
+      <w:sz w:val="20"/>
+      <w:szCs w:val="20"/>
+    </w:rPr>
+  </w:style>
+  <w:style w:type="character" w:customStyle="1" w:styleId="FootnoteTextChar">
+    <w:name w:val="Footnote Text Char"/>
+    <w:basedOn w:val="DefaultParagraphFont"/>
+    <w:link w:val="FootnoteText"/>
+    <w:uiPriority w:val="99"/>
+    <w:semiHidden/>
+    <w:rsid w:val="00F17AE3"/>
+    <w:rPr>
+      <w:rFonts w:cstheme="minorHAnsi"/>
+      <w:sz w:val="20"/>
+      <w:szCs w:val="20"/>
+      <w:lang w:bidi="ar-SA"/>
+    </w:rPr>
+  </w:style>
+  <w:style w:type="character" w:styleId="FootnoteReference">
+    <w:name w:val="footnote reference"/>
+    <w:basedOn w:val="DefaultParagraphFont"/>
+    <w:uiPriority w:val="99"/>
+    <w:semiHidden/>
+    <w:unhideWhenUsed/>
+    <w:rsid w:val="00F17AE3"/>
+    <w:rPr>
+      <w:vertAlign w:val="superscript"/>
+    </w:rPr>
+  </w:style>
+  <w:style w:type="paragraph" w:customStyle="1" w:styleId="footnotes">
+    <w:name w:val="footnotes"/>
+    <w:basedOn w:val="Caption"/>
+    <w:link w:val="footnotesChar"/>
+    <w:uiPriority w:val="10"/>
+    <w:qFormat/>
+    <w:rsid w:val="00F05924"/>
+    <w:pPr>
+      <w:contextualSpacing w:val="0"/>
+      <w:jc w:val="both"/>
+    </w:pPr>
+  </w:style>
+  <w:style w:type="character" w:customStyle="1" w:styleId="CaptionChar">
+    <w:name w:val="Caption Char"/>
+    <w:basedOn w:val="DefaultParagraphFont"/>
+    <w:link w:val="Caption"/>
+    <w:uiPriority w:val="35"/>
+    <w:rsid w:val="00F05924"/>
+    <w:rPr>
+      <w:rFonts w:cstheme="minorHAnsi"/>
+      <w:i/>
+      <w:iCs/>
+      <w:color w:val="44546A" w:themeColor="text2"/>
+      <w:sz w:val="18"/>
+      <w:szCs w:val="18"/>
+      <w:lang w:bidi="ar-SA"/>
+    </w:rPr>
+  </w:style>
+  <w:style w:type="character" w:customStyle="1" w:styleId="footnotesChar">
+    <w:name w:val="footnotes Char"/>
+    <w:basedOn w:val="CaptionChar"/>
+    <w:link w:val="footnotes"/>
+    <w:uiPriority w:val="10"/>
+    <w:rsid w:val="00A20152"/>
+    <w:rPr>
+      <w:rFonts w:cstheme="minorHAnsi"/>
+      <w:i/>
+      <w:iCs/>
+      <w:color w:val="44546A" w:themeColor="text2"/>
+      <w:sz w:val="18"/>
+      <w:szCs w:val="18"/>
+      <w:lang w:bidi="ar-SA"/>
+    </w:rPr>
+  </w:style>
 </w:styles>
 </file>
 
@@ -15389,6 +16311,7 @@
 <file path=word/glossary/fontTable.xml><?xml version="1.0" encoding="utf-8"?>
 <w:fonts xmlns:mc="http://schemas.openxmlformats.org/markup-compatibility/2006" xmlns:r="http://schemas.openxmlformats.org/officeDocument/2006/relationships" xmlns:w="http://schemas.openxmlformats.org/wordprocessingml/2006/main" xmlns:w14="http://schemas.microsoft.com/office/word/2010/wordml" xmlns:w15="http://schemas.microsoft.com/office/word/2012/wordml" xmlns:w16cex="http://schemas.microsoft.com/office/word/2018/wordml/cex" xmlns:w16cid="http://schemas.microsoft.com/office/word/2016/wordml/cid" xmlns:w16="http://schemas.microsoft.com/office/word/2018/wordml" xmlns:w16sdtdh="http://schemas.microsoft.com/office/word/2020/wordml/sdtdatahash" xmlns:w16se="http://schemas.microsoft.com/office/word/2015/wordml/symex" mc:Ignorable="w14 w15 w16se w16cid w16 w16cex w16sdtdh">
   <w:font w:name="Times New Roman">
+    <w:altName w:val="Times New Roman"/>
     <w:panose1 w:val="02020603050405020304"/>
     <w:charset w:val="00"/>
     <w:family w:val="roman"/>
@@ -15535,6 +16458,7 @@
   <w:rsids>
     <w:rsidRoot w:val="0068202E"/>
     <w:rsid w:val="00001FD6"/>
+    <w:rsid w:val="00084A4E"/>
     <w:rsid w:val="000C0713"/>
     <w:rsid w:val="00104659"/>
     <w:rsid w:val="0027649A"/>
@@ -15557,6 +16481,7 @@
     <w:rsid w:val="00C6534F"/>
     <w:rsid w:val="00D602C2"/>
     <w:rsid w:val="00F26B82"/>
+    <w:rsid w:val="00FD5B0F"/>
   </w:rsids>
   <m:mathPr>
     <m:mathFont m:val="Cambria Math"/>

</xml_diff>